<commit_message>
Se temrmino la creacion de reglas de negocio
</commit_message>
<xml_diff>
--- a/docs/Documento Desarrollo Proyecto.docx
+++ b/docs/Documento Desarrollo Proyecto.docx
@@ -1,6 +1,6 @@
 
 <file path=word/document.xml><?xml version="1.0" encoding="utf-8"?>
-<w:document xmlns:wpc="http://schemas.microsoft.com/office/word/2010/wordprocessingCanvas" xmlns:mc="http://schemas.openxmlformats.org/markup-compatibility/2006" xmlns:o="urn:schemas-microsoft-com:office:office" xmlns:r="http://schemas.openxmlformats.org/officeDocument/2006/relationships" xmlns:m="http://schemas.openxmlformats.org/officeDocument/2006/math" xmlns:v="urn:schemas-microsoft-com:vml" xmlns:wp14="http://schemas.microsoft.com/office/word/2010/wordprocessingDrawing" xmlns:wp="http://schemas.openxmlformats.org/drawingml/2006/wordprocessingDrawing" xmlns:w10="urn:schemas-microsoft-com:office:word" xmlns:w="http://schemas.openxmlformats.org/wordprocessingml/2006/main" xmlns:w14="http://schemas.microsoft.com/office/word/2010/wordml" xmlns:wpg="http://schemas.microsoft.com/office/word/2010/wordprocessingGroup" xmlns:wpi="http://schemas.microsoft.com/office/word/2010/wordprocessingInk" xmlns:wne="http://schemas.microsoft.com/office/word/2006/wordml" xmlns:wps="http://schemas.microsoft.com/office/word/2010/wordprocessingShape" mc:Ignorable="w14 wp14">
+<w:document xmlns:wpc="http://schemas.microsoft.com/office/word/2010/wordprocessingCanvas" xmlns:cx="http://schemas.microsoft.com/office/drawing/2014/chartex" xmlns:cx1="http://schemas.microsoft.com/office/drawing/2015/9/8/chartex" xmlns:mc="http://schemas.openxmlformats.org/markup-compatibility/2006" xmlns:o="urn:schemas-microsoft-com:office:office" xmlns:r="http://schemas.openxmlformats.org/officeDocument/2006/relationships" xmlns:m="http://schemas.openxmlformats.org/officeDocument/2006/math" xmlns:v="urn:schemas-microsoft-com:vml" xmlns:wp14="http://schemas.microsoft.com/office/word/2010/wordprocessingDrawing" xmlns:wp="http://schemas.openxmlformats.org/drawingml/2006/wordprocessingDrawing" xmlns:w10="urn:schemas-microsoft-com:office:word" xmlns:w="http://schemas.openxmlformats.org/wordprocessingml/2006/main" xmlns:w14="http://schemas.microsoft.com/office/word/2010/wordml" xmlns:w15="http://schemas.microsoft.com/office/word/2012/wordml" xmlns:w16se="http://schemas.microsoft.com/office/word/2015/wordml/symex" xmlns:wpg="http://schemas.microsoft.com/office/word/2010/wordprocessingGroup" xmlns:wpi="http://schemas.microsoft.com/office/word/2010/wordprocessingInk" xmlns:wne="http://schemas.microsoft.com/office/word/2006/wordml" xmlns:wps="http://schemas.microsoft.com/office/word/2010/wordprocessingShape" mc:Ignorable="w14 w15 w16se wp14">
   <w:body>
     <w:p>
       <w:pPr>
@@ -3750,6 +3750,7 @@
           <w:id w:val="-969823451"/>
           <w:citation/>
         </w:sdtPr>
+        <w:sdtEndPr/>
         <w:sdtContent>
           <w:r>
             <w:rPr>
@@ -3812,6 +3813,7 @@
           <w:id w:val="-501438097"/>
           <w:citation/>
         </w:sdtPr>
+        <w:sdtEndPr/>
         <w:sdtContent>
           <w:r>
             <w:rPr>
@@ -4389,6 +4391,7 @@
           <w:id w:val="496465098"/>
           <w:citation/>
         </w:sdtPr>
+        <w:sdtEndPr/>
         <w:sdtContent>
           <w:r>
             <w:fldChar w:fldCharType="begin"/>
@@ -4427,6 +4430,7 @@
           <w:id w:val="-1707872516"/>
           <w:citation/>
         </w:sdtPr>
+        <w:sdtEndPr/>
         <w:sdtContent>
           <w:r>
             <w:fldChar w:fldCharType="begin"/>
@@ -4465,6 +4469,7 @@
           <w:id w:val="933550716"/>
           <w:citation/>
         </w:sdtPr>
+        <w:sdtEndPr/>
         <w:sdtContent>
           <w:r>
             <w:fldChar w:fldCharType="begin"/>
@@ -4517,6 +4522,7 @@
           <w:id w:val="-477848970"/>
           <w:citation/>
         </w:sdtPr>
+        <w:sdtEndPr/>
         <w:sdtContent>
           <w:r>
             <w:fldChar w:fldCharType="begin"/>
@@ -4606,6 +4612,7 @@
           <w:id w:val="712306971"/>
           <w:citation/>
         </w:sdtPr>
+        <w:sdtEndPr/>
         <w:sdtContent>
           <w:r>
             <w:fldChar w:fldCharType="begin"/>
@@ -4672,6 +4679,7 @@
           <w:id w:val="-1276699624"/>
           <w:citation/>
         </w:sdtPr>
+        <w:sdtEndPr/>
         <w:sdtContent>
           <w:r>
             <w:fldChar w:fldCharType="begin"/>
@@ -4751,6 +4759,7 @@
           <w:id w:val="1800034869"/>
           <w:citation/>
         </w:sdtPr>
+        <w:sdtEndPr/>
         <w:sdtContent>
           <w:r>
             <w:fldChar w:fldCharType="begin"/>
@@ -4861,6 +4870,7 @@
           <w:id w:val="359628640"/>
           <w:citation/>
         </w:sdtPr>
+        <w:sdtEndPr/>
         <w:sdtContent>
           <w:r>
             <w:fldChar w:fldCharType="begin"/>
@@ -4907,6 +4917,7 @@
           <w:id w:val="-608355160"/>
           <w:citation/>
         </w:sdtPr>
+        <w:sdtEndPr/>
         <w:sdtContent>
           <w:r>
             <w:fldChar w:fldCharType="begin"/>
@@ -4956,6 +4967,7 @@
           <w:id w:val="1456753493"/>
           <w:citation/>
         </w:sdtPr>
+        <w:sdtEndPr/>
         <w:sdtContent>
           <w:r>
             <w:fldChar w:fldCharType="begin"/>
@@ -5006,6 +5018,7 @@
           <w:id w:val="-2004432385"/>
           <w:citation/>
         </w:sdtPr>
+        <w:sdtEndPr/>
         <w:sdtContent>
           <w:r>
             <w:fldChar w:fldCharType="begin"/>
@@ -5068,6 +5081,7 @@
           <w:id w:val="-442615337"/>
           <w:citation/>
         </w:sdtPr>
+        <w:sdtEndPr/>
         <w:sdtContent>
           <w:r>
             <w:fldChar w:fldCharType="begin"/>
@@ -5122,6 +5136,7 @@
           <w:id w:val="-1969357081"/>
           <w:citation/>
         </w:sdtPr>
+        <w:sdtEndPr/>
         <w:sdtContent>
           <w:r>
             <w:fldChar w:fldCharType="begin"/>
@@ -5192,7 +5207,7 @@
       <w:r>
         <w:rPr>
           <w:noProof/>
-          <w:lang w:val="es-CO" w:eastAsia="es-CO"/>
+          <w:lang w:val="en-US"/>
         </w:rPr>
         <mc:AlternateContent>
           <mc:Choice Requires="wpc">
@@ -5494,7 +5509,7 @@
           </mc:Choice>
           <mc:Fallback>
             <w:pict>
-              <v:group id="Lienzo 1" o:spid="_x0000_s1026" editas="canvas" style="width:190.1pt;height:169.3pt;mso-position-horizontal-relative:char;mso-position-vertical-relative:line" coordsize="24136,21501" o:gfxdata="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">
+              <v:group w14:anchorId="437C5DC7" id="Lienzo 1" o:spid="_x0000_s1026" editas="canvas" style="width:190.1pt;height:169.3pt;mso-position-horizontal-relative:char;mso-position-vertical-relative:line" coordsize="24136,21501" o:gfxdata="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">
                 <v:shapetype id="_x0000_t75" coordsize="21600,21600" o:spt="75" o:preferrelative="t" path="m@4@5l@4@11@9@11@9@5xe" filled="f" stroked="f">
                   <v:stroke joinstyle="miter"/>
                   <v:formulas>
@@ -5518,14 +5533,14 @@
                   <v:fill o:detectmouseclick="t"/>
                   <v:path o:connecttype="none"/>
                 </v:shape>
-                <v:oval id="Elipse 2" o:spid="_x0000_s1028" style="position:absolute;left:2787;top:359;width:11593;height:11515;visibility:visible;mso-wrap-style:square;v-text-anchor:middle" o:gfxdata="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" fillcolor="#ed7d31 [3205]" strokecolor="#823b0b [1605]" strokeweight="1pt">
+                <v:oval id="Elipse 2" o:spid="_x0000_s1028" style="position:absolute;left:2787;top:359;width:11593;height:11515;visibility:visible;mso-wrap-style:square;v-text-anchor:middle" o:gfxdata="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" fillcolor="#ed7d31 [3205]" strokecolor="#823b0b [1605]" strokeweight="1pt">
                   <v:stroke joinstyle="miter"/>
                 </v:oval>
                 <v:shapetype id="_x0000_t202" coordsize="21600,21600" o:spt="202" path="m,l,21600r21600,l21600,xe">
                   <v:stroke joinstyle="miter"/>
                   <v:path gradientshapeok="t" o:connecttype="rect"/>
                 </v:shapetype>
-                <v:shape id="Cuadro de texto 3" o:spid="_x0000_s1029" type="#_x0000_t202" style="position:absolute;left:4157;top:1502;width:9652;height:3810;visibility:visible;mso-wrap-style:square;v-text-anchor:top" o:gfxdata="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" filled="f" stroked="f" strokeweight=".5pt">
+                <v:shape id="Cuadro de texto 3" o:spid="_x0000_s1029" type="#_x0000_t202" style="position:absolute;left:4157;top:1502;width:9652;height:3810;visibility:visible;mso-wrap-style:square;v-text-anchor:top" o:gfxdata="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" filled="f" stroked="f" strokeweight=".5pt">
                   <v:textbox>
                     <w:txbxContent>
                       <w:p>
@@ -5547,10 +5562,10 @@
                     </w:txbxContent>
                   </v:textbox>
                 </v:shape>
-                <v:oval id="Elipse 4" o:spid="_x0000_s1030" style="position:absolute;left:11650;top:359;width:12490;height:12055;visibility:visible;mso-wrap-style:square;v-text-anchor:middle" o:gfxdata="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" fillcolor="#5b9bd5 [3204]" strokecolor="#1f4d78 [1604]" strokeweight="1pt">
+                <v:oval id="Elipse 4" o:spid="_x0000_s1030" style="position:absolute;left:11650;top:359;width:12490;height:12055;visibility:visible;mso-wrap-style:square;v-text-anchor:middle" o:gfxdata="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" fillcolor="#5b9bd5 [3204]" strokecolor="#1f4d78 [1604]" strokeweight="1pt">
                   <v:stroke joinstyle="miter"/>
                 </v:oval>
-                <v:shape id="Cuadro de texto 5" o:spid="_x0000_s1031" type="#_x0000_t202" style="position:absolute;left:13047;top:1566;width:9652;height:3810;visibility:visible;mso-wrap-style:square;v-text-anchor:top" o:gfxdata="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" filled="f" stroked="f" strokeweight=".5pt">
+                <v:shape id="Cuadro de texto 5" o:spid="_x0000_s1031" type="#_x0000_t202" style="position:absolute;left:13047;top:1566;width:9652;height:3810;visibility:visible;mso-wrap-style:square;v-text-anchor:top" o:gfxdata="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" filled="f" stroked="f" strokeweight=".5pt">
                   <v:textbox>
                     <w:txbxContent>
                       <w:p>
@@ -5572,10 +5587,10 @@
                     </w:txbxContent>
                   </v:textbox>
                 </v:shape>
-                <v:oval id="Elipse 6" o:spid="_x0000_s1032" style="position:absolute;left:5871;top:7598;width:13272;height:13309;visibility:visible;mso-wrap-style:square;v-text-anchor:middle" o:gfxdata="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" fillcolor="#70ad47 [3209]" strokecolor="white [3201]" strokeweight="1.5pt">
+                <v:oval id="Elipse 6" o:spid="_x0000_s1032" style="position:absolute;left:5871;top:7598;width:13272;height:13309;visibility:visible;mso-wrap-style:square;v-text-anchor:middle" o:gfxdata="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" fillcolor="#70ad47 [3209]" strokecolor="white [3201]" strokeweight="1.5pt">
                   <v:stroke joinstyle="miter"/>
                 </v:oval>
-                <v:shape id="Cuadro de texto 7" o:spid="_x0000_s1033" type="#_x0000_t202" style="position:absolute;left:7903;top:17691;width:9652;height:3810;visibility:visible;mso-wrap-style:square;v-text-anchor:top" o:gfxdata="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" filled="f" stroked="f" strokeweight=".5pt">
+                <v:shape id="Cuadro de texto 7" o:spid="_x0000_s1033" type="#_x0000_t202" style="position:absolute;left:7903;top:17691;width:9652;height:3810;visibility:visible;mso-wrap-style:square;v-text-anchor:top" o:gfxdata="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" filled="f" stroked="f" strokeweight=".5pt">
                   <v:textbox>
                     <w:txbxContent>
                       <w:p>
@@ -5606,7 +5621,7 @@
     </w:p>
     <w:p>
       <w:pPr>
-        <w:pStyle w:val="Epgrafe"/>
+        <w:pStyle w:val="Descripcin"/>
         <w:jc w:val="center"/>
         <w:rPr>
           <w:color w:val="000000" w:themeColor="text1"/>
@@ -5750,7 +5765,7 @@
       <w:r>
         <w:rPr>
           <w:noProof/>
-          <w:lang w:val="es-CO" w:eastAsia="es-CO"/>
+          <w:lang w:val="en-US"/>
         </w:rPr>
         <w:drawing>
           <wp:inline distT="0" distB="0" distL="0" distR="0" wp14:anchorId="337C7AE5" wp14:editId="3C69F7D8">
@@ -5770,7 +5785,7 @@
                     </pic:cNvPicPr>
                   </pic:nvPicPr>
                   <pic:blipFill>
-                    <a:blip r:embed="rId9">
+                    <a:blip r:embed="rId8">
                       <a:extLst>
                         <a:ext uri="{28A0092B-C50C-407E-A947-70E740481C1C}">
                           <a14:useLocalDpi xmlns:a14="http://schemas.microsoft.com/office/drawing/2010/main" val="0"/>
@@ -5804,7 +5819,7 @@
     </w:p>
     <w:p>
       <w:pPr>
-        <w:pStyle w:val="Epgrafe"/>
+        <w:pStyle w:val="Descripcin"/>
         <w:jc w:val="center"/>
         <w:rPr>
           <w:color w:val="000000" w:themeColor="text1"/>
@@ -5953,6 +5968,7 @@
           <w:id w:val="-1978290171"/>
           <w:citation/>
         </w:sdtPr>
+        <w:sdtEndPr/>
         <w:sdtContent>
           <w:r>
             <w:fldChar w:fldCharType="begin"/>
@@ -6034,6 +6050,7 @@
           <w:id w:val="-1025171185"/>
           <w:citation/>
         </w:sdtPr>
+        <w:sdtEndPr/>
         <w:sdtContent>
           <w:r>
             <w:fldChar w:fldCharType="begin"/>
@@ -6112,6 +6129,7 @@
           <w:id w:val="-380095061"/>
           <w:citation/>
         </w:sdtPr>
+        <w:sdtEndPr/>
         <w:sdtContent>
           <w:r>
             <w:fldChar w:fldCharType="begin"/>
@@ -6305,7 +6323,7 @@
           <w:lang w:val="es-CO" w:eastAsia="es-CO"/>
         </w:rPr>
         <w:sectPr>
-          <w:footerReference w:type="default" r:id="rId10"/>
+          <w:footerReference w:type="default" r:id="rId9"/>
           <w:pgSz w:w="12240" w:h="15840" w:code="1"/>
           <w:pgMar w:top="1701" w:right="1134" w:bottom="1701" w:left="2268" w:header="709" w:footer="709" w:gutter="0"/>
           <w:cols w:space="708"/>
@@ -12944,16 +12962,7 @@
         <w:jc w:val="both"/>
       </w:pPr>
       <w:r>
-        <w:t xml:space="preserve">A1. </w:t>
-      </w:r>
-      <w:r>
-        <w:t xml:space="preserve"> Lugar de residencia del responsable de la manutención del aspirante admitido:</w:t>
-      </w:r>
-      <w:r>
-        <w:t xml:space="preserve"> </w:t>
-      </w:r>
-      <w:r>
-        <w:t>36%</w:t>
+        <w:t>A1.  Lugar de residencia del responsable de la manutención del aspirante admitido: 36%</w:t>
       </w:r>
     </w:p>
     <w:p>
@@ -12966,13 +12975,7 @@
         <w:jc w:val="both"/>
       </w:pPr>
       <w:r>
-        <w:t>A2. Valor de la mat</w:t>
-      </w:r>
-      <w:r>
-        <w:t>ricula o pensión en el último añ</w:t>
-      </w:r>
-      <w:r>
-        <w:t>o de secundaria: 26%</w:t>
+        <w:t>A2. Valor de la matricula o pensión en el último año de secundaria: 26%</w:t>
       </w:r>
     </w:p>
     <w:p>
@@ -13006,10 +13009,7 @@
         <w:jc w:val="both"/>
       </w:pPr>
       <w:r>
-        <w:t>B</w:t>
-      </w:r>
-      <w:r>
-        <w:t>1. Lugar de residencia del responsable de la manutención del aspirante admitido</w:t>
+        <w:t>B1. Lugar de residencia del responsable de la manutención del aspirante admitido</w:t>
       </w:r>
     </w:p>
     <w:p>
@@ -13022,22 +13022,7 @@
         <w:jc w:val="both"/>
       </w:pPr>
       <w:r>
-        <w:t xml:space="preserve">B2. Silos padres residen </w:t>
-      </w:r>
-      <w:r>
-        <w:t xml:space="preserve">fuera </w:t>
-      </w:r>
-      <w:r>
-        <w:t xml:space="preserve">del </w:t>
-      </w:r>
-      <w:r>
-        <w:t>perímetro</w:t>
-      </w:r>
-      <w:r>
-        <w:t xml:space="preserve"> urbano </w:t>
-      </w:r>
-      <w:r>
-        <w:t>correspondiente</w:t>
+        <w:t>B2. Silos padres residen fuera del perímetro urbano correspondiente</w:t>
       </w:r>
     </w:p>
     <w:p>
@@ -13050,10 +13035,7 @@
         <w:jc w:val="both"/>
       </w:pPr>
       <w:r>
-        <w:t>B</w:t>
-      </w:r>
-      <w:r>
-        <w:t>3. Si vive sólo o con familiar</w:t>
+        <w:t>B3. Si vive sólo o con familiar</w:t>
       </w:r>
     </w:p>
     <w:p>
@@ -13066,13 +13048,7 @@
         <w:jc w:val="both"/>
       </w:pPr>
       <w:r>
-        <w:t>B4.</w:t>
-      </w:r>
-      <w:r>
-        <w:t xml:space="preserve"> </w:t>
-      </w:r>
-      <w:r>
-        <w:t>SI el aspirante admitido trabaja</w:t>
+        <w:t>B4. SI el aspirante admitido trabaja</w:t>
       </w:r>
     </w:p>
     <w:p>
@@ -13191,7 +13167,7 @@
       <w:r>
         <w:t>Para el repositorio de reglas de negocio, se escogió Drools Workbench como herramienta para dicho fin. La herramienta se encuentra disponible en el sitio principal de Drools (</w:t>
       </w:r>
-      <w:hyperlink r:id="rId11" w:history="1">
+      <w:hyperlink r:id="rId10" w:history="1">
         <w:r>
           <w:rPr>
             <w:rStyle w:val="Hipervnculo"/>
@@ -13233,6 +13209,10 @@
         <w:jc w:val="center"/>
       </w:pPr>
       <w:r>
+        <w:rPr>
+          <w:noProof/>
+          <w:lang w:val="en-US"/>
+        </w:rPr>
         <w:drawing>
           <wp:inline distT="0" distB="0" distL="0" distR="0" wp14:anchorId="3166D195" wp14:editId="3670D564">
             <wp:extent cx="4818185" cy="1474677"/>
@@ -13249,7 +13229,7 @@
                     <pic:cNvPicPr/>
                   </pic:nvPicPr>
                   <pic:blipFill>
-                    <a:blip r:embed="rId12"/>
+                    <a:blip r:embed="rId11"/>
                     <a:stretch>
                       <a:fillRect/>
                     </a:stretch>
@@ -13272,7 +13252,7 @@
     </w:p>
     <w:p>
       <w:pPr>
-        <w:pStyle w:val="Epgrafe"/>
+        <w:pStyle w:val="Descripcin"/>
         <w:jc w:val="center"/>
         <w:rPr>
           <w:color w:val="000000" w:themeColor="text1"/>
@@ -13338,13 +13318,13 @@
     </w:p>
     <w:p>
       <w:pPr>
-        <w:pStyle w:val="Epgrafe"/>
+        <w:pStyle w:val="Descripcin"/>
         <w:jc w:val="center"/>
       </w:pPr>
       <w:r>
         <w:rPr>
           <w:noProof/>
-          <w:lang w:val="es-CO" w:eastAsia="es-CO"/>
+          <w:lang w:val="en-US"/>
         </w:rPr>
         <w:drawing>
           <wp:inline distT="0" distB="0" distL="0" distR="0" wp14:anchorId="7DBEE6E8" wp14:editId="3CA91769">
@@ -13364,7 +13344,7 @@
                     </pic:cNvPicPr>
                   </pic:nvPicPr>
                   <pic:blipFill>
-                    <a:blip r:embed="rId13">
+                    <a:blip r:embed="rId12">
                       <a:extLst>
                         <a:ext uri="{28A0092B-C50C-407E-A947-70E740481C1C}">
                           <a14:useLocalDpi xmlns:a14="http://schemas.microsoft.com/office/drawing/2010/main" val="0"/>
@@ -13401,7 +13381,7 @@
     </w:p>
     <w:p>
       <w:pPr>
-        <w:pStyle w:val="Epgrafe"/>
+        <w:pStyle w:val="Descripcin"/>
         <w:jc w:val="center"/>
         <w:rPr>
           <w:color w:val="000000" w:themeColor="text1"/>
@@ -13463,13 +13443,7 @@
       </w:pPr>
       <w:r>
         <w:lastRenderedPageBreak/>
-        <w:t>Una vez establecido el modelo de hechos, se procedió a asociarlos a las reglas definidas en la tabla de decisión</w:t>
-      </w:r>
-      <w:r>
-        <w:t>.</w:t>
-      </w:r>
-      <w:r>
-        <w:t xml:space="preserve"> Drools permite cargar un archivo de Excel de tabla de decisión e interpretar de ellos las reglas de negocio explícitas. Para ello, es necesario emplear un conjunto de convenciones y reglas sobre el archivo de Excel que no necesariamente cambian la estructura inicial de reglas que pudo haber planteado un usuario funcional. La explicación de dichas reglas se puede visualizar con detalle en la documentación de Drools</w:t>
+        <w:t>Una vez establecido el modelo de hechos, se procedió a asociarlos a las reglas definidas en la tabla de decisión. Drools permite cargar un archivo de Excel de tabla de decisión e interpretar de ellos las reglas de negocio explícitas. Para ello, es necesario emplear un conjunto de convenciones y reglas sobre el archivo de Excel que no necesariamente cambian la estructura inicial de reglas que pudo haber planteado un usuario funcional. La explicación de dichas reglas se puede visualizar con detalle en la documentación de Drools</w:t>
       </w:r>
       <w:r>
         <w:rPr>
@@ -13486,6 +13460,10 @@
         <w:jc w:val="center"/>
       </w:pPr>
       <w:r>
+        <w:rPr>
+          <w:noProof/>
+          <w:lang w:val="en-US"/>
+        </w:rPr>
         <w:drawing>
           <wp:inline distT="0" distB="0" distL="0" distR="0" wp14:anchorId="7488B32A" wp14:editId="05FC85D5">
             <wp:extent cx="4926861" cy="2699238"/>
@@ -13502,7 +13480,7 @@
                     <pic:cNvPicPr/>
                   </pic:nvPicPr>
                   <pic:blipFill>
-                    <a:blip r:embed="rId14"/>
+                    <a:blip r:embed="rId13"/>
                     <a:stretch>
                       <a:fillRect/>
                     </a:stretch>
@@ -13525,7 +13503,7 @@
     </w:p>
     <w:p>
       <w:pPr>
-        <w:pStyle w:val="Epgrafe"/>
+        <w:pStyle w:val="Descripcin"/>
         <w:jc w:val="center"/>
         <w:rPr>
           <w:color w:val="000000" w:themeColor="text1"/>
@@ -13596,6 +13574,14 @@
       <w:r>
         <w:t xml:space="preserve">Una vez instalado Drools </w:t>
       </w:r>
+      <w:r>
+        <w:t>Workbench, se procedió a crear un nuevo repositorio de reglas de negocio (ver Figura 6). Una vez creado el repositorio, se procede a crear un proyecto nuevo en dónde se va a contener la lista de reglas de negocio y el modelo de Hechos (ver Figura 7).</w:t>
+      </w:r>
+    </w:p>
+    <w:p>
+      <w:pPr>
+        <w:jc w:val="both"/>
+      </w:pPr>
       <w:bookmarkStart w:id="68" w:name="_GoBack"/>
       <w:bookmarkEnd w:id="68"/>
     </w:p>
@@ -13625,6 +13611,7 @@
       </w:pPr>
       <w:bookmarkStart w:id="69" w:name="_Toc449385867"/>
       <w:r>
+        <w:lastRenderedPageBreak/>
         <w:t>Fuentes y técnicas para la recolección de la información</w:t>
       </w:r>
       <w:bookmarkEnd w:id="69"/>
@@ -13740,7 +13727,6 @@
         <w:jc w:val="both"/>
       </w:pPr>
       <w:r>
-        <w:lastRenderedPageBreak/>
         <w:t>Manuales de uso del BRMS escogido</w:t>
       </w:r>
     </w:p>
@@ -13951,7 +13937,7 @@
       <w:r>
         <w:rPr>
           <w:noProof/>
-          <w:lang w:val="es-CO" w:eastAsia="es-CO"/>
+          <w:lang w:val="en-US"/>
         </w:rPr>
         <w:drawing>
           <wp:inline distT="0" distB="0" distL="0" distR="0" wp14:anchorId="2FCB4F44" wp14:editId="3DF69F0D">
@@ -13969,7 +13955,7 @@
                     <pic:cNvPicPr/>
                   </pic:nvPicPr>
                   <pic:blipFill>
-                    <a:blip r:embed="rId15" cstate="print">
+                    <a:blip r:embed="rId14" cstate="print">
                       <a:extLst>
                         <a:ext uri="{28A0092B-C50C-407E-A947-70E740481C1C}">
                           <a14:useLocalDpi xmlns:a14="http://schemas.microsoft.com/office/drawing/2010/main" val="0"/>
@@ -14902,6 +14888,7 @@
           <w:docPartUnique/>
         </w:docPartObj>
       </w:sdtPr>
+      <w:sdtEndPr/>
       <w:sdtContent>
         <w:p>
           <w:pPr>
@@ -14917,6 +14904,7 @@
             <w:id w:val="111145805"/>
             <w:bibliography/>
           </w:sdtPr>
+          <w:sdtEndPr/>
           <w:sdtContent>
             <w:p>
               <w:pPr>
@@ -15105,7 +15093,7 @@
 </file>
 
 <file path=word/endnotes.xml><?xml version="1.0" encoding="utf-8"?>
-<w:endnotes xmlns:wpc="http://schemas.microsoft.com/office/word/2010/wordprocessingCanvas" xmlns:mc="http://schemas.openxmlformats.org/markup-compatibility/2006" xmlns:o="urn:schemas-microsoft-com:office:office" xmlns:r="http://schemas.openxmlformats.org/officeDocument/2006/relationships" xmlns:m="http://schemas.openxmlformats.org/officeDocument/2006/math" xmlns:v="urn:schemas-microsoft-com:vml" xmlns:wp14="http://schemas.microsoft.com/office/word/2010/wordprocessingDrawing" xmlns:wp="http://schemas.openxmlformats.org/drawingml/2006/wordprocessingDrawing" xmlns:w10="urn:schemas-microsoft-com:office:word" xmlns:w="http://schemas.openxmlformats.org/wordprocessingml/2006/main" xmlns:w14="http://schemas.microsoft.com/office/word/2010/wordml" xmlns:wpg="http://schemas.microsoft.com/office/word/2010/wordprocessingGroup" xmlns:wpi="http://schemas.microsoft.com/office/word/2010/wordprocessingInk" xmlns:wne="http://schemas.microsoft.com/office/word/2006/wordml" xmlns:wps="http://schemas.microsoft.com/office/word/2010/wordprocessingShape" mc:Ignorable="w14 wp14">
+<w:endnotes xmlns:wpc="http://schemas.microsoft.com/office/word/2010/wordprocessingCanvas" xmlns:cx="http://schemas.microsoft.com/office/drawing/2014/chartex" xmlns:cx1="http://schemas.microsoft.com/office/drawing/2015/9/8/chartex" xmlns:mc="http://schemas.openxmlformats.org/markup-compatibility/2006" xmlns:o="urn:schemas-microsoft-com:office:office" xmlns:r="http://schemas.openxmlformats.org/officeDocument/2006/relationships" xmlns:m="http://schemas.openxmlformats.org/officeDocument/2006/math" xmlns:v="urn:schemas-microsoft-com:vml" xmlns:wp14="http://schemas.microsoft.com/office/word/2010/wordprocessingDrawing" xmlns:wp="http://schemas.openxmlformats.org/drawingml/2006/wordprocessingDrawing" xmlns:w10="urn:schemas-microsoft-com:office:word" xmlns:w="http://schemas.openxmlformats.org/wordprocessingml/2006/main" xmlns:w14="http://schemas.microsoft.com/office/word/2010/wordml" xmlns:w15="http://schemas.microsoft.com/office/word/2012/wordml" xmlns:w16se="http://schemas.microsoft.com/office/word/2015/wordml/symex" xmlns:wpg="http://schemas.microsoft.com/office/word/2010/wordprocessingGroup" xmlns:wpi="http://schemas.microsoft.com/office/word/2010/wordprocessingInk" xmlns:wne="http://schemas.microsoft.com/office/word/2006/wordml" xmlns:wps="http://schemas.microsoft.com/office/word/2010/wordprocessingShape" mc:Ignorable="w14 w15 w16se wp14">
   <w:endnote w:type="separator" w:id="-1">
     <w:p>
       <w:pPr>
@@ -15130,7 +15118,7 @@
 </file>
 
 <file path=word/footer1.xml><?xml version="1.0" encoding="utf-8"?>
-<w:ftr xmlns:wpc="http://schemas.microsoft.com/office/word/2010/wordprocessingCanvas" xmlns:mc="http://schemas.openxmlformats.org/markup-compatibility/2006" xmlns:o="urn:schemas-microsoft-com:office:office" xmlns:r="http://schemas.openxmlformats.org/officeDocument/2006/relationships" xmlns:m="http://schemas.openxmlformats.org/officeDocument/2006/math" xmlns:v="urn:schemas-microsoft-com:vml" xmlns:wp14="http://schemas.microsoft.com/office/word/2010/wordprocessingDrawing" xmlns:wp="http://schemas.openxmlformats.org/drawingml/2006/wordprocessingDrawing" xmlns:w10="urn:schemas-microsoft-com:office:word" xmlns:w="http://schemas.openxmlformats.org/wordprocessingml/2006/main" xmlns:w14="http://schemas.microsoft.com/office/word/2010/wordml" xmlns:wpg="http://schemas.microsoft.com/office/word/2010/wordprocessingGroup" xmlns:wpi="http://schemas.microsoft.com/office/word/2010/wordprocessingInk" xmlns:wne="http://schemas.microsoft.com/office/word/2006/wordml" xmlns:wps="http://schemas.microsoft.com/office/word/2010/wordprocessingShape" mc:Ignorable="w14 wp14">
+<w:ftr xmlns:wpc="http://schemas.microsoft.com/office/word/2010/wordprocessingCanvas" xmlns:cx="http://schemas.microsoft.com/office/drawing/2014/chartex" xmlns:cx1="http://schemas.microsoft.com/office/drawing/2015/9/8/chartex" xmlns:mc="http://schemas.openxmlformats.org/markup-compatibility/2006" xmlns:o="urn:schemas-microsoft-com:office:office" xmlns:r="http://schemas.openxmlformats.org/officeDocument/2006/relationships" xmlns:m="http://schemas.openxmlformats.org/officeDocument/2006/math" xmlns:v="urn:schemas-microsoft-com:vml" xmlns:wp14="http://schemas.microsoft.com/office/word/2010/wordprocessingDrawing" xmlns:wp="http://schemas.openxmlformats.org/drawingml/2006/wordprocessingDrawing" xmlns:w10="urn:schemas-microsoft-com:office:word" xmlns:w="http://schemas.openxmlformats.org/wordprocessingml/2006/main" xmlns:w14="http://schemas.microsoft.com/office/word/2010/wordml" xmlns:w15="http://schemas.microsoft.com/office/word/2012/wordml" xmlns:w16se="http://schemas.microsoft.com/office/word/2015/wordml/symex" xmlns:wpg="http://schemas.microsoft.com/office/word/2010/wordprocessingGroup" xmlns:wpi="http://schemas.microsoft.com/office/word/2010/wordprocessingInk" xmlns:wne="http://schemas.microsoft.com/office/word/2006/wordml" xmlns:wps="http://schemas.microsoft.com/office/word/2010/wordprocessingShape" mc:Ignorable="w14 w15 w16se wp14">
   <w:sdt>
     <w:sdtPr>
       <w:id w:val="2078479299"/>
@@ -15139,6 +15127,7 @@
         <w:docPartUnique/>
       </w:docPartObj>
     </w:sdtPr>
+    <w:sdtEndPr/>
     <w:sdtContent>
       <w:p>
         <w:pPr>
@@ -15175,7 +15164,7 @@
 </file>
 
 <file path=word/footnotes.xml><?xml version="1.0" encoding="utf-8"?>
-<w:footnotes xmlns:wpc="http://schemas.microsoft.com/office/word/2010/wordprocessingCanvas" xmlns:mc="http://schemas.openxmlformats.org/markup-compatibility/2006" xmlns:o="urn:schemas-microsoft-com:office:office" xmlns:r="http://schemas.openxmlformats.org/officeDocument/2006/relationships" xmlns:m="http://schemas.openxmlformats.org/officeDocument/2006/math" xmlns:v="urn:schemas-microsoft-com:vml" xmlns:wp14="http://schemas.microsoft.com/office/word/2010/wordprocessingDrawing" xmlns:wp="http://schemas.openxmlformats.org/drawingml/2006/wordprocessingDrawing" xmlns:w10="urn:schemas-microsoft-com:office:word" xmlns:w="http://schemas.openxmlformats.org/wordprocessingml/2006/main" xmlns:w14="http://schemas.microsoft.com/office/word/2010/wordml" xmlns:wpg="http://schemas.microsoft.com/office/word/2010/wordprocessingGroup" xmlns:wpi="http://schemas.microsoft.com/office/word/2010/wordprocessingInk" xmlns:wne="http://schemas.microsoft.com/office/word/2006/wordml" xmlns:wps="http://schemas.microsoft.com/office/word/2010/wordprocessingShape" mc:Ignorable="w14 wp14">
+<w:footnotes xmlns:wpc="http://schemas.microsoft.com/office/word/2010/wordprocessingCanvas" xmlns:cx="http://schemas.microsoft.com/office/drawing/2014/chartex" xmlns:cx1="http://schemas.microsoft.com/office/drawing/2015/9/8/chartex" xmlns:mc="http://schemas.openxmlformats.org/markup-compatibility/2006" xmlns:o="urn:schemas-microsoft-com:office:office" xmlns:r="http://schemas.openxmlformats.org/officeDocument/2006/relationships" xmlns:m="http://schemas.openxmlformats.org/officeDocument/2006/math" xmlns:v="urn:schemas-microsoft-com:vml" xmlns:wp14="http://schemas.microsoft.com/office/word/2010/wordprocessingDrawing" xmlns:wp="http://schemas.openxmlformats.org/drawingml/2006/wordprocessingDrawing" xmlns:w10="urn:schemas-microsoft-com:office:word" xmlns:w="http://schemas.openxmlformats.org/wordprocessingml/2006/main" xmlns:w14="http://schemas.microsoft.com/office/word/2010/wordml" xmlns:w15="http://schemas.microsoft.com/office/word/2012/wordml" xmlns:w16se="http://schemas.microsoft.com/office/word/2015/wordml/symex" xmlns:wpg="http://schemas.microsoft.com/office/word/2010/wordprocessingGroup" xmlns:wpi="http://schemas.microsoft.com/office/word/2010/wordprocessingInk" xmlns:wne="http://schemas.microsoft.com/office/word/2006/wordml" xmlns:wps="http://schemas.microsoft.com/office/word/2010/wordprocessingShape" mc:Ignorable="w14 w15 w16se wp14">
   <w:footnote w:type="separator" w:id="-1">
     <w:p>
       <w:pPr>
@@ -15219,7 +15208,7 @@
         </w:rPr>
         <w:t xml:space="preserve">Ver </w:t>
       </w:r>
-      <w:hyperlink r:id="rId1" w:history="1">
+      <w:hyperlink r:id="rId1" w:anchor="d0e5549" w:history="1">
         <w:r>
           <w:rPr>
             <w:rStyle w:val="Hipervnculo"/>
@@ -15240,8 +15229,8 @@
 </file>
 
 <file path=word/numbering.xml><?xml version="1.0" encoding="utf-8"?>
-<w:numbering xmlns:wpc="http://schemas.microsoft.com/office/word/2010/wordprocessingCanvas" xmlns:mc="http://schemas.openxmlformats.org/markup-compatibility/2006" xmlns:o="urn:schemas-microsoft-com:office:office" xmlns:r="http://schemas.openxmlformats.org/officeDocument/2006/relationships" xmlns:m="http://schemas.openxmlformats.org/officeDocument/2006/math" xmlns:v="urn:schemas-microsoft-com:vml" xmlns:wp14="http://schemas.microsoft.com/office/word/2010/wordprocessingDrawing" xmlns:wp="http://schemas.openxmlformats.org/drawingml/2006/wordprocessingDrawing" xmlns:w10="urn:schemas-microsoft-com:office:word" xmlns:w="http://schemas.openxmlformats.org/wordprocessingml/2006/main" xmlns:w14="http://schemas.microsoft.com/office/word/2010/wordml" xmlns:wpg="http://schemas.microsoft.com/office/word/2010/wordprocessingGroup" xmlns:wpi="http://schemas.microsoft.com/office/word/2010/wordprocessingInk" xmlns:wne="http://schemas.microsoft.com/office/word/2006/wordml" xmlns:wps="http://schemas.microsoft.com/office/word/2010/wordprocessingShape" mc:Ignorable="w14 wp14">
-  <w:abstractNum w:abstractNumId="0">
+<w:numbering xmlns:wpc="http://schemas.microsoft.com/office/word/2010/wordprocessingCanvas" xmlns:cx="http://schemas.microsoft.com/office/drawing/2014/chartex" xmlns:cx1="http://schemas.microsoft.com/office/drawing/2015/9/8/chartex" xmlns:mc="http://schemas.openxmlformats.org/markup-compatibility/2006" xmlns:o="urn:schemas-microsoft-com:office:office" xmlns:r="http://schemas.openxmlformats.org/officeDocument/2006/relationships" xmlns:m="http://schemas.openxmlformats.org/officeDocument/2006/math" xmlns:v="urn:schemas-microsoft-com:vml" xmlns:wp14="http://schemas.microsoft.com/office/word/2010/wordprocessingDrawing" xmlns:wp="http://schemas.openxmlformats.org/drawingml/2006/wordprocessingDrawing" xmlns:w10="urn:schemas-microsoft-com:office:word" xmlns:w="http://schemas.openxmlformats.org/wordprocessingml/2006/main" xmlns:w14="http://schemas.microsoft.com/office/word/2010/wordml" xmlns:w15="http://schemas.microsoft.com/office/word/2012/wordml" xmlns:w16se="http://schemas.microsoft.com/office/word/2015/wordml/symex" xmlns:wpg="http://schemas.microsoft.com/office/word/2010/wordprocessingGroup" xmlns:wpi="http://schemas.microsoft.com/office/word/2010/wordprocessingInk" xmlns:wne="http://schemas.microsoft.com/office/word/2006/wordml" xmlns:wps="http://schemas.microsoft.com/office/word/2010/wordprocessingShape" mc:Ignorable="w14 w15 w16se wp14">
+  <w:abstractNum w:abstractNumId="0" w15:restartNumberingAfterBreak="0">
     <w:nsid w:val="01A84221"/>
     <w:multiLevelType w:val="multilevel"/>
     <w:tmpl w:val="25D0EED0"/>
@@ -15354,7 +15343,7 @@
       </w:rPr>
     </w:lvl>
   </w:abstractNum>
-  <w:abstractNum w:abstractNumId="1">
+  <w:abstractNum w:abstractNumId="1" w15:restartNumberingAfterBreak="0">
     <w:nsid w:val="078F1CD9"/>
     <w:multiLevelType w:val="hybridMultilevel"/>
     <w:tmpl w:val="C88E69A6"/>
@@ -15467,7 +15456,7 @@
       </w:rPr>
     </w:lvl>
   </w:abstractNum>
-  <w:abstractNum w:abstractNumId="2">
+  <w:abstractNum w:abstractNumId="2" w15:restartNumberingAfterBreak="0">
     <w:nsid w:val="10C044B6"/>
     <w:multiLevelType w:val="hybridMultilevel"/>
     <w:tmpl w:val="6E9CFA62"/>
@@ -15580,7 +15569,7 @@
       </w:rPr>
     </w:lvl>
   </w:abstractNum>
-  <w:abstractNum w:abstractNumId="3">
+  <w:abstractNum w:abstractNumId="3" w15:restartNumberingAfterBreak="0">
     <w:nsid w:val="12FF0708"/>
     <w:multiLevelType w:val="hybridMultilevel"/>
     <w:tmpl w:val="C4E2BE80"/>
@@ -15693,7 +15682,7 @@
       </w:rPr>
     </w:lvl>
   </w:abstractNum>
-  <w:abstractNum w:abstractNumId="4">
+  <w:abstractNum w:abstractNumId="4" w15:restartNumberingAfterBreak="0">
     <w:nsid w:val="19DB2455"/>
     <w:multiLevelType w:val="multilevel"/>
     <w:tmpl w:val="7C9844DC"/>
@@ -15780,7 +15769,7 @@
       </w:pPr>
     </w:lvl>
   </w:abstractNum>
-  <w:abstractNum w:abstractNumId="5">
+  <w:abstractNum w:abstractNumId="5" w15:restartNumberingAfterBreak="0">
     <w:nsid w:val="2614022F"/>
     <w:multiLevelType w:val="hybridMultilevel"/>
     <w:tmpl w:val="90F6C37C"/>
@@ -15869,7 +15858,7 @@
       </w:pPr>
     </w:lvl>
   </w:abstractNum>
-  <w:abstractNum w:abstractNumId="6">
+  <w:abstractNum w:abstractNumId="6" w15:restartNumberingAfterBreak="0">
     <w:nsid w:val="2830623C"/>
     <w:multiLevelType w:val="multilevel"/>
     <w:tmpl w:val="56100EA8"/>
@@ -15983,7 +15972,7 @@
       </w:rPr>
     </w:lvl>
   </w:abstractNum>
-  <w:abstractNum w:abstractNumId="7">
+  <w:abstractNum w:abstractNumId="7" w15:restartNumberingAfterBreak="0">
     <w:nsid w:val="28644302"/>
     <w:multiLevelType w:val="multilevel"/>
     <w:tmpl w:val="25D0EED0"/>
@@ -16096,7 +16085,7 @@
       </w:rPr>
     </w:lvl>
   </w:abstractNum>
-  <w:abstractNum w:abstractNumId="8">
+  <w:abstractNum w:abstractNumId="8" w15:restartNumberingAfterBreak="0">
     <w:nsid w:val="2C5629E0"/>
     <w:multiLevelType w:val="multilevel"/>
     <w:tmpl w:val="25D0EED0"/>
@@ -16209,7 +16198,7 @@
       </w:rPr>
     </w:lvl>
   </w:abstractNum>
-  <w:abstractNum w:abstractNumId="9">
+  <w:abstractNum w:abstractNumId="9" w15:restartNumberingAfterBreak="0">
     <w:nsid w:val="34D16619"/>
     <w:multiLevelType w:val="multilevel"/>
     <w:tmpl w:val="0C0A001F"/>
@@ -16295,7 +16284,7 @@
       </w:pPr>
     </w:lvl>
   </w:abstractNum>
-  <w:abstractNum w:abstractNumId="10">
+  <w:abstractNum w:abstractNumId="10" w15:restartNumberingAfterBreak="0">
     <w:nsid w:val="3556708D"/>
     <w:multiLevelType w:val="multilevel"/>
     <w:tmpl w:val="7ACEB3E6"/>
@@ -16384,7 +16373,7 @@
       </w:pPr>
     </w:lvl>
   </w:abstractNum>
-  <w:abstractNum w:abstractNumId="11">
+  <w:abstractNum w:abstractNumId="11" w15:restartNumberingAfterBreak="0">
     <w:nsid w:val="37F31458"/>
     <w:multiLevelType w:val="multilevel"/>
     <w:tmpl w:val="25D0EED0"/>
@@ -16497,7 +16486,7 @@
       </w:rPr>
     </w:lvl>
   </w:abstractNum>
-  <w:abstractNum w:abstractNumId="12">
+  <w:abstractNum w:abstractNumId="12" w15:restartNumberingAfterBreak="0">
     <w:nsid w:val="398B48EE"/>
     <w:multiLevelType w:val="multilevel"/>
     <w:tmpl w:val="25D0EED0"/>
@@ -16610,7 +16599,7 @@
       </w:rPr>
     </w:lvl>
   </w:abstractNum>
-  <w:abstractNum w:abstractNumId="13">
+  <w:abstractNum w:abstractNumId="13" w15:restartNumberingAfterBreak="0">
     <w:nsid w:val="404D7D7E"/>
     <w:multiLevelType w:val="multilevel"/>
     <w:tmpl w:val="0C0A001F"/>
@@ -16696,7 +16685,7 @@
       </w:pPr>
     </w:lvl>
   </w:abstractNum>
-  <w:abstractNum w:abstractNumId="14">
+  <w:abstractNum w:abstractNumId="14" w15:restartNumberingAfterBreak="0">
     <w:nsid w:val="46130418"/>
     <w:multiLevelType w:val="multilevel"/>
     <w:tmpl w:val="7ACEB3E6"/>
@@ -16785,7 +16774,7 @@
       </w:pPr>
     </w:lvl>
   </w:abstractNum>
-  <w:abstractNum w:abstractNumId="15">
+  <w:abstractNum w:abstractNumId="15" w15:restartNumberingAfterBreak="0">
     <w:nsid w:val="48C02BD1"/>
     <w:multiLevelType w:val="multilevel"/>
     <w:tmpl w:val="25D0EED0"/>
@@ -16898,7 +16887,7 @@
       </w:rPr>
     </w:lvl>
   </w:abstractNum>
-  <w:abstractNum w:abstractNumId="16">
+  <w:abstractNum w:abstractNumId="16" w15:restartNumberingAfterBreak="0">
     <w:nsid w:val="492D01E8"/>
     <w:multiLevelType w:val="hybridMultilevel"/>
     <w:tmpl w:val="1C52DB2E"/>
@@ -17011,7 +17000,7 @@
       </w:rPr>
     </w:lvl>
   </w:abstractNum>
-  <w:abstractNum w:abstractNumId="17">
+  <w:abstractNum w:abstractNumId="17" w15:restartNumberingAfterBreak="0">
     <w:nsid w:val="5167132B"/>
     <w:multiLevelType w:val="multilevel"/>
     <w:tmpl w:val="25D0EED0"/>
@@ -17124,7 +17113,7 @@
       </w:rPr>
     </w:lvl>
   </w:abstractNum>
-  <w:abstractNum w:abstractNumId="18">
+  <w:abstractNum w:abstractNumId="18" w15:restartNumberingAfterBreak="0">
     <w:nsid w:val="574249AC"/>
     <w:multiLevelType w:val="multilevel"/>
     <w:tmpl w:val="25D0EED0"/>
@@ -17237,7 +17226,7 @@
       </w:rPr>
     </w:lvl>
   </w:abstractNum>
-  <w:abstractNum w:abstractNumId="19">
+  <w:abstractNum w:abstractNumId="19" w15:restartNumberingAfterBreak="0">
     <w:nsid w:val="5BA76345"/>
     <w:multiLevelType w:val="multilevel"/>
     <w:tmpl w:val="25D0EED0"/>
@@ -17350,7 +17339,7 @@
       </w:rPr>
     </w:lvl>
   </w:abstractNum>
-  <w:abstractNum w:abstractNumId="20">
+  <w:abstractNum w:abstractNumId="20" w15:restartNumberingAfterBreak="0">
     <w:nsid w:val="633E00A6"/>
     <w:multiLevelType w:val="multilevel"/>
     <w:tmpl w:val="0C00DC32"/>
@@ -17437,7 +17426,7 @@
       </w:pPr>
     </w:lvl>
   </w:abstractNum>
-  <w:abstractNum w:abstractNumId="21">
+  <w:abstractNum w:abstractNumId="21" w15:restartNumberingAfterBreak="0">
     <w:nsid w:val="64125131"/>
     <w:multiLevelType w:val="multilevel"/>
     <w:tmpl w:val="25D0EED0"/>
@@ -17550,7 +17539,7 @@
       </w:rPr>
     </w:lvl>
   </w:abstractNum>
-  <w:abstractNum w:abstractNumId="22">
+  <w:abstractNum w:abstractNumId="22" w15:restartNumberingAfterBreak="0">
     <w:nsid w:val="64C36966"/>
     <w:multiLevelType w:val="hybridMultilevel"/>
     <w:tmpl w:val="6D2CBD66"/>
@@ -17663,7 +17652,7 @@
       </w:rPr>
     </w:lvl>
   </w:abstractNum>
-  <w:abstractNum w:abstractNumId="23">
+  <w:abstractNum w:abstractNumId="23" w15:restartNumberingAfterBreak="0">
     <w:nsid w:val="6A306F6D"/>
     <w:multiLevelType w:val="hybridMultilevel"/>
     <w:tmpl w:val="A1A6E1B4"/>
@@ -17749,7 +17738,7 @@
       </w:pPr>
     </w:lvl>
   </w:abstractNum>
-  <w:abstractNum w:abstractNumId="24">
+  <w:abstractNum w:abstractNumId="24" w15:restartNumberingAfterBreak="0">
     <w:nsid w:val="6EC019D3"/>
     <w:multiLevelType w:val="multilevel"/>
     <w:tmpl w:val="25D0EED0"/>
@@ -17862,7 +17851,7 @@
       </w:rPr>
     </w:lvl>
   </w:abstractNum>
-  <w:abstractNum w:abstractNumId="25">
+  <w:abstractNum w:abstractNumId="25" w15:restartNumberingAfterBreak="0">
     <w:nsid w:val="70D033C8"/>
     <w:multiLevelType w:val="hybridMultilevel"/>
     <w:tmpl w:val="68B8C874"/>
@@ -17948,7 +17937,7 @@
       </w:pPr>
     </w:lvl>
   </w:abstractNum>
-  <w:abstractNum w:abstractNumId="26">
+  <w:abstractNum w:abstractNumId="26" w15:restartNumberingAfterBreak="0">
     <w:nsid w:val="74C56A90"/>
     <w:multiLevelType w:val="hybridMultilevel"/>
     <w:tmpl w:val="E7DC8FE8"/>
@@ -18034,7 +18023,7 @@
       </w:pPr>
     </w:lvl>
   </w:abstractNum>
-  <w:abstractNum w:abstractNumId="27">
+  <w:abstractNum w:abstractNumId="27" w15:restartNumberingAfterBreak="0">
     <w:nsid w:val="771B0D09"/>
     <w:multiLevelType w:val="multilevel"/>
     <w:tmpl w:val="25D0EED0"/>
@@ -18147,7 +18136,7 @@
       </w:rPr>
     </w:lvl>
   </w:abstractNum>
-  <w:abstractNum w:abstractNumId="28">
+  <w:abstractNum w:abstractNumId="28" w15:restartNumberingAfterBreak="0">
     <w:nsid w:val="7E846E74"/>
     <w:multiLevelType w:val="hybridMultilevel"/>
     <w:tmpl w:val="A1A6E1B4"/>
@@ -18324,7 +18313,7 @@
 </file>
 
 <file path=word/styles.xml><?xml version="1.0" encoding="utf-8"?>
-<w:styles xmlns:mc="http://schemas.openxmlformats.org/markup-compatibility/2006" xmlns:r="http://schemas.openxmlformats.org/officeDocument/2006/relationships" xmlns:w="http://schemas.openxmlformats.org/wordprocessingml/2006/main" xmlns:w14="http://schemas.microsoft.com/office/word/2010/wordml" mc:Ignorable="w14">
+<w:styles xmlns:mc="http://schemas.openxmlformats.org/markup-compatibility/2006" xmlns:r="http://schemas.openxmlformats.org/officeDocument/2006/relationships" xmlns:w="http://schemas.openxmlformats.org/wordprocessingml/2006/main" xmlns:w14="http://schemas.microsoft.com/office/word/2010/wordml" xmlns:w15="http://schemas.microsoft.com/office/word/2012/wordml" xmlns:w16se="http://schemas.microsoft.com/office/word/2015/wordml/symex" mc:Ignorable="w14 w15 w16se">
   <w:docDefaults>
     <w:rPrDefault>
       <w:rPr>
@@ -18340,144 +18329,378 @@
       </w:pPr>
     </w:pPrDefault>
   </w:docDefaults>
-  <w:latentStyles w:defLockedState="0" w:defUIPriority="99" w:defSemiHidden="1" w:defUnhideWhenUsed="1" w:defQFormat="0" w:count="267">
-    <w:lsdException w:name="Normal" w:semiHidden="0" w:uiPriority="0" w:unhideWhenUsed="0" w:qFormat="1"/>
-    <w:lsdException w:name="heading 1" w:semiHidden="0" w:uiPriority="9" w:unhideWhenUsed="0" w:qFormat="1"/>
-    <w:lsdException w:name="heading 2" w:uiPriority="9" w:qFormat="1"/>
-    <w:lsdException w:name="heading 3" w:uiPriority="9" w:qFormat="1"/>
-    <w:lsdException w:name="heading 4" w:uiPriority="9" w:qFormat="1"/>
-    <w:lsdException w:name="heading 5" w:uiPriority="9" w:qFormat="1"/>
-    <w:lsdException w:name="heading 6" w:uiPriority="9" w:qFormat="1"/>
-    <w:lsdException w:name="heading 7" w:uiPriority="9" w:qFormat="1"/>
-    <w:lsdException w:name="heading 8" w:uiPriority="9" w:qFormat="1"/>
-    <w:lsdException w:name="heading 9" w:uiPriority="9" w:qFormat="1"/>
-    <w:lsdException w:name="toc 1" w:uiPriority="39"/>
-    <w:lsdException w:name="toc 2" w:uiPriority="39"/>
-    <w:lsdException w:name="toc 3" w:uiPriority="39"/>
-    <w:lsdException w:name="toc 4" w:uiPriority="39"/>
-    <w:lsdException w:name="toc 5" w:uiPriority="39"/>
-    <w:lsdException w:name="toc 6" w:uiPriority="39"/>
-    <w:lsdException w:name="toc 7" w:uiPriority="39"/>
-    <w:lsdException w:name="toc 8" w:uiPriority="39"/>
-    <w:lsdException w:name="toc 9" w:uiPriority="39"/>
-    <w:lsdException w:name="caption" w:uiPriority="35" w:qFormat="1"/>
-    <w:lsdException w:name="Title" w:semiHidden="0" w:uiPriority="10" w:unhideWhenUsed="0" w:qFormat="1"/>
-    <w:lsdException w:name="Default Paragraph Font" w:uiPriority="1"/>
-    <w:lsdException w:name="Subtitle" w:semiHidden="0" w:uiPriority="11" w:unhideWhenUsed="0" w:qFormat="1"/>
-    <w:lsdException w:name="Strong" w:semiHidden="0" w:uiPriority="22" w:unhideWhenUsed="0" w:qFormat="1"/>
-    <w:lsdException w:name="Emphasis" w:semiHidden="0" w:uiPriority="20" w:unhideWhenUsed="0" w:qFormat="1"/>
-    <w:lsdException w:name="Table Grid" w:semiHidden="0" w:uiPriority="39" w:unhideWhenUsed="0"/>
-    <w:lsdException w:name="Placeholder Text" w:unhideWhenUsed="0"/>
-    <w:lsdException w:name="No Spacing" w:semiHidden="0" w:uiPriority="1" w:unhideWhenUsed="0" w:qFormat="1"/>
-    <w:lsdException w:name="Light Shading" w:semiHidden="0" w:uiPriority="60" w:unhideWhenUsed="0"/>
-    <w:lsdException w:name="Light List" w:semiHidden="0" w:uiPriority="61" w:unhideWhenUsed="0"/>
-    <w:lsdException w:name="Light Grid" w:semiHidden="0" w:uiPriority="62" w:unhideWhenUsed="0"/>
-    <w:lsdException w:name="Medium Shading 1" w:semiHidden="0" w:uiPriority="63" w:unhideWhenUsed="0"/>
-    <w:lsdException w:name="Medium Shading 2" w:semiHidden="0" w:uiPriority="64" w:unhideWhenUsed="0"/>
-    <w:lsdException w:name="Medium List 1" w:semiHidden="0" w:uiPriority="65" w:unhideWhenUsed="0"/>
-    <w:lsdException w:name="Medium List 2" w:semiHidden="0" w:uiPriority="66" w:unhideWhenUsed="0"/>
-    <w:lsdException w:name="Medium Grid 1" w:semiHidden="0" w:uiPriority="67" w:unhideWhenUsed="0"/>
-    <w:lsdException w:name="Medium Grid 2" w:semiHidden="0" w:uiPriority="68" w:unhideWhenUsed="0"/>
-    <w:lsdException w:name="Medium Grid 3" w:semiHidden="0" w:uiPriority="69" w:unhideWhenUsed="0"/>
-    <w:lsdException w:name="Dark List" w:semiHidden="0" w:uiPriority="70" w:unhideWhenUsed="0"/>
-    <w:lsdException w:name="Colorful Shading" w:semiHidden="0" w:uiPriority="71" w:unhideWhenUsed="0"/>
-    <w:lsdException w:name="Colorful List" w:semiHidden="0" w:uiPriority="72" w:unhideWhenUsed="0"/>
-    <w:lsdException w:name="Colorful Grid" w:semiHidden="0" w:uiPriority="73" w:unhideWhenUsed="0"/>
-    <w:lsdException w:name="Light Shading Accent 1" w:semiHidden="0" w:uiPriority="60" w:unhideWhenUsed="0"/>
-    <w:lsdException w:name="Light List Accent 1" w:semiHidden="0" w:uiPriority="61" w:unhideWhenUsed="0"/>
-    <w:lsdException w:name="Light Grid Accent 1" w:semiHidden="0" w:uiPriority="62" w:unhideWhenUsed="0"/>
-    <w:lsdException w:name="Medium Shading 1 Accent 1" w:semiHidden="0" w:uiPriority="63" w:unhideWhenUsed="0"/>
-    <w:lsdException w:name="Medium Shading 2 Accent 1" w:semiHidden="0" w:uiPriority="64" w:unhideWhenUsed="0"/>
-    <w:lsdException w:name="Medium List 1 Accent 1" w:semiHidden="0" w:uiPriority="65" w:unhideWhenUsed="0"/>
-    <w:lsdException w:name="Revision" w:unhideWhenUsed="0"/>
-    <w:lsdException w:name="List Paragraph" w:semiHidden="0" w:uiPriority="34" w:unhideWhenUsed="0" w:qFormat="1"/>
-    <w:lsdException w:name="Quote" w:semiHidden="0" w:uiPriority="29" w:unhideWhenUsed="0" w:qFormat="1"/>
-    <w:lsdException w:name="Intense Quote" w:semiHidden="0" w:uiPriority="30" w:unhideWhenUsed="0" w:qFormat="1"/>
-    <w:lsdException w:name="Medium List 2 Accent 1" w:semiHidden="0" w:uiPriority="66" w:unhideWhenUsed="0"/>
-    <w:lsdException w:name="Medium Grid 1 Accent 1" w:semiHidden="0" w:uiPriority="67" w:unhideWhenUsed="0"/>
-    <w:lsdException w:name="Medium Grid 2 Accent 1" w:semiHidden="0" w:uiPriority="68" w:unhideWhenUsed="0"/>
-    <w:lsdException w:name="Medium Grid 3 Accent 1" w:semiHidden="0" w:uiPriority="69" w:unhideWhenUsed="0"/>
-    <w:lsdException w:name="Dark List Accent 1" w:semiHidden="0" w:uiPriority="70" w:unhideWhenUsed="0"/>
-    <w:lsdException w:name="Colorful Shading Accent 1" w:semiHidden="0" w:uiPriority="71" w:unhideWhenUsed="0"/>
-    <w:lsdException w:name="Colorful List Accent 1" w:semiHidden="0" w:uiPriority="72" w:unhideWhenUsed="0"/>
-    <w:lsdException w:name="Colorful Grid Accent 1" w:semiHidden="0" w:uiPriority="73" w:unhideWhenUsed="0"/>
-    <w:lsdException w:name="Light Shading Accent 2" w:semiHidden="0" w:uiPriority="60" w:unhideWhenUsed="0"/>
-    <w:lsdException w:name="Light List Accent 2" w:semiHidden="0" w:uiPriority="61" w:unhideWhenUsed="0"/>
-    <w:lsdException w:name="Light Grid Accent 2" w:semiHidden="0" w:uiPriority="62" w:unhideWhenUsed="0"/>
-    <w:lsdException w:name="Medium Shading 1 Accent 2" w:semiHidden="0" w:uiPriority="63" w:unhideWhenUsed="0"/>
-    <w:lsdException w:name="Medium Shading 2 Accent 2" w:semiHidden="0" w:uiPriority="64" w:unhideWhenUsed="0"/>
-    <w:lsdException w:name="Medium List 1 Accent 2" w:semiHidden="0" w:uiPriority="65" w:unhideWhenUsed="0"/>
-    <w:lsdException w:name="Medium List 2 Accent 2" w:semiHidden="0" w:uiPriority="66" w:unhideWhenUsed="0"/>
-    <w:lsdException w:name="Medium Grid 1 Accent 2" w:semiHidden="0" w:uiPriority="67" w:unhideWhenUsed="0"/>
-    <w:lsdException w:name="Medium Grid 2 Accent 2" w:semiHidden="0" w:uiPriority="68" w:unhideWhenUsed="0"/>
-    <w:lsdException w:name="Medium Grid 3 Accent 2" w:semiHidden="0" w:uiPriority="69" w:unhideWhenUsed="0"/>
-    <w:lsdException w:name="Dark List Accent 2" w:semiHidden="0" w:uiPriority="70" w:unhideWhenUsed="0"/>
-    <w:lsdException w:name="Colorful Shading Accent 2" w:semiHidden="0" w:uiPriority="71" w:unhideWhenUsed="0"/>
-    <w:lsdException w:name="Colorful List Accent 2" w:semiHidden="0" w:uiPriority="72" w:unhideWhenUsed="0"/>
-    <w:lsdException w:name="Colorful Grid Accent 2" w:semiHidden="0" w:uiPriority="73" w:unhideWhenUsed="0"/>
-    <w:lsdException w:name="Light Shading Accent 3" w:semiHidden="0" w:uiPriority="60" w:unhideWhenUsed="0"/>
-    <w:lsdException w:name="Light List Accent 3" w:semiHidden="0" w:uiPriority="61" w:unhideWhenUsed="0"/>
-    <w:lsdException w:name="Light Grid Accent 3" w:semiHidden="0" w:uiPriority="62" w:unhideWhenUsed="0"/>
-    <w:lsdException w:name="Medium Shading 1 Accent 3" w:semiHidden="0" w:uiPriority="63" w:unhideWhenUsed="0"/>
-    <w:lsdException w:name="Medium Shading 2 Accent 3" w:semiHidden="0" w:uiPriority="64" w:unhideWhenUsed="0"/>
-    <w:lsdException w:name="Medium List 1 Accent 3" w:semiHidden="0" w:uiPriority="65" w:unhideWhenUsed="0"/>
-    <w:lsdException w:name="Medium List 2 Accent 3" w:semiHidden="0" w:uiPriority="66" w:unhideWhenUsed="0"/>
-    <w:lsdException w:name="Medium Grid 1 Accent 3" w:semiHidden="0" w:uiPriority="67" w:unhideWhenUsed="0"/>
-    <w:lsdException w:name="Medium Grid 2 Accent 3" w:semiHidden="0" w:uiPriority="68" w:unhideWhenUsed="0"/>
-    <w:lsdException w:name="Medium Grid 3 Accent 3" w:semiHidden="0" w:uiPriority="69" w:unhideWhenUsed="0"/>
-    <w:lsdException w:name="Dark List Accent 3" w:semiHidden="0" w:uiPriority="70" w:unhideWhenUsed="0"/>
-    <w:lsdException w:name="Colorful Shading Accent 3" w:semiHidden="0" w:uiPriority="71" w:unhideWhenUsed="0"/>
-    <w:lsdException w:name="Colorful List Accent 3" w:semiHidden="0" w:uiPriority="72" w:unhideWhenUsed="0"/>
-    <w:lsdException w:name="Colorful Grid Accent 3" w:semiHidden="0" w:uiPriority="73" w:unhideWhenUsed="0"/>
-    <w:lsdException w:name="Light Shading Accent 4" w:semiHidden="0" w:uiPriority="60" w:unhideWhenUsed="0"/>
-    <w:lsdException w:name="Light List Accent 4" w:semiHidden="0" w:uiPriority="61" w:unhideWhenUsed="0"/>
-    <w:lsdException w:name="Light Grid Accent 4" w:semiHidden="0" w:uiPriority="62" w:unhideWhenUsed="0"/>
-    <w:lsdException w:name="Medium Shading 1 Accent 4" w:semiHidden="0" w:uiPriority="63" w:unhideWhenUsed="0"/>
-    <w:lsdException w:name="Medium Shading 2 Accent 4" w:semiHidden="0" w:uiPriority="64" w:unhideWhenUsed="0"/>
-    <w:lsdException w:name="Medium List 1 Accent 4" w:semiHidden="0" w:uiPriority="65" w:unhideWhenUsed="0"/>
-    <w:lsdException w:name="Medium List 2 Accent 4" w:semiHidden="0" w:uiPriority="66" w:unhideWhenUsed="0"/>
-    <w:lsdException w:name="Medium Grid 1 Accent 4" w:semiHidden="0" w:uiPriority="67" w:unhideWhenUsed="0"/>
-    <w:lsdException w:name="Medium Grid 2 Accent 4" w:semiHidden="0" w:uiPriority="68" w:unhideWhenUsed="0"/>
-    <w:lsdException w:name="Medium Grid 3 Accent 4" w:semiHidden="0" w:uiPriority="69" w:unhideWhenUsed="0"/>
-    <w:lsdException w:name="Dark List Accent 4" w:semiHidden="0" w:uiPriority="70" w:unhideWhenUsed="0"/>
-    <w:lsdException w:name="Colorful Shading Accent 4" w:semiHidden="0" w:uiPriority="71" w:unhideWhenUsed="0"/>
-    <w:lsdException w:name="Colorful List Accent 4" w:semiHidden="0" w:uiPriority="72" w:unhideWhenUsed="0"/>
-    <w:lsdException w:name="Colorful Grid Accent 4" w:semiHidden="0" w:uiPriority="73" w:unhideWhenUsed="0"/>
-    <w:lsdException w:name="Light Shading Accent 5" w:semiHidden="0" w:uiPriority="60" w:unhideWhenUsed="0"/>
-    <w:lsdException w:name="Light List Accent 5" w:semiHidden="0" w:uiPriority="61" w:unhideWhenUsed="0"/>
-    <w:lsdException w:name="Light Grid Accent 5" w:semiHidden="0" w:uiPriority="62" w:unhideWhenUsed="0"/>
-    <w:lsdException w:name="Medium Shading 1 Accent 5" w:semiHidden="0" w:uiPriority="63" w:unhideWhenUsed="0"/>
-    <w:lsdException w:name="Medium Shading 2 Accent 5" w:semiHidden="0" w:uiPriority="64" w:unhideWhenUsed="0"/>
-    <w:lsdException w:name="Medium List 1 Accent 5" w:semiHidden="0" w:uiPriority="65" w:unhideWhenUsed="0"/>
-    <w:lsdException w:name="Medium List 2 Accent 5" w:semiHidden="0" w:uiPriority="66" w:unhideWhenUsed="0"/>
-    <w:lsdException w:name="Medium Grid 1 Accent 5" w:semiHidden="0" w:uiPriority="67" w:unhideWhenUsed="0"/>
-    <w:lsdException w:name="Medium Grid 2 Accent 5" w:semiHidden="0" w:uiPriority="68" w:unhideWhenUsed="0"/>
-    <w:lsdException w:name="Medium Grid 3 Accent 5" w:semiHidden="0" w:uiPriority="69" w:unhideWhenUsed="0"/>
-    <w:lsdException w:name="Dark List Accent 5" w:semiHidden="0" w:uiPriority="70" w:unhideWhenUsed="0"/>
-    <w:lsdException w:name="Colorful Shading Accent 5" w:semiHidden="0" w:uiPriority="71" w:unhideWhenUsed="0"/>
-    <w:lsdException w:name="Colorful List Accent 5" w:semiHidden="0" w:uiPriority="72" w:unhideWhenUsed="0"/>
-    <w:lsdException w:name="Colorful Grid Accent 5" w:semiHidden="0" w:uiPriority="73" w:unhideWhenUsed="0"/>
-    <w:lsdException w:name="Light Shading Accent 6" w:semiHidden="0" w:uiPriority="60" w:unhideWhenUsed="0"/>
-    <w:lsdException w:name="Light List Accent 6" w:semiHidden="0" w:uiPriority="61" w:unhideWhenUsed="0"/>
-    <w:lsdException w:name="Light Grid Accent 6" w:semiHidden="0" w:uiPriority="62" w:unhideWhenUsed="0"/>
-    <w:lsdException w:name="Medium Shading 1 Accent 6" w:semiHidden="0" w:uiPriority="63" w:unhideWhenUsed="0"/>
-    <w:lsdException w:name="Medium Shading 2 Accent 6" w:semiHidden="0" w:uiPriority="64" w:unhideWhenUsed="0"/>
-    <w:lsdException w:name="Medium List 1 Accent 6" w:semiHidden="0" w:uiPriority="65" w:unhideWhenUsed="0"/>
-    <w:lsdException w:name="Medium List 2 Accent 6" w:semiHidden="0" w:uiPriority="66" w:unhideWhenUsed="0"/>
-    <w:lsdException w:name="Medium Grid 1 Accent 6" w:semiHidden="0" w:uiPriority="67" w:unhideWhenUsed="0"/>
-    <w:lsdException w:name="Medium Grid 2 Accent 6" w:semiHidden="0" w:uiPriority="68" w:unhideWhenUsed="0"/>
-    <w:lsdException w:name="Medium Grid 3 Accent 6" w:semiHidden="0" w:uiPriority="69" w:unhideWhenUsed="0"/>
-    <w:lsdException w:name="Dark List Accent 6" w:semiHidden="0" w:uiPriority="70" w:unhideWhenUsed="0"/>
-    <w:lsdException w:name="Colorful Shading Accent 6" w:semiHidden="0" w:uiPriority="71" w:unhideWhenUsed="0"/>
-    <w:lsdException w:name="Colorful List Accent 6" w:semiHidden="0" w:uiPriority="72" w:unhideWhenUsed="0"/>
-    <w:lsdException w:name="Colorful Grid Accent 6" w:semiHidden="0" w:uiPriority="73" w:unhideWhenUsed="0"/>
-    <w:lsdException w:name="Subtle Emphasis" w:semiHidden="0" w:uiPriority="19" w:unhideWhenUsed="0" w:qFormat="1"/>
-    <w:lsdException w:name="Intense Emphasis" w:semiHidden="0" w:uiPriority="21" w:unhideWhenUsed="0" w:qFormat="1"/>
-    <w:lsdException w:name="Subtle Reference" w:semiHidden="0" w:uiPriority="31" w:unhideWhenUsed="0" w:qFormat="1"/>
-    <w:lsdException w:name="Intense Reference" w:semiHidden="0" w:uiPriority="32" w:unhideWhenUsed="0" w:qFormat="1"/>
-    <w:lsdException w:name="Book Title" w:semiHidden="0" w:uiPriority="33" w:unhideWhenUsed="0" w:qFormat="1"/>
-    <w:lsdException w:name="Bibliography" w:uiPriority="37"/>
-    <w:lsdException w:name="TOC Heading" w:uiPriority="39" w:qFormat="1"/>
+  <w:latentStyles w:defLockedState="0" w:defUIPriority="99" w:defSemiHidden="0" w:defUnhideWhenUsed="0" w:defQFormat="0" w:count="371">
+    <w:lsdException w:name="Normal" w:uiPriority="0" w:qFormat="1"/>
+    <w:lsdException w:name="heading 1" w:uiPriority="9" w:qFormat="1"/>
+    <w:lsdException w:name="heading 2" w:semiHidden="1" w:uiPriority="9" w:unhideWhenUsed="1" w:qFormat="1"/>
+    <w:lsdException w:name="heading 3" w:semiHidden="1" w:uiPriority="9" w:unhideWhenUsed="1" w:qFormat="1"/>
+    <w:lsdException w:name="heading 4" w:semiHidden="1" w:uiPriority="9" w:unhideWhenUsed="1" w:qFormat="1"/>
+    <w:lsdException w:name="heading 5" w:semiHidden="1" w:uiPriority="9" w:unhideWhenUsed="1" w:qFormat="1"/>
+    <w:lsdException w:name="heading 6" w:semiHidden="1" w:uiPriority="9" w:unhideWhenUsed="1" w:qFormat="1"/>
+    <w:lsdException w:name="heading 7" w:semiHidden="1" w:uiPriority="9" w:unhideWhenUsed="1" w:qFormat="1"/>
+    <w:lsdException w:name="heading 8" w:semiHidden="1" w:uiPriority="9" w:unhideWhenUsed="1" w:qFormat="1"/>
+    <w:lsdException w:name="heading 9" w:semiHidden="1" w:uiPriority="9" w:unhideWhenUsed="1" w:qFormat="1"/>
+    <w:lsdException w:name="index 1" w:semiHidden="1" w:unhideWhenUsed="1"/>
+    <w:lsdException w:name="index 2" w:semiHidden="1" w:unhideWhenUsed="1"/>
+    <w:lsdException w:name="index 3" w:semiHidden="1" w:unhideWhenUsed="1"/>
+    <w:lsdException w:name="index 4" w:semiHidden="1" w:unhideWhenUsed="1"/>
+    <w:lsdException w:name="index 5" w:semiHidden="1" w:unhideWhenUsed="1"/>
+    <w:lsdException w:name="index 6" w:semiHidden="1" w:unhideWhenUsed="1"/>
+    <w:lsdException w:name="index 7" w:semiHidden="1" w:unhideWhenUsed="1"/>
+    <w:lsdException w:name="index 8" w:semiHidden="1" w:unhideWhenUsed="1"/>
+    <w:lsdException w:name="index 9" w:semiHidden="1" w:unhideWhenUsed="1"/>
+    <w:lsdException w:name="toc 1" w:semiHidden="1" w:uiPriority="39" w:unhideWhenUsed="1"/>
+    <w:lsdException w:name="toc 2" w:semiHidden="1" w:uiPriority="39" w:unhideWhenUsed="1"/>
+    <w:lsdException w:name="toc 3" w:semiHidden="1" w:uiPriority="39" w:unhideWhenUsed="1"/>
+    <w:lsdException w:name="toc 4" w:semiHidden="1" w:uiPriority="39" w:unhideWhenUsed="1"/>
+    <w:lsdException w:name="toc 5" w:semiHidden="1" w:uiPriority="39" w:unhideWhenUsed="1"/>
+    <w:lsdException w:name="toc 6" w:semiHidden="1" w:uiPriority="39" w:unhideWhenUsed="1"/>
+    <w:lsdException w:name="toc 7" w:semiHidden="1" w:uiPriority="39" w:unhideWhenUsed="1"/>
+    <w:lsdException w:name="toc 8" w:semiHidden="1" w:uiPriority="39" w:unhideWhenUsed="1"/>
+    <w:lsdException w:name="toc 9" w:semiHidden="1" w:uiPriority="39" w:unhideWhenUsed="1"/>
+    <w:lsdException w:name="Normal Indent" w:semiHidden="1" w:unhideWhenUsed="1"/>
+    <w:lsdException w:name="footnote text" w:semiHidden="1" w:unhideWhenUsed="1"/>
+    <w:lsdException w:name="annotation text" w:semiHidden="1" w:unhideWhenUsed="1"/>
+    <w:lsdException w:name="header" w:semiHidden="1" w:unhideWhenUsed="1"/>
+    <w:lsdException w:name="footer" w:semiHidden="1" w:unhideWhenUsed="1"/>
+    <w:lsdException w:name="index heading" w:semiHidden="1" w:unhideWhenUsed="1"/>
+    <w:lsdException w:name="caption" w:semiHidden="1" w:uiPriority="35" w:unhideWhenUsed="1" w:qFormat="1"/>
+    <w:lsdException w:name="table of figures" w:semiHidden="1" w:unhideWhenUsed="1"/>
+    <w:lsdException w:name="envelope address" w:semiHidden="1" w:unhideWhenUsed="1"/>
+    <w:lsdException w:name="envelope return" w:semiHidden="1" w:unhideWhenUsed="1"/>
+    <w:lsdException w:name="footnote reference" w:semiHidden="1" w:unhideWhenUsed="1"/>
+    <w:lsdException w:name="annotation reference" w:semiHidden="1" w:unhideWhenUsed="1"/>
+    <w:lsdException w:name="line number" w:semiHidden="1" w:unhideWhenUsed="1"/>
+    <w:lsdException w:name="page number" w:semiHidden="1" w:unhideWhenUsed="1"/>
+    <w:lsdException w:name="endnote reference" w:semiHidden="1" w:unhideWhenUsed="1"/>
+    <w:lsdException w:name="endnote text" w:semiHidden="1" w:unhideWhenUsed="1"/>
+    <w:lsdException w:name="table of authorities" w:semiHidden="1" w:unhideWhenUsed="1"/>
+    <w:lsdException w:name="macro" w:semiHidden="1" w:unhideWhenUsed="1"/>
+    <w:lsdException w:name="toa heading" w:semiHidden="1" w:unhideWhenUsed="1"/>
+    <w:lsdException w:name="List" w:semiHidden="1" w:unhideWhenUsed="1"/>
+    <w:lsdException w:name="List Bullet" w:semiHidden="1" w:unhideWhenUsed="1"/>
+    <w:lsdException w:name="List Number" w:semiHidden="1" w:unhideWhenUsed="1"/>
+    <w:lsdException w:name="List 2" w:semiHidden="1" w:unhideWhenUsed="1"/>
+    <w:lsdException w:name="List 3" w:semiHidden="1" w:unhideWhenUsed="1"/>
+    <w:lsdException w:name="List 4" w:semiHidden="1" w:unhideWhenUsed="1"/>
+    <w:lsdException w:name="List 5" w:semiHidden="1" w:unhideWhenUsed="1"/>
+    <w:lsdException w:name="List Bullet 2" w:semiHidden="1" w:unhideWhenUsed="1"/>
+    <w:lsdException w:name="List Bullet 3" w:semiHidden="1" w:unhideWhenUsed="1"/>
+    <w:lsdException w:name="List Bullet 4" w:semiHidden="1" w:unhideWhenUsed="1"/>
+    <w:lsdException w:name="List Bullet 5" w:semiHidden="1" w:unhideWhenUsed="1"/>
+    <w:lsdException w:name="List Number 2" w:semiHidden="1" w:unhideWhenUsed="1"/>
+    <w:lsdException w:name="List Number 3" w:semiHidden="1" w:unhideWhenUsed="1"/>
+    <w:lsdException w:name="List Number 4" w:semiHidden="1" w:unhideWhenUsed="1"/>
+    <w:lsdException w:name="List Number 5" w:semiHidden="1" w:unhideWhenUsed="1"/>
+    <w:lsdException w:name="Title" w:uiPriority="10" w:qFormat="1"/>
+    <w:lsdException w:name="Closing" w:semiHidden="1" w:unhideWhenUsed="1"/>
+    <w:lsdException w:name="Signature" w:semiHidden="1" w:unhideWhenUsed="1"/>
+    <w:lsdException w:name="Default Paragraph Font" w:semiHidden="1" w:uiPriority="1" w:unhideWhenUsed="1"/>
+    <w:lsdException w:name="Body Text" w:semiHidden="1" w:unhideWhenUsed="1"/>
+    <w:lsdException w:name="Body Text Indent" w:semiHidden="1" w:unhideWhenUsed="1"/>
+    <w:lsdException w:name="List Continue" w:semiHidden="1" w:unhideWhenUsed="1"/>
+    <w:lsdException w:name="List Continue 2" w:semiHidden="1" w:unhideWhenUsed="1"/>
+    <w:lsdException w:name="List Continue 3" w:semiHidden="1" w:unhideWhenUsed="1"/>
+    <w:lsdException w:name="List Continue 4" w:semiHidden="1" w:unhideWhenUsed="1"/>
+    <w:lsdException w:name="List Continue 5" w:semiHidden="1" w:unhideWhenUsed="1"/>
+    <w:lsdException w:name="Message Header" w:semiHidden="1" w:unhideWhenUsed="1"/>
+    <w:lsdException w:name="Subtitle" w:uiPriority="11" w:qFormat="1"/>
+    <w:lsdException w:name="Salutation" w:semiHidden="1" w:unhideWhenUsed="1"/>
+    <w:lsdException w:name="Date" w:semiHidden="1" w:unhideWhenUsed="1"/>
+    <w:lsdException w:name="Body Text First Indent" w:semiHidden="1" w:unhideWhenUsed="1"/>
+    <w:lsdException w:name="Body Text First Indent 2" w:semiHidden="1" w:unhideWhenUsed="1"/>
+    <w:lsdException w:name="Note Heading" w:semiHidden="1" w:unhideWhenUsed="1"/>
+    <w:lsdException w:name="Body Text 2" w:semiHidden="1" w:unhideWhenUsed="1"/>
+    <w:lsdException w:name="Body Text 3" w:semiHidden="1" w:unhideWhenUsed="1"/>
+    <w:lsdException w:name="Body Text Indent 2" w:semiHidden="1" w:unhideWhenUsed="1"/>
+    <w:lsdException w:name="Body Text Indent 3" w:semiHidden="1" w:unhideWhenUsed="1"/>
+    <w:lsdException w:name="Block Text" w:semiHidden="1" w:unhideWhenUsed="1"/>
+    <w:lsdException w:name="Hyperlink" w:semiHidden="1" w:unhideWhenUsed="1"/>
+    <w:lsdException w:name="FollowedHyperlink" w:semiHidden="1" w:unhideWhenUsed="1"/>
+    <w:lsdException w:name="Strong" w:uiPriority="22" w:qFormat="1"/>
+    <w:lsdException w:name="Emphasis" w:uiPriority="20" w:qFormat="1"/>
+    <w:lsdException w:name="Document Map" w:semiHidden="1" w:unhideWhenUsed="1"/>
+    <w:lsdException w:name="Plain Text" w:semiHidden="1" w:unhideWhenUsed="1"/>
+    <w:lsdException w:name="E-mail Signature" w:semiHidden="1" w:unhideWhenUsed="1"/>
+    <w:lsdException w:name="HTML Top of Form" w:semiHidden="1" w:unhideWhenUsed="1"/>
+    <w:lsdException w:name="HTML Bottom of Form" w:semiHidden="1" w:unhideWhenUsed="1"/>
+    <w:lsdException w:name="Normal (Web)" w:semiHidden="1" w:unhideWhenUsed="1"/>
+    <w:lsdException w:name="HTML Acronym" w:semiHidden="1" w:unhideWhenUsed="1"/>
+    <w:lsdException w:name="HTML Address" w:semiHidden="1" w:unhideWhenUsed="1"/>
+    <w:lsdException w:name="HTML Cite" w:semiHidden="1" w:unhideWhenUsed="1"/>
+    <w:lsdException w:name="HTML Code" w:semiHidden="1" w:unhideWhenUsed="1"/>
+    <w:lsdException w:name="HTML Definition" w:semiHidden="1" w:unhideWhenUsed="1"/>
+    <w:lsdException w:name="HTML Keyboard" w:semiHidden="1" w:unhideWhenUsed="1"/>
+    <w:lsdException w:name="HTML Preformatted" w:semiHidden="1" w:unhideWhenUsed="1"/>
+    <w:lsdException w:name="HTML Sample" w:semiHidden="1" w:unhideWhenUsed="1"/>
+    <w:lsdException w:name="HTML Typewriter" w:semiHidden="1" w:unhideWhenUsed="1"/>
+    <w:lsdException w:name="HTML Variable" w:semiHidden="1" w:unhideWhenUsed="1"/>
+    <w:lsdException w:name="Normal Table" w:semiHidden="1" w:unhideWhenUsed="1"/>
+    <w:lsdException w:name="annotation subject" w:semiHidden="1" w:unhideWhenUsed="1"/>
+    <w:lsdException w:name="No List" w:semiHidden="1" w:unhideWhenUsed="1"/>
+    <w:lsdException w:name="Outline List 1" w:semiHidden="1" w:unhideWhenUsed="1"/>
+    <w:lsdException w:name="Outline List 2" w:semiHidden="1" w:unhideWhenUsed="1"/>
+    <w:lsdException w:name="Outline List 3" w:semiHidden="1" w:unhideWhenUsed="1"/>
+    <w:lsdException w:name="Table Simple 1" w:semiHidden="1" w:unhideWhenUsed="1"/>
+    <w:lsdException w:name="Table Simple 2" w:semiHidden="1" w:unhideWhenUsed="1"/>
+    <w:lsdException w:name="Table Simple 3" w:semiHidden="1" w:unhideWhenUsed="1"/>
+    <w:lsdException w:name="Table Classic 1" w:semiHidden="1" w:unhideWhenUsed="1"/>
+    <w:lsdException w:name="Table Classic 2" w:semiHidden="1" w:unhideWhenUsed="1"/>
+    <w:lsdException w:name="Table Classic 3" w:semiHidden="1" w:unhideWhenUsed="1"/>
+    <w:lsdException w:name="Table Classic 4" w:semiHidden="1" w:unhideWhenUsed="1"/>
+    <w:lsdException w:name="Table Colorful 1" w:semiHidden="1" w:unhideWhenUsed="1"/>
+    <w:lsdException w:name="Table Colorful 2" w:semiHidden="1" w:unhideWhenUsed="1"/>
+    <w:lsdException w:name="Table Colorful 3" w:semiHidden="1" w:unhideWhenUsed="1"/>
+    <w:lsdException w:name="Table Columns 1" w:semiHidden="1" w:unhideWhenUsed="1"/>
+    <w:lsdException w:name="Table Columns 2" w:semiHidden="1" w:unhideWhenUsed="1"/>
+    <w:lsdException w:name="Table Columns 3" w:semiHidden="1" w:unhideWhenUsed="1"/>
+    <w:lsdException w:name="Table Columns 4" w:semiHidden="1" w:unhideWhenUsed="1"/>
+    <w:lsdException w:name="Table Columns 5" w:semiHidden="1" w:unhideWhenUsed="1"/>
+    <w:lsdException w:name="Table Grid 1" w:semiHidden="1" w:unhideWhenUsed="1"/>
+    <w:lsdException w:name="Table Grid 2" w:semiHidden="1" w:unhideWhenUsed="1"/>
+    <w:lsdException w:name="Table Grid 3" w:semiHidden="1" w:unhideWhenUsed="1"/>
+    <w:lsdException w:name="Table Grid 4" w:semiHidden="1" w:unhideWhenUsed="1"/>
+    <w:lsdException w:name="Table Grid 5" w:semiHidden="1" w:unhideWhenUsed="1"/>
+    <w:lsdException w:name="Table Grid 6" w:semiHidden="1" w:unhideWhenUsed="1"/>
+    <w:lsdException w:name="Table Grid 7" w:semiHidden="1" w:unhideWhenUsed="1"/>
+    <w:lsdException w:name="Table Grid 8" w:semiHidden="1" w:unhideWhenUsed="1"/>
+    <w:lsdException w:name="Table List 1" w:semiHidden="1" w:unhideWhenUsed="1"/>
+    <w:lsdException w:name="Table List 2" w:semiHidden="1" w:unhideWhenUsed="1"/>
+    <w:lsdException w:name="Table List 3" w:semiHidden="1" w:unhideWhenUsed="1"/>
+    <w:lsdException w:name="Table List 4" w:semiHidden="1" w:unhideWhenUsed="1"/>
+    <w:lsdException w:name="Table List 5" w:semiHidden="1" w:unhideWhenUsed="1"/>
+    <w:lsdException w:name="Table List 6" w:semiHidden="1" w:unhideWhenUsed="1"/>
+    <w:lsdException w:name="Table List 7" w:semiHidden="1" w:unhideWhenUsed="1"/>
+    <w:lsdException w:name="Table List 8" w:semiHidden="1" w:unhideWhenUsed="1"/>
+    <w:lsdException w:name="Table 3D effects 1" w:semiHidden="1" w:unhideWhenUsed="1"/>
+    <w:lsdException w:name="Table 3D effects 2" w:semiHidden="1" w:unhideWhenUsed="1"/>
+    <w:lsdException w:name="Table 3D effects 3" w:semiHidden="1" w:unhideWhenUsed="1"/>
+    <w:lsdException w:name="Table Contemporary" w:semiHidden="1" w:unhideWhenUsed="1"/>
+    <w:lsdException w:name="Table Elegant" w:semiHidden="1" w:unhideWhenUsed="1"/>
+    <w:lsdException w:name="Table Professional" w:semiHidden="1" w:unhideWhenUsed="1"/>
+    <w:lsdException w:name="Table Subtle 1" w:semiHidden="1" w:unhideWhenUsed="1"/>
+    <w:lsdException w:name="Table Subtle 2" w:semiHidden="1" w:unhideWhenUsed="1"/>
+    <w:lsdException w:name="Table Web 1" w:semiHidden="1" w:unhideWhenUsed="1"/>
+    <w:lsdException w:name="Table Web 2" w:semiHidden="1" w:unhideWhenUsed="1"/>
+    <w:lsdException w:name="Table Web 3" w:semiHidden="1" w:unhideWhenUsed="1"/>
+    <w:lsdException w:name="Balloon Text" w:semiHidden="1" w:unhideWhenUsed="1"/>
+    <w:lsdException w:name="Table Grid" w:uiPriority="39"/>
+    <w:lsdException w:name="Table Theme" w:semiHidden="1" w:unhideWhenUsed="1"/>
+    <w:lsdException w:name="Placeholder Text" w:semiHidden="1"/>
+    <w:lsdException w:name="No Spacing" w:uiPriority="1" w:qFormat="1"/>
+    <w:lsdException w:name="Light Shading" w:uiPriority="60"/>
+    <w:lsdException w:name="Light List" w:uiPriority="61"/>
+    <w:lsdException w:name="Light Grid" w:uiPriority="62"/>
+    <w:lsdException w:name="Medium Shading 1" w:uiPriority="63"/>
+    <w:lsdException w:name="Medium Shading 2" w:uiPriority="64"/>
+    <w:lsdException w:name="Medium List 1" w:uiPriority="65"/>
+    <w:lsdException w:name="Medium List 2" w:uiPriority="66"/>
+    <w:lsdException w:name="Medium Grid 1" w:uiPriority="67"/>
+    <w:lsdException w:name="Medium Grid 2" w:uiPriority="68"/>
+    <w:lsdException w:name="Medium Grid 3" w:uiPriority="69"/>
+    <w:lsdException w:name="Dark List" w:uiPriority="70"/>
+    <w:lsdException w:name="Colorful Shading" w:uiPriority="71"/>
+    <w:lsdException w:name="Colorful List" w:uiPriority="72"/>
+    <w:lsdException w:name="Colorful Grid" w:uiPriority="73"/>
+    <w:lsdException w:name="Light Shading Accent 1" w:uiPriority="60"/>
+    <w:lsdException w:name="Light List Accent 1" w:uiPriority="61"/>
+    <w:lsdException w:name="Light Grid Accent 1" w:uiPriority="62"/>
+    <w:lsdException w:name="Medium Shading 1 Accent 1" w:uiPriority="63"/>
+    <w:lsdException w:name="Medium Shading 2 Accent 1" w:uiPriority="64"/>
+    <w:lsdException w:name="Medium List 1 Accent 1" w:uiPriority="65"/>
+    <w:lsdException w:name="Revision" w:semiHidden="1"/>
+    <w:lsdException w:name="List Paragraph" w:uiPriority="34" w:qFormat="1"/>
+    <w:lsdException w:name="Quote" w:uiPriority="29" w:qFormat="1"/>
+    <w:lsdException w:name="Intense Quote" w:uiPriority="30" w:qFormat="1"/>
+    <w:lsdException w:name="Medium List 2 Accent 1" w:uiPriority="66"/>
+    <w:lsdException w:name="Medium Grid 1 Accent 1" w:uiPriority="67"/>
+    <w:lsdException w:name="Medium Grid 2 Accent 1" w:uiPriority="68"/>
+    <w:lsdException w:name="Medium Grid 3 Accent 1" w:uiPriority="69"/>
+    <w:lsdException w:name="Dark List Accent 1" w:uiPriority="70"/>
+    <w:lsdException w:name="Colorful Shading Accent 1" w:uiPriority="71"/>
+    <w:lsdException w:name="Colorful List Accent 1" w:uiPriority="72"/>
+    <w:lsdException w:name="Colorful Grid Accent 1" w:uiPriority="73"/>
+    <w:lsdException w:name="Light Shading Accent 2" w:uiPriority="60"/>
+    <w:lsdException w:name="Light List Accent 2" w:uiPriority="61"/>
+    <w:lsdException w:name="Light Grid Accent 2" w:uiPriority="62"/>
+    <w:lsdException w:name="Medium Shading 1 Accent 2" w:uiPriority="63"/>
+    <w:lsdException w:name="Medium Shading 2 Accent 2" w:uiPriority="64"/>
+    <w:lsdException w:name="Medium List 1 Accent 2" w:uiPriority="65"/>
+    <w:lsdException w:name="Medium List 2 Accent 2" w:uiPriority="66"/>
+    <w:lsdException w:name="Medium Grid 1 Accent 2" w:uiPriority="67"/>
+    <w:lsdException w:name="Medium Grid 2 Accent 2" w:uiPriority="68"/>
+    <w:lsdException w:name="Medium Grid 3 Accent 2" w:uiPriority="69"/>
+    <w:lsdException w:name="Dark List Accent 2" w:uiPriority="70"/>
+    <w:lsdException w:name="Colorful Shading Accent 2" w:uiPriority="71"/>
+    <w:lsdException w:name="Colorful List Accent 2" w:uiPriority="72"/>
+    <w:lsdException w:name="Colorful Grid Accent 2" w:uiPriority="73"/>
+    <w:lsdException w:name="Light Shading Accent 3" w:uiPriority="60"/>
+    <w:lsdException w:name="Light List Accent 3" w:uiPriority="61"/>
+    <w:lsdException w:name="Light Grid Accent 3" w:uiPriority="62"/>
+    <w:lsdException w:name="Medium Shading 1 Accent 3" w:uiPriority="63"/>
+    <w:lsdException w:name="Medium Shading 2 Accent 3" w:uiPriority="64"/>
+    <w:lsdException w:name="Medium List 1 Accent 3" w:uiPriority="65"/>
+    <w:lsdException w:name="Medium List 2 Accent 3" w:uiPriority="66"/>
+    <w:lsdException w:name="Medium Grid 1 Accent 3" w:uiPriority="67"/>
+    <w:lsdException w:name="Medium Grid 2 Accent 3" w:uiPriority="68"/>
+    <w:lsdException w:name="Medium Grid 3 Accent 3" w:uiPriority="69"/>
+    <w:lsdException w:name="Dark List Accent 3" w:uiPriority="70"/>
+    <w:lsdException w:name="Colorful Shading Accent 3" w:uiPriority="71"/>
+    <w:lsdException w:name="Colorful List Accent 3" w:uiPriority="72"/>
+    <w:lsdException w:name="Colorful Grid Accent 3" w:uiPriority="73"/>
+    <w:lsdException w:name="Light Shading Accent 4" w:uiPriority="60"/>
+    <w:lsdException w:name="Light List Accent 4" w:uiPriority="61"/>
+    <w:lsdException w:name="Light Grid Accent 4" w:uiPriority="62"/>
+    <w:lsdException w:name="Medium Shading 1 Accent 4" w:uiPriority="63"/>
+    <w:lsdException w:name="Medium Shading 2 Accent 4" w:uiPriority="64"/>
+    <w:lsdException w:name="Medium List 1 Accent 4" w:uiPriority="65"/>
+    <w:lsdException w:name="Medium List 2 Accent 4" w:uiPriority="66"/>
+    <w:lsdException w:name="Medium Grid 1 Accent 4" w:uiPriority="67"/>
+    <w:lsdException w:name="Medium Grid 2 Accent 4" w:uiPriority="68"/>
+    <w:lsdException w:name="Medium Grid 3 Accent 4" w:uiPriority="69"/>
+    <w:lsdException w:name="Dark List Accent 4" w:uiPriority="70"/>
+    <w:lsdException w:name="Colorful Shading Accent 4" w:uiPriority="71"/>
+    <w:lsdException w:name="Colorful List Accent 4" w:uiPriority="72"/>
+    <w:lsdException w:name="Colorful Grid Accent 4" w:uiPriority="73"/>
+    <w:lsdException w:name="Light Shading Accent 5" w:uiPriority="60"/>
+    <w:lsdException w:name="Light List Accent 5" w:uiPriority="61"/>
+    <w:lsdException w:name="Light Grid Accent 5" w:uiPriority="62"/>
+    <w:lsdException w:name="Medium Shading 1 Accent 5" w:uiPriority="63"/>
+    <w:lsdException w:name="Medium Shading 2 Accent 5" w:uiPriority="64"/>
+    <w:lsdException w:name="Medium List 1 Accent 5" w:uiPriority="65"/>
+    <w:lsdException w:name="Medium List 2 Accent 5" w:uiPriority="66"/>
+    <w:lsdException w:name="Medium Grid 1 Accent 5" w:uiPriority="67"/>
+    <w:lsdException w:name="Medium Grid 2 Accent 5" w:uiPriority="68"/>
+    <w:lsdException w:name="Medium Grid 3 Accent 5" w:uiPriority="69"/>
+    <w:lsdException w:name="Dark List Accent 5" w:uiPriority="70"/>
+    <w:lsdException w:name="Colorful Shading Accent 5" w:uiPriority="71"/>
+    <w:lsdException w:name="Colorful List Accent 5" w:uiPriority="72"/>
+    <w:lsdException w:name="Colorful Grid Accent 5" w:uiPriority="73"/>
+    <w:lsdException w:name="Light Shading Accent 6" w:uiPriority="60"/>
+    <w:lsdException w:name="Light List Accent 6" w:uiPriority="61"/>
+    <w:lsdException w:name="Light Grid Accent 6" w:uiPriority="62"/>
+    <w:lsdException w:name="Medium Shading 1 Accent 6" w:uiPriority="63"/>
+    <w:lsdException w:name="Medium Shading 2 Accent 6" w:uiPriority="64"/>
+    <w:lsdException w:name="Medium List 1 Accent 6" w:uiPriority="65"/>
+    <w:lsdException w:name="Medium List 2 Accent 6" w:uiPriority="66"/>
+    <w:lsdException w:name="Medium Grid 1 Accent 6" w:uiPriority="67"/>
+    <w:lsdException w:name="Medium Grid 2 Accent 6" w:uiPriority="68"/>
+    <w:lsdException w:name="Medium Grid 3 Accent 6" w:uiPriority="69"/>
+    <w:lsdException w:name="Dark List Accent 6" w:uiPriority="70"/>
+    <w:lsdException w:name="Colorful Shading Accent 6" w:uiPriority="71"/>
+    <w:lsdException w:name="Colorful List Accent 6" w:uiPriority="72"/>
+    <w:lsdException w:name="Colorful Grid Accent 6" w:uiPriority="73"/>
+    <w:lsdException w:name="Subtle Emphasis" w:uiPriority="19" w:qFormat="1"/>
+    <w:lsdException w:name="Intense Emphasis" w:uiPriority="21" w:qFormat="1"/>
+    <w:lsdException w:name="Subtle Reference" w:uiPriority="31" w:qFormat="1"/>
+    <w:lsdException w:name="Intense Reference" w:uiPriority="32" w:qFormat="1"/>
+    <w:lsdException w:name="Book Title" w:uiPriority="33" w:qFormat="1"/>
+    <w:lsdException w:name="Bibliography" w:semiHidden="1" w:uiPriority="37" w:unhideWhenUsed="1"/>
+    <w:lsdException w:name="TOC Heading" w:semiHidden="1" w:uiPriority="39" w:unhideWhenUsed="1" w:qFormat="1"/>
+    <w:lsdException w:name="Plain Table 1" w:uiPriority="41"/>
+    <w:lsdException w:name="Plain Table 2" w:uiPriority="42"/>
+    <w:lsdException w:name="Plain Table 3" w:uiPriority="43"/>
+    <w:lsdException w:name="Plain Table 4" w:uiPriority="44"/>
+    <w:lsdException w:name="Plain Table 5" w:uiPriority="45"/>
+    <w:lsdException w:name="Grid Table Light" w:uiPriority="40"/>
+    <w:lsdException w:name="Grid Table 1 Light" w:uiPriority="46"/>
+    <w:lsdException w:name="Grid Table 2" w:uiPriority="47"/>
+    <w:lsdException w:name="Grid Table 3" w:uiPriority="48"/>
+    <w:lsdException w:name="Grid Table 4" w:uiPriority="49"/>
+    <w:lsdException w:name="Grid Table 5 Dark" w:uiPriority="50"/>
+    <w:lsdException w:name="Grid Table 6 Colorful" w:uiPriority="51"/>
+    <w:lsdException w:name="Grid Table 7 Colorful" w:uiPriority="52"/>
+    <w:lsdException w:name="Grid Table 1 Light Accent 1" w:uiPriority="46"/>
+    <w:lsdException w:name="Grid Table 2 Accent 1" w:uiPriority="47"/>
+    <w:lsdException w:name="Grid Table 3 Accent 1" w:uiPriority="48"/>
+    <w:lsdException w:name="Grid Table 4 Accent 1" w:uiPriority="49"/>
+    <w:lsdException w:name="Grid Table 5 Dark Accent 1" w:uiPriority="50"/>
+    <w:lsdException w:name="Grid Table 6 Colorful Accent 1" w:uiPriority="51"/>
+    <w:lsdException w:name="Grid Table 7 Colorful Accent 1" w:uiPriority="52"/>
+    <w:lsdException w:name="Grid Table 1 Light Accent 2" w:uiPriority="46"/>
+    <w:lsdException w:name="Grid Table 2 Accent 2" w:uiPriority="47"/>
+    <w:lsdException w:name="Grid Table 3 Accent 2" w:uiPriority="48"/>
+    <w:lsdException w:name="Grid Table 4 Accent 2" w:uiPriority="49"/>
+    <w:lsdException w:name="Grid Table 5 Dark Accent 2" w:uiPriority="50"/>
+    <w:lsdException w:name="Grid Table 6 Colorful Accent 2" w:uiPriority="51"/>
+    <w:lsdException w:name="Grid Table 7 Colorful Accent 2" w:uiPriority="52"/>
+    <w:lsdException w:name="Grid Table 1 Light Accent 3" w:uiPriority="46"/>
+    <w:lsdException w:name="Grid Table 2 Accent 3" w:uiPriority="47"/>
+    <w:lsdException w:name="Grid Table 3 Accent 3" w:uiPriority="48"/>
+    <w:lsdException w:name="Grid Table 4 Accent 3" w:uiPriority="49"/>
+    <w:lsdException w:name="Grid Table 5 Dark Accent 3" w:uiPriority="50"/>
+    <w:lsdException w:name="Grid Table 6 Colorful Accent 3" w:uiPriority="51"/>
+    <w:lsdException w:name="Grid Table 7 Colorful Accent 3" w:uiPriority="52"/>
+    <w:lsdException w:name="Grid Table 1 Light Accent 4" w:uiPriority="46"/>
+    <w:lsdException w:name="Grid Table 2 Accent 4" w:uiPriority="47"/>
+    <w:lsdException w:name="Grid Table 3 Accent 4" w:uiPriority="48"/>
+    <w:lsdException w:name="Grid Table 4 Accent 4" w:uiPriority="49"/>
+    <w:lsdException w:name="Grid Table 5 Dark Accent 4" w:uiPriority="50"/>
+    <w:lsdException w:name="Grid Table 6 Colorful Accent 4" w:uiPriority="51"/>
+    <w:lsdException w:name="Grid Table 7 Colorful Accent 4" w:uiPriority="52"/>
+    <w:lsdException w:name="Grid Table 1 Light Accent 5" w:uiPriority="46"/>
+    <w:lsdException w:name="Grid Table 2 Accent 5" w:uiPriority="47"/>
+    <w:lsdException w:name="Grid Table 3 Accent 5" w:uiPriority="48"/>
+    <w:lsdException w:name="Grid Table 4 Accent 5" w:uiPriority="49"/>
+    <w:lsdException w:name="Grid Table 5 Dark Accent 5" w:uiPriority="50"/>
+    <w:lsdException w:name="Grid Table 6 Colorful Accent 5" w:uiPriority="51"/>
+    <w:lsdException w:name="Grid Table 7 Colorful Accent 5" w:uiPriority="52"/>
+    <w:lsdException w:name="Grid Table 1 Light Accent 6" w:uiPriority="46"/>
+    <w:lsdException w:name="Grid Table 2 Accent 6" w:uiPriority="47"/>
+    <w:lsdException w:name="Grid Table 3 Accent 6" w:uiPriority="48"/>
+    <w:lsdException w:name="Grid Table 4 Accent 6" w:uiPriority="49"/>
+    <w:lsdException w:name="Grid Table 5 Dark Accent 6" w:uiPriority="50"/>
+    <w:lsdException w:name="Grid Table 6 Colorful Accent 6" w:uiPriority="51"/>
+    <w:lsdException w:name="Grid Table 7 Colorful Accent 6" w:uiPriority="52"/>
+    <w:lsdException w:name="List Table 1 Light" w:uiPriority="46"/>
+    <w:lsdException w:name="List Table 2" w:uiPriority="47"/>
+    <w:lsdException w:name="List Table 3" w:uiPriority="48"/>
+    <w:lsdException w:name="List Table 4" w:uiPriority="49"/>
+    <w:lsdException w:name="List Table 5 Dark" w:uiPriority="50"/>
+    <w:lsdException w:name="List Table 6 Colorful" w:uiPriority="51"/>
+    <w:lsdException w:name="List Table 7 Colorful" w:uiPriority="52"/>
+    <w:lsdException w:name="List Table 1 Light Accent 1" w:uiPriority="46"/>
+    <w:lsdException w:name="List Table 2 Accent 1" w:uiPriority="47"/>
+    <w:lsdException w:name="List Table 3 Accent 1" w:uiPriority="48"/>
+    <w:lsdException w:name="List Table 4 Accent 1" w:uiPriority="49"/>
+    <w:lsdException w:name="List Table 5 Dark Accent 1" w:uiPriority="50"/>
+    <w:lsdException w:name="List Table 6 Colorful Accent 1" w:uiPriority="51"/>
+    <w:lsdException w:name="List Table 7 Colorful Accent 1" w:uiPriority="52"/>
+    <w:lsdException w:name="List Table 1 Light Accent 2" w:uiPriority="46"/>
+    <w:lsdException w:name="List Table 2 Accent 2" w:uiPriority="47"/>
+    <w:lsdException w:name="List Table 3 Accent 2" w:uiPriority="48"/>
+    <w:lsdException w:name="List Table 4 Accent 2" w:uiPriority="49"/>
+    <w:lsdException w:name="List Table 5 Dark Accent 2" w:uiPriority="50"/>
+    <w:lsdException w:name="List Table 6 Colorful Accent 2" w:uiPriority="51"/>
+    <w:lsdException w:name="List Table 7 Colorful Accent 2" w:uiPriority="52"/>
+    <w:lsdException w:name="List Table 1 Light Accent 3" w:uiPriority="46"/>
+    <w:lsdException w:name="List Table 2 Accent 3" w:uiPriority="47"/>
+    <w:lsdException w:name="List Table 3 Accent 3" w:uiPriority="48"/>
+    <w:lsdException w:name="List Table 4 Accent 3" w:uiPriority="49"/>
+    <w:lsdException w:name="List Table 5 Dark Accent 3" w:uiPriority="50"/>
+    <w:lsdException w:name="List Table 6 Colorful Accent 3" w:uiPriority="51"/>
+    <w:lsdException w:name="List Table 7 Colorful Accent 3" w:uiPriority="52"/>
+    <w:lsdException w:name="List Table 1 Light Accent 4" w:uiPriority="46"/>
+    <w:lsdException w:name="List Table 2 Accent 4" w:uiPriority="47"/>
+    <w:lsdException w:name="List Table 3 Accent 4" w:uiPriority="48"/>
+    <w:lsdException w:name="List Table 4 Accent 4" w:uiPriority="49"/>
+    <w:lsdException w:name="List Table 5 Dark Accent 4" w:uiPriority="50"/>
+    <w:lsdException w:name="List Table 6 Colorful Accent 4" w:uiPriority="51"/>
+    <w:lsdException w:name="List Table 7 Colorful Accent 4" w:uiPriority="52"/>
+    <w:lsdException w:name="List Table 1 Light Accent 5" w:uiPriority="46"/>
+    <w:lsdException w:name="List Table 2 Accent 5" w:uiPriority="47"/>
+    <w:lsdException w:name="List Table 3 Accent 5" w:uiPriority="48"/>
+    <w:lsdException w:name="List Table 4 Accent 5" w:uiPriority="49"/>
+    <w:lsdException w:name="List Table 5 Dark Accent 5" w:uiPriority="50"/>
+    <w:lsdException w:name="List Table 6 Colorful Accent 5" w:uiPriority="51"/>
+    <w:lsdException w:name="List Table 7 Colorful Accent 5" w:uiPriority="52"/>
+    <w:lsdException w:name="List Table 1 Light Accent 6" w:uiPriority="46"/>
+    <w:lsdException w:name="List Table 2 Accent 6" w:uiPriority="47"/>
+    <w:lsdException w:name="List Table 3 Accent 6" w:uiPriority="48"/>
+    <w:lsdException w:name="List Table 4 Accent 6" w:uiPriority="49"/>
+    <w:lsdException w:name="List Table 5 Dark Accent 6" w:uiPriority="50"/>
+    <w:lsdException w:name="List Table 6 Colorful Accent 6" w:uiPriority="51"/>
+    <w:lsdException w:name="List Table 7 Colorful Accent 6" w:uiPriority="52"/>
   </w:latentStyles>
   <w:style w:type="paragraph" w:default="1" w:styleId="Normal">
     <w:name w:val="Normal"/>
@@ -18696,7 +18919,7 @@
       <w:szCs w:val="24"/>
     </w:rPr>
   </w:style>
-  <w:style w:type="paragraph" w:styleId="Epgrafe">
+  <w:style w:type="paragraph" w:styleId="Descripcin">
     <w:name w:val="caption"/>
     <w:basedOn w:val="Normal"/>
     <w:next w:val="Normal"/>
@@ -18852,1062 +19075,6 @@
     </w:rPr>
   </w:style>
 </w:styles>
-</file>
-
-<file path=word/stylesWithEffects.xml><?xml version="1.0" encoding="utf-8"?>
-<w:styles xmlns:wpc="http://schemas.microsoft.com/office/word/2010/wordprocessingCanvas" xmlns:mc="http://schemas.openxmlformats.org/markup-compatibility/2006" xmlns:o="urn:schemas-microsoft-com:office:office" xmlns:r="http://schemas.openxmlformats.org/officeDocument/2006/relationships" xmlns:m="http://schemas.openxmlformats.org/officeDocument/2006/math" xmlns:v="urn:schemas-microsoft-com:vml" xmlns:wp14="http://schemas.microsoft.com/office/word/2010/wordprocessingDrawing" xmlns:wp="http://schemas.openxmlformats.org/drawingml/2006/wordprocessingDrawing" xmlns:w10="urn:schemas-microsoft-com:office:word" xmlns:w="http://schemas.openxmlformats.org/wordprocessingml/2006/main" xmlns:w14="http://schemas.microsoft.com/office/word/2010/wordml" xmlns:wpg="http://schemas.microsoft.com/office/word/2010/wordprocessingGroup" xmlns:wpi="http://schemas.microsoft.com/office/word/2010/wordprocessingInk" xmlns:wne="http://schemas.microsoft.com/office/word/2006/wordml" xmlns:wps="http://schemas.microsoft.com/office/word/2010/wordprocessingShape" mc:Ignorable="w14 wp14">
-  <w:docDefaults>
-    <w:rPrDefault>
-      <w:rPr>
-        <w:rFonts w:asciiTheme="minorHAnsi" w:eastAsiaTheme="minorHAnsi" w:hAnsiTheme="minorHAnsi" w:cstheme="minorBidi"/>
-        <w:sz w:val="22"/>
-        <w:szCs w:val="22"/>
-        <w:lang w:val="es-ES" w:eastAsia="en-US" w:bidi="ar-SA"/>
-      </w:rPr>
-    </w:rPrDefault>
-    <w:pPrDefault>
-      <w:pPr>
-        <w:spacing w:after="160" w:line="259" w:lineRule="auto"/>
-      </w:pPr>
-    </w:pPrDefault>
-  </w:docDefaults>
-  <w:latentStyles w:defLockedState="0" w:defUIPriority="99" w:defSemiHidden="1" w:defUnhideWhenUsed="1" w:defQFormat="0" w:count="267">
-    <w:lsdException w:name="Normal" w:semiHidden="0" w:uiPriority="0" w:unhideWhenUsed="0" w:qFormat="1"/>
-    <w:lsdException w:name="heading 1" w:semiHidden="0" w:uiPriority="9" w:unhideWhenUsed="0" w:qFormat="1"/>
-    <w:lsdException w:name="heading 2" w:uiPriority="9" w:qFormat="1"/>
-    <w:lsdException w:name="heading 3" w:uiPriority="9" w:qFormat="1"/>
-    <w:lsdException w:name="heading 4" w:uiPriority="9" w:qFormat="1"/>
-    <w:lsdException w:name="heading 5" w:uiPriority="9" w:qFormat="1"/>
-    <w:lsdException w:name="heading 6" w:uiPriority="9" w:qFormat="1"/>
-    <w:lsdException w:name="heading 7" w:uiPriority="9" w:qFormat="1"/>
-    <w:lsdException w:name="heading 8" w:uiPriority="9" w:qFormat="1"/>
-    <w:lsdException w:name="heading 9" w:uiPriority="9" w:qFormat="1"/>
-    <w:lsdException w:name="toc 1" w:uiPriority="39"/>
-    <w:lsdException w:name="toc 2" w:uiPriority="39"/>
-    <w:lsdException w:name="toc 3" w:uiPriority="39"/>
-    <w:lsdException w:name="toc 4" w:uiPriority="39"/>
-    <w:lsdException w:name="toc 5" w:uiPriority="39"/>
-    <w:lsdException w:name="toc 6" w:uiPriority="39"/>
-    <w:lsdException w:name="toc 7" w:uiPriority="39"/>
-    <w:lsdException w:name="toc 8" w:uiPriority="39"/>
-    <w:lsdException w:name="toc 9" w:uiPriority="39"/>
-    <w:lsdException w:name="caption" w:uiPriority="35" w:qFormat="1"/>
-    <w:lsdException w:name="Title" w:semiHidden="0" w:uiPriority="10" w:unhideWhenUsed="0" w:qFormat="1"/>
-    <w:lsdException w:name="Default Paragraph Font" w:uiPriority="1"/>
-    <w:lsdException w:name="Subtitle" w:semiHidden="0" w:uiPriority="11" w:unhideWhenUsed="0" w:qFormat="1"/>
-    <w:lsdException w:name="Strong" w:semiHidden="0" w:uiPriority="22" w:unhideWhenUsed="0" w:qFormat="1"/>
-    <w:lsdException w:name="Emphasis" w:semiHidden="0" w:uiPriority="20" w:unhideWhenUsed="0" w:qFormat="1"/>
-    <w:lsdException w:name="Table Grid" w:semiHidden="0" w:uiPriority="39" w:unhideWhenUsed="0"/>
-    <w:lsdException w:name="Placeholder Text" w:unhideWhenUsed="0"/>
-    <w:lsdException w:name="No Spacing" w:semiHidden="0" w:uiPriority="1" w:unhideWhenUsed="0" w:qFormat="1"/>
-    <w:lsdException w:name="Light Shading" w:semiHidden="0" w:uiPriority="60" w:unhideWhenUsed="0"/>
-    <w:lsdException w:name="Light List" w:semiHidden="0" w:uiPriority="61" w:unhideWhenUsed="0"/>
-    <w:lsdException w:name="Light Grid" w:semiHidden="0" w:uiPriority="62" w:unhideWhenUsed="0"/>
-    <w:lsdException w:name="Medium Shading 1" w:semiHidden="0" w:uiPriority="63" w:unhideWhenUsed="0"/>
-    <w:lsdException w:name="Medium Shading 2" w:semiHidden="0" w:uiPriority="64" w:unhideWhenUsed="0"/>
-    <w:lsdException w:name="Medium List 1" w:semiHidden="0" w:uiPriority="65" w:unhideWhenUsed="0"/>
-    <w:lsdException w:name="Medium List 2" w:semiHidden="0" w:uiPriority="66" w:unhideWhenUsed="0"/>
-    <w:lsdException w:name="Medium Grid 1" w:semiHidden="0" w:uiPriority="67" w:unhideWhenUsed="0"/>
-    <w:lsdException w:name="Medium Grid 2" w:semiHidden="0" w:uiPriority="68" w:unhideWhenUsed="0"/>
-    <w:lsdException w:name="Medium Grid 3" w:semiHidden="0" w:uiPriority="69" w:unhideWhenUsed="0"/>
-    <w:lsdException w:name="Dark List" w:semiHidden="0" w:uiPriority="70" w:unhideWhenUsed="0"/>
-    <w:lsdException w:name="Colorful Shading" w:semiHidden="0" w:uiPriority="71" w:unhideWhenUsed="0"/>
-    <w:lsdException w:name="Colorful List" w:semiHidden="0" w:uiPriority="72" w:unhideWhenUsed="0"/>
-    <w:lsdException w:name="Colorful Grid" w:semiHidden="0" w:uiPriority="73" w:unhideWhenUsed="0"/>
-    <w:lsdException w:name="Light Shading Accent 1" w:semiHidden="0" w:uiPriority="60" w:unhideWhenUsed="0"/>
-    <w:lsdException w:name="Light List Accent 1" w:semiHidden="0" w:uiPriority="61" w:unhideWhenUsed="0"/>
-    <w:lsdException w:name="Light Grid Accent 1" w:semiHidden="0" w:uiPriority="62" w:unhideWhenUsed="0"/>
-    <w:lsdException w:name="Medium Shading 1 Accent 1" w:semiHidden="0" w:uiPriority="63" w:unhideWhenUsed="0"/>
-    <w:lsdException w:name="Medium Shading 2 Accent 1" w:semiHidden="0" w:uiPriority="64" w:unhideWhenUsed="0"/>
-    <w:lsdException w:name="Medium List 1 Accent 1" w:semiHidden="0" w:uiPriority="65" w:unhideWhenUsed="0"/>
-    <w:lsdException w:name="Revision" w:unhideWhenUsed="0"/>
-    <w:lsdException w:name="List Paragraph" w:semiHidden="0" w:uiPriority="34" w:unhideWhenUsed="0" w:qFormat="1"/>
-    <w:lsdException w:name="Quote" w:semiHidden="0" w:uiPriority="29" w:unhideWhenUsed="0" w:qFormat="1"/>
-    <w:lsdException w:name="Intense Quote" w:semiHidden="0" w:uiPriority="30" w:unhideWhenUsed="0" w:qFormat="1"/>
-    <w:lsdException w:name="Medium List 2 Accent 1" w:semiHidden="0" w:uiPriority="66" w:unhideWhenUsed="0"/>
-    <w:lsdException w:name="Medium Grid 1 Accent 1" w:semiHidden="0" w:uiPriority="67" w:unhideWhenUsed="0"/>
-    <w:lsdException w:name="Medium Grid 2 Accent 1" w:semiHidden="0" w:uiPriority="68" w:unhideWhenUsed="0"/>
-    <w:lsdException w:name="Medium Grid 3 Accent 1" w:semiHidden="0" w:uiPriority="69" w:unhideWhenUsed="0"/>
-    <w:lsdException w:name="Dark List Accent 1" w:semiHidden="0" w:uiPriority="70" w:unhideWhenUsed="0"/>
-    <w:lsdException w:name="Colorful Shading Accent 1" w:semiHidden="0" w:uiPriority="71" w:unhideWhenUsed="0"/>
-    <w:lsdException w:name="Colorful List Accent 1" w:semiHidden="0" w:uiPriority="72" w:unhideWhenUsed="0"/>
-    <w:lsdException w:name="Colorful Grid Accent 1" w:semiHidden="0" w:uiPriority="73" w:unhideWhenUsed="0"/>
-    <w:lsdException w:name="Light Shading Accent 2" w:semiHidden="0" w:uiPriority="60" w:unhideWhenUsed="0"/>
-    <w:lsdException w:name="Light List Accent 2" w:semiHidden="0" w:uiPriority="61" w:unhideWhenUsed="0"/>
-    <w:lsdException w:name="Light Grid Accent 2" w:semiHidden="0" w:uiPriority="62" w:unhideWhenUsed="0"/>
-    <w:lsdException w:name="Medium Shading 1 Accent 2" w:semiHidden="0" w:uiPriority="63" w:unhideWhenUsed="0"/>
-    <w:lsdException w:name="Medium Shading 2 Accent 2" w:semiHidden="0" w:uiPriority="64" w:unhideWhenUsed="0"/>
-    <w:lsdException w:name="Medium List 1 Accent 2" w:semiHidden="0" w:uiPriority="65" w:unhideWhenUsed="0"/>
-    <w:lsdException w:name="Medium List 2 Accent 2" w:semiHidden="0" w:uiPriority="66" w:unhideWhenUsed="0"/>
-    <w:lsdException w:name="Medium Grid 1 Accent 2" w:semiHidden="0" w:uiPriority="67" w:unhideWhenUsed="0"/>
-    <w:lsdException w:name="Medium Grid 2 Accent 2" w:semiHidden="0" w:uiPriority="68" w:unhideWhenUsed="0"/>
-    <w:lsdException w:name="Medium Grid 3 Accent 2" w:semiHidden="0" w:uiPriority="69" w:unhideWhenUsed="0"/>
-    <w:lsdException w:name="Dark List Accent 2" w:semiHidden="0" w:uiPriority="70" w:unhideWhenUsed="0"/>
-    <w:lsdException w:name="Colorful Shading Accent 2" w:semiHidden="0" w:uiPriority="71" w:unhideWhenUsed="0"/>
-    <w:lsdException w:name="Colorful List Accent 2" w:semiHidden="0" w:uiPriority="72" w:unhideWhenUsed="0"/>
-    <w:lsdException w:name="Colorful Grid Accent 2" w:semiHidden="0" w:uiPriority="73" w:unhideWhenUsed="0"/>
-    <w:lsdException w:name="Light Shading Accent 3" w:semiHidden="0" w:uiPriority="60" w:unhideWhenUsed="0"/>
-    <w:lsdException w:name="Light List Accent 3" w:semiHidden="0" w:uiPriority="61" w:unhideWhenUsed="0"/>
-    <w:lsdException w:name="Light Grid Accent 3" w:semiHidden="0" w:uiPriority="62" w:unhideWhenUsed="0"/>
-    <w:lsdException w:name="Medium Shading 1 Accent 3" w:semiHidden="0" w:uiPriority="63" w:unhideWhenUsed="0"/>
-    <w:lsdException w:name="Medium Shading 2 Accent 3" w:semiHidden="0" w:uiPriority="64" w:unhideWhenUsed="0"/>
-    <w:lsdException w:name="Medium List 1 Accent 3" w:semiHidden="0" w:uiPriority="65" w:unhideWhenUsed="0"/>
-    <w:lsdException w:name="Medium List 2 Accent 3" w:semiHidden="0" w:uiPriority="66" w:unhideWhenUsed="0"/>
-    <w:lsdException w:name="Medium Grid 1 Accent 3" w:semiHidden="0" w:uiPriority="67" w:unhideWhenUsed="0"/>
-    <w:lsdException w:name="Medium Grid 2 Accent 3" w:semiHidden="0" w:uiPriority="68" w:unhideWhenUsed="0"/>
-    <w:lsdException w:name="Medium Grid 3 Accent 3" w:semiHidden="0" w:uiPriority="69" w:unhideWhenUsed="0"/>
-    <w:lsdException w:name="Dark List Accent 3" w:semiHidden="0" w:uiPriority="70" w:unhideWhenUsed="0"/>
-    <w:lsdException w:name="Colorful Shading Accent 3" w:semiHidden="0" w:uiPriority="71" w:unhideWhenUsed="0"/>
-    <w:lsdException w:name="Colorful List Accent 3" w:semiHidden="0" w:uiPriority="72" w:unhideWhenUsed="0"/>
-    <w:lsdException w:name="Colorful Grid Accent 3" w:semiHidden="0" w:uiPriority="73" w:unhideWhenUsed="0"/>
-    <w:lsdException w:name="Light Shading Accent 4" w:semiHidden="0" w:uiPriority="60" w:unhideWhenUsed="0"/>
-    <w:lsdException w:name="Light List Accent 4" w:semiHidden="0" w:uiPriority="61" w:unhideWhenUsed="0"/>
-    <w:lsdException w:name="Light Grid Accent 4" w:semiHidden="0" w:uiPriority="62" w:unhideWhenUsed="0"/>
-    <w:lsdException w:name="Medium Shading 1 Accent 4" w:semiHidden="0" w:uiPriority="63" w:unhideWhenUsed="0"/>
-    <w:lsdException w:name="Medium Shading 2 Accent 4" w:semiHidden="0" w:uiPriority="64" w:unhideWhenUsed="0"/>
-    <w:lsdException w:name="Medium List 1 Accent 4" w:semiHidden="0" w:uiPriority="65" w:unhideWhenUsed="0"/>
-    <w:lsdException w:name="Medium List 2 Accent 4" w:semiHidden="0" w:uiPriority="66" w:unhideWhenUsed="0"/>
-    <w:lsdException w:name="Medium Grid 1 Accent 4" w:semiHidden="0" w:uiPriority="67" w:unhideWhenUsed="0"/>
-    <w:lsdException w:name="Medium Grid 2 Accent 4" w:semiHidden="0" w:uiPriority="68" w:unhideWhenUsed="0"/>
-    <w:lsdException w:name="Medium Grid 3 Accent 4" w:semiHidden="0" w:uiPriority="69" w:unhideWhenUsed="0"/>
-    <w:lsdException w:name="Dark List Accent 4" w:semiHidden="0" w:uiPriority="70" w:unhideWhenUsed="0"/>
-    <w:lsdException w:name="Colorful Shading Accent 4" w:semiHidden="0" w:uiPriority="71" w:unhideWhenUsed="0"/>
-    <w:lsdException w:name="Colorful List Accent 4" w:semiHidden="0" w:uiPriority="72" w:unhideWhenUsed="0"/>
-    <w:lsdException w:name="Colorful Grid Accent 4" w:semiHidden="0" w:uiPriority="73" w:unhideWhenUsed="0"/>
-    <w:lsdException w:name="Light Shading Accent 5" w:semiHidden="0" w:uiPriority="60" w:unhideWhenUsed="0"/>
-    <w:lsdException w:name="Light List Accent 5" w:semiHidden="0" w:uiPriority="61" w:unhideWhenUsed="0"/>
-    <w:lsdException w:name="Light Grid Accent 5" w:semiHidden="0" w:uiPriority="62" w:unhideWhenUsed="0"/>
-    <w:lsdException w:name="Medium Shading 1 Accent 5" w:semiHidden="0" w:uiPriority="63" w:unhideWhenUsed="0"/>
-    <w:lsdException w:name="Medium Shading 2 Accent 5" w:semiHidden="0" w:uiPriority="64" w:unhideWhenUsed="0"/>
-    <w:lsdException w:name="Medium List 1 Accent 5" w:semiHidden="0" w:uiPriority="65" w:unhideWhenUsed="0"/>
-    <w:lsdException w:name="Medium List 2 Accent 5" w:semiHidden="0" w:uiPriority="66" w:unhideWhenUsed="0"/>
-    <w:lsdException w:name="Medium Grid 1 Accent 5" w:semiHidden="0" w:uiPriority="67" w:unhideWhenUsed="0"/>
-    <w:lsdException w:name="Medium Grid 2 Accent 5" w:semiHidden="0" w:uiPriority="68" w:unhideWhenUsed="0"/>
-    <w:lsdException w:name="Medium Grid 3 Accent 5" w:semiHidden="0" w:uiPriority="69" w:unhideWhenUsed="0"/>
-    <w:lsdException w:name="Dark List Accent 5" w:semiHidden="0" w:uiPriority="70" w:unhideWhenUsed="0"/>
-    <w:lsdException w:name="Colorful Shading Accent 5" w:semiHidden="0" w:uiPriority="71" w:unhideWhenUsed="0"/>
-    <w:lsdException w:name="Colorful List Accent 5" w:semiHidden="0" w:uiPriority="72" w:unhideWhenUsed="0"/>
-    <w:lsdException w:name="Colorful Grid Accent 5" w:semiHidden="0" w:uiPriority="73" w:unhideWhenUsed="0"/>
-    <w:lsdException w:name="Light Shading Accent 6" w:semiHidden="0" w:uiPriority="60" w:unhideWhenUsed="0"/>
-    <w:lsdException w:name="Light List Accent 6" w:semiHidden="0" w:uiPriority="61" w:unhideWhenUsed="0"/>
-    <w:lsdException w:name="Light Grid Accent 6" w:semiHidden="0" w:uiPriority="62" w:unhideWhenUsed="0"/>
-    <w:lsdException w:name="Medium Shading 1 Accent 6" w:semiHidden="0" w:uiPriority="63" w:unhideWhenUsed="0"/>
-    <w:lsdException w:name="Medium Shading 2 Accent 6" w:semiHidden="0" w:uiPriority="64" w:unhideWhenUsed="0"/>
-    <w:lsdException w:name="Medium List 1 Accent 6" w:semiHidden="0" w:uiPriority="65" w:unhideWhenUsed="0"/>
-    <w:lsdException w:name="Medium List 2 Accent 6" w:semiHidden="0" w:uiPriority="66" w:unhideWhenUsed="0"/>
-    <w:lsdException w:name="Medium Grid 1 Accent 6" w:semiHidden="0" w:uiPriority="67" w:unhideWhenUsed="0"/>
-    <w:lsdException w:name="Medium Grid 2 Accent 6" w:semiHidden="0" w:uiPriority="68" w:unhideWhenUsed="0"/>
-    <w:lsdException w:name="Medium Grid 3 Accent 6" w:semiHidden="0" w:uiPriority="69" w:unhideWhenUsed="0"/>
-    <w:lsdException w:name="Dark List Accent 6" w:semiHidden="0" w:uiPriority="70" w:unhideWhenUsed="0"/>
-    <w:lsdException w:name="Colorful Shading Accent 6" w:semiHidden="0" w:uiPriority="71" w:unhideWhenUsed="0"/>
-    <w:lsdException w:name="Colorful List Accent 6" w:semiHidden="0" w:uiPriority="72" w:unhideWhenUsed="0"/>
-    <w:lsdException w:name="Colorful Grid Accent 6" w:semiHidden="0" w:uiPriority="73" w:unhideWhenUsed="0"/>
-    <w:lsdException w:name="Subtle Emphasis" w:semiHidden="0" w:uiPriority="19" w:unhideWhenUsed="0" w:qFormat="1"/>
-    <w:lsdException w:name="Intense Emphasis" w:semiHidden="0" w:uiPriority="21" w:unhideWhenUsed="0" w:qFormat="1"/>
-    <w:lsdException w:name="Subtle Reference" w:semiHidden="0" w:uiPriority="31" w:unhideWhenUsed="0" w:qFormat="1"/>
-    <w:lsdException w:name="Intense Reference" w:semiHidden="0" w:uiPriority="32" w:unhideWhenUsed="0" w:qFormat="1"/>
-    <w:lsdException w:name="Book Title" w:semiHidden="0" w:uiPriority="33" w:unhideWhenUsed="0" w:qFormat="1"/>
-    <w:lsdException w:name="Bibliography" w:uiPriority="37"/>
-    <w:lsdException w:name="TOC Heading" w:uiPriority="39" w:qFormat="1"/>
-  </w:latentStyles>
-  <w:style w:type="paragraph" w:default="1" w:styleId="Normal">
-    <w:name w:val="Normal"/>
-    <w:qFormat/>
-    <w:rsid w:val="00C811BE"/>
-    <w:pPr>
-      <w:spacing w:line="240" w:lineRule="auto"/>
-    </w:pPr>
-    <w:rPr>
-      <w:rFonts w:ascii="Arial" w:hAnsi="Arial"/>
-      <w:sz w:val="24"/>
-    </w:rPr>
-  </w:style>
-  <w:style w:type="paragraph" w:styleId="Ttulo1">
-    <w:name w:val="heading 1"/>
-    <w:basedOn w:val="Normal"/>
-    <w:next w:val="Normal"/>
-    <w:link w:val="Ttulo1Car"/>
-    <w:uiPriority w:val="9"/>
-    <w:qFormat/>
-    <w:rsid w:val="00894CD9"/>
-    <w:pPr>
-      <w:keepNext/>
-      <w:keepLines/>
-      <w:numPr>
-        <w:numId w:val="1"/>
-      </w:numPr>
-      <w:spacing w:before="240" w:after="240"/>
-      <w:outlineLvl w:val="0"/>
-    </w:pPr>
-    <w:rPr>
-      <w:rFonts w:eastAsiaTheme="majorEastAsia" w:cstheme="majorBidi"/>
-      <w:b/>
-      <w:szCs w:val="32"/>
-    </w:rPr>
-  </w:style>
-  <w:style w:type="paragraph" w:styleId="Ttulo2">
-    <w:name w:val="heading 2"/>
-    <w:basedOn w:val="Ttulo1"/>
-    <w:next w:val="Normal"/>
-    <w:link w:val="Ttulo2Car"/>
-    <w:uiPriority w:val="9"/>
-    <w:unhideWhenUsed/>
-    <w:qFormat/>
-    <w:rsid w:val="00894CD9"/>
-    <w:pPr>
-      <w:numPr>
-        <w:ilvl w:val="1"/>
-        <w:numId w:val="5"/>
-      </w:numPr>
-      <w:ind w:left="426"/>
-      <w:outlineLvl w:val="1"/>
-    </w:pPr>
-  </w:style>
-  <w:style w:type="paragraph" w:styleId="Ttulo3">
-    <w:name w:val="heading 3"/>
-    <w:basedOn w:val="Normal"/>
-    <w:next w:val="Normal"/>
-    <w:link w:val="Ttulo3Car"/>
-    <w:uiPriority w:val="9"/>
-    <w:unhideWhenUsed/>
-    <w:qFormat/>
-    <w:rsid w:val="00623546"/>
-    <w:pPr>
-      <w:keepNext/>
-      <w:keepLines/>
-      <w:numPr>
-        <w:ilvl w:val="2"/>
-        <w:numId w:val="11"/>
-      </w:numPr>
-      <w:spacing w:before="40" w:after="240"/>
-      <w:ind w:left="490"/>
-      <w:jc w:val="both"/>
-      <w:outlineLvl w:val="2"/>
-    </w:pPr>
-    <w:rPr>
-      <w:rFonts w:eastAsiaTheme="majorEastAsia" w:cstheme="majorBidi"/>
-      <w:b/>
-      <w:szCs w:val="24"/>
-    </w:rPr>
-  </w:style>
-  <w:style w:type="character" w:default="1" w:styleId="Fuentedeprrafopredeter">
-    <w:name w:val="Default Paragraph Font"/>
-    <w:uiPriority w:val="1"/>
-    <w:semiHidden/>
-    <w:unhideWhenUsed/>
-  </w:style>
-  <w:style w:type="table" w:default="1" w:styleId="Tablanormal">
-    <w:name w:val="Normal Table"/>
-    <w:uiPriority w:val="99"/>
-    <w:semiHidden/>
-    <w:unhideWhenUsed/>
-    <w:tblPr>
-      <w:tblInd w:w="0" w:type="dxa"/>
-      <w:tblCellMar>
-        <w:top w:w="0" w:type="dxa"/>
-        <w:left w:w="108" w:type="dxa"/>
-        <w:bottom w:w="0" w:type="dxa"/>
-        <w:right w:w="108" w:type="dxa"/>
-      </w:tblCellMar>
-    </w:tblPr>
-  </w:style>
-  <w:style w:type="numbering" w:default="1" w:styleId="Sinlista">
-    <w:name w:val="No List"/>
-    <w:uiPriority w:val="99"/>
-    <w:semiHidden/>
-    <w:unhideWhenUsed/>
-  </w:style>
-  <w:style w:type="character" w:customStyle="1" w:styleId="Ttulo1Car">
-    <w:name w:val="Título 1 Car"/>
-    <w:basedOn w:val="Fuentedeprrafopredeter"/>
-    <w:link w:val="Ttulo1"/>
-    <w:uiPriority w:val="9"/>
-    <w:rsid w:val="00894CD9"/>
-    <w:rPr>
-      <w:rFonts w:ascii="Arial" w:eastAsiaTheme="majorEastAsia" w:hAnsi="Arial" w:cstheme="majorBidi"/>
-      <w:b/>
-      <w:sz w:val="24"/>
-      <w:szCs w:val="32"/>
-    </w:rPr>
-  </w:style>
-  <w:style w:type="character" w:customStyle="1" w:styleId="Ttulo2Car">
-    <w:name w:val="Título 2 Car"/>
-    <w:basedOn w:val="Fuentedeprrafopredeter"/>
-    <w:link w:val="Ttulo2"/>
-    <w:uiPriority w:val="9"/>
-    <w:rsid w:val="00894CD9"/>
-    <w:rPr>
-      <w:rFonts w:ascii="Arial" w:eastAsiaTheme="majorEastAsia" w:hAnsi="Arial" w:cstheme="majorBidi"/>
-      <w:b/>
-      <w:sz w:val="24"/>
-      <w:szCs w:val="32"/>
-    </w:rPr>
-  </w:style>
-  <w:style w:type="paragraph" w:styleId="Prrafodelista">
-    <w:name w:val="List Paragraph"/>
-    <w:basedOn w:val="Normal"/>
-    <w:uiPriority w:val="34"/>
-    <w:qFormat/>
-    <w:rsid w:val="00F44140"/>
-    <w:pPr>
-      <w:spacing w:line="259" w:lineRule="auto"/>
-      <w:ind w:left="720"/>
-      <w:contextualSpacing/>
-    </w:pPr>
-  </w:style>
-  <w:style w:type="table" w:styleId="Tablaconcuadrcula">
-    <w:name w:val="Table Grid"/>
-    <w:basedOn w:val="Tablanormal"/>
-    <w:uiPriority w:val="39"/>
-    <w:rsid w:val="005072C6"/>
-    <w:pPr>
-      <w:spacing w:after="0" w:line="240" w:lineRule="auto"/>
-    </w:pPr>
-    <w:tblPr>
-      <w:tblBorders>
-        <w:top w:val="single" w:sz="4" w:space="0" w:color="auto"/>
-        <w:left w:val="single" w:sz="4" w:space="0" w:color="auto"/>
-        <w:bottom w:val="single" w:sz="4" w:space="0" w:color="auto"/>
-        <w:right w:val="single" w:sz="4" w:space="0" w:color="auto"/>
-        <w:insideH w:val="single" w:sz="4" w:space="0" w:color="auto"/>
-        <w:insideV w:val="single" w:sz="4" w:space="0" w:color="auto"/>
-      </w:tblBorders>
-    </w:tblPr>
-  </w:style>
-  <w:style w:type="paragraph" w:styleId="Textonotapie">
-    <w:name w:val="footnote text"/>
-    <w:basedOn w:val="Normal"/>
-    <w:link w:val="TextonotapieCar"/>
-    <w:uiPriority w:val="99"/>
-    <w:semiHidden/>
-    <w:unhideWhenUsed/>
-    <w:rsid w:val="003078E3"/>
-    <w:pPr>
-      <w:spacing w:after="0"/>
-    </w:pPr>
-    <w:rPr>
-      <w:sz w:val="20"/>
-      <w:szCs w:val="20"/>
-    </w:rPr>
-  </w:style>
-  <w:style w:type="character" w:customStyle="1" w:styleId="TextonotapieCar">
-    <w:name w:val="Texto nota pie Car"/>
-    <w:basedOn w:val="Fuentedeprrafopredeter"/>
-    <w:link w:val="Textonotapie"/>
-    <w:uiPriority w:val="99"/>
-    <w:semiHidden/>
-    <w:rsid w:val="003078E3"/>
-    <w:rPr>
-      <w:rFonts w:ascii="Arial" w:hAnsi="Arial"/>
-      <w:sz w:val="20"/>
-      <w:szCs w:val="20"/>
-    </w:rPr>
-  </w:style>
-  <w:style w:type="character" w:styleId="Refdenotaalpie">
-    <w:name w:val="footnote reference"/>
-    <w:basedOn w:val="Fuentedeprrafopredeter"/>
-    <w:uiPriority w:val="99"/>
-    <w:semiHidden/>
-    <w:unhideWhenUsed/>
-    <w:rsid w:val="003078E3"/>
-    <w:rPr>
-      <w:vertAlign w:val="superscript"/>
-    </w:rPr>
-  </w:style>
-  <w:style w:type="character" w:customStyle="1" w:styleId="Ttulo3Car">
-    <w:name w:val="Título 3 Car"/>
-    <w:basedOn w:val="Fuentedeprrafopredeter"/>
-    <w:link w:val="Ttulo3"/>
-    <w:uiPriority w:val="9"/>
-    <w:rsid w:val="00623546"/>
-    <w:rPr>
-      <w:rFonts w:ascii="Arial" w:eastAsiaTheme="majorEastAsia" w:hAnsi="Arial" w:cstheme="majorBidi"/>
-      <w:b/>
-      <w:sz w:val="24"/>
-      <w:szCs w:val="24"/>
-    </w:rPr>
-  </w:style>
-  <w:style w:type="paragraph" w:styleId="Epgrafe">
-    <w:name w:val="caption"/>
-    <w:basedOn w:val="Normal"/>
-    <w:next w:val="Normal"/>
-    <w:uiPriority w:val="35"/>
-    <w:unhideWhenUsed/>
-    <w:qFormat/>
-    <w:rsid w:val="002922FA"/>
-    <w:pPr>
-      <w:spacing w:after="200"/>
-    </w:pPr>
-    <w:rPr>
-      <w:i/>
-      <w:iCs/>
-      <w:color w:val="44546A" w:themeColor="text2"/>
-      <w:sz w:val="18"/>
-      <w:szCs w:val="18"/>
-    </w:rPr>
-  </w:style>
-  <w:style w:type="paragraph" w:styleId="Bibliografa">
-    <w:name w:val="Bibliography"/>
-    <w:basedOn w:val="Normal"/>
-    <w:next w:val="Normal"/>
-    <w:uiPriority w:val="37"/>
-    <w:unhideWhenUsed/>
-    <w:rsid w:val="00D74D9C"/>
-  </w:style>
-  <w:style w:type="paragraph" w:styleId="Encabezado">
-    <w:name w:val="header"/>
-    <w:basedOn w:val="Normal"/>
-    <w:link w:val="EncabezadoCar"/>
-    <w:uiPriority w:val="99"/>
-    <w:unhideWhenUsed/>
-    <w:rsid w:val="00CD2C25"/>
-    <w:pPr>
-      <w:tabs>
-        <w:tab w:val="center" w:pos="4252"/>
-        <w:tab w:val="right" w:pos="8504"/>
-      </w:tabs>
-      <w:spacing w:after="0"/>
-    </w:pPr>
-  </w:style>
-  <w:style w:type="character" w:customStyle="1" w:styleId="EncabezadoCar">
-    <w:name w:val="Encabezado Car"/>
-    <w:basedOn w:val="Fuentedeprrafopredeter"/>
-    <w:link w:val="Encabezado"/>
-    <w:uiPriority w:val="99"/>
-    <w:rsid w:val="00CD2C25"/>
-    <w:rPr>
-      <w:rFonts w:ascii="Arial" w:hAnsi="Arial"/>
-      <w:sz w:val="24"/>
-    </w:rPr>
-  </w:style>
-  <w:style w:type="paragraph" w:styleId="Piedepgina">
-    <w:name w:val="footer"/>
-    <w:basedOn w:val="Normal"/>
-    <w:link w:val="PiedepginaCar"/>
-    <w:uiPriority w:val="99"/>
-    <w:unhideWhenUsed/>
-    <w:rsid w:val="00CD2C25"/>
-    <w:pPr>
-      <w:tabs>
-        <w:tab w:val="center" w:pos="4252"/>
-        <w:tab w:val="right" w:pos="8504"/>
-      </w:tabs>
-      <w:spacing w:after="0"/>
-    </w:pPr>
-  </w:style>
-  <w:style w:type="character" w:customStyle="1" w:styleId="PiedepginaCar">
-    <w:name w:val="Pie de página Car"/>
-    <w:basedOn w:val="Fuentedeprrafopredeter"/>
-    <w:link w:val="Piedepgina"/>
-    <w:uiPriority w:val="99"/>
-    <w:rsid w:val="00CD2C25"/>
-    <w:rPr>
-      <w:rFonts w:ascii="Arial" w:hAnsi="Arial"/>
-      <w:sz w:val="24"/>
-    </w:rPr>
-  </w:style>
-  <w:style w:type="paragraph" w:styleId="TDC1">
-    <w:name w:val="toc 1"/>
-    <w:basedOn w:val="Normal"/>
-    <w:next w:val="Normal"/>
-    <w:autoRedefine/>
-    <w:uiPriority w:val="39"/>
-    <w:unhideWhenUsed/>
-    <w:rsid w:val="00CD2C25"/>
-    <w:pPr>
-      <w:spacing w:after="100"/>
-    </w:pPr>
-  </w:style>
-  <w:style w:type="paragraph" w:styleId="TDC2">
-    <w:name w:val="toc 2"/>
-    <w:basedOn w:val="Normal"/>
-    <w:next w:val="Normal"/>
-    <w:autoRedefine/>
-    <w:uiPriority w:val="39"/>
-    <w:unhideWhenUsed/>
-    <w:rsid w:val="00CD2C25"/>
-    <w:pPr>
-      <w:spacing w:after="100"/>
-      <w:ind w:left="240"/>
-    </w:pPr>
-  </w:style>
-  <w:style w:type="character" w:styleId="Hipervnculo">
-    <w:name w:val="Hyperlink"/>
-    <w:basedOn w:val="Fuentedeprrafopredeter"/>
-    <w:uiPriority w:val="99"/>
-    <w:unhideWhenUsed/>
-    <w:rsid w:val="00CD2C25"/>
-    <w:rPr>
-      <w:color w:val="0563C1" w:themeColor="hyperlink"/>
-      <w:u w:val="single"/>
-    </w:rPr>
-  </w:style>
-  <w:style w:type="paragraph" w:styleId="Textodeglobo">
-    <w:name w:val="Balloon Text"/>
-    <w:basedOn w:val="Normal"/>
-    <w:link w:val="TextodegloboCar"/>
-    <w:uiPriority w:val="99"/>
-    <w:semiHidden/>
-    <w:unhideWhenUsed/>
-    <w:rsid w:val="00184944"/>
-    <w:pPr>
-      <w:spacing w:after="0"/>
-    </w:pPr>
-    <w:rPr>
-      <w:rFonts w:ascii="Tahoma" w:hAnsi="Tahoma" w:cs="Tahoma"/>
-      <w:sz w:val="16"/>
-      <w:szCs w:val="16"/>
-    </w:rPr>
-  </w:style>
-  <w:style w:type="character" w:customStyle="1" w:styleId="TextodegloboCar">
-    <w:name w:val="Texto de globo Car"/>
-    <w:basedOn w:val="Fuentedeprrafopredeter"/>
-    <w:link w:val="Textodeglobo"/>
-    <w:uiPriority w:val="99"/>
-    <w:semiHidden/>
-    <w:rsid w:val="00184944"/>
-    <w:rPr>
-      <w:rFonts w:ascii="Tahoma" w:hAnsi="Tahoma" w:cs="Tahoma"/>
-      <w:sz w:val="16"/>
-      <w:szCs w:val="16"/>
-    </w:rPr>
-  </w:style>
-  <w:style w:type="character" w:styleId="Textodelmarcadordeposicin">
-    <w:name w:val="Placeholder Text"/>
-    <w:basedOn w:val="Fuentedeprrafopredeter"/>
-    <w:uiPriority w:val="99"/>
-    <w:semiHidden/>
-    <w:rsid w:val="00FD26D5"/>
-    <w:rPr>
-      <w:color w:val="808080"/>
-    </w:rPr>
-  </w:style>
-</w:styles>
-</file>
-
-<file path=word/glossary/document.xml><?xml version="1.0" encoding="utf-8"?>
-<w:glossaryDocument xmlns:wpc="http://schemas.microsoft.com/office/word/2010/wordprocessingCanvas" xmlns:mc="http://schemas.openxmlformats.org/markup-compatibility/2006" xmlns:o="urn:schemas-microsoft-com:office:office" xmlns:r="http://schemas.openxmlformats.org/officeDocument/2006/relationships" xmlns:m="http://schemas.openxmlformats.org/officeDocument/2006/math" xmlns:v="urn:schemas-microsoft-com:vml" xmlns:wp14="http://schemas.microsoft.com/office/word/2010/wordprocessingDrawing" xmlns:wp="http://schemas.openxmlformats.org/drawingml/2006/wordprocessingDrawing" xmlns:w10="urn:schemas-microsoft-com:office:word" xmlns:w="http://schemas.openxmlformats.org/wordprocessingml/2006/main" xmlns:w14="http://schemas.microsoft.com/office/word/2010/wordml" xmlns:wpg="http://schemas.microsoft.com/office/word/2010/wordprocessingGroup" xmlns:wpi="http://schemas.microsoft.com/office/word/2010/wordprocessingInk" xmlns:wne="http://schemas.microsoft.com/office/word/2006/wordml" xmlns:wps="http://schemas.microsoft.com/office/word/2010/wordprocessingShape" mc:Ignorable="w14 wp14"/>
-</file>
-
-<file path=word/glossary/fontTable.xml><?xml version="1.0" encoding="utf-8"?>
-<w:fonts xmlns:mc="http://schemas.openxmlformats.org/markup-compatibility/2006" xmlns:r="http://schemas.openxmlformats.org/officeDocument/2006/relationships" xmlns:w="http://schemas.openxmlformats.org/wordprocessingml/2006/main" xmlns:w14="http://schemas.microsoft.com/office/word/2010/wordml" mc:Ignorable="w14">
-  <w:font w:name="Symbol">
-    <w:panose1 w:val="05050102010706020507"/>
-    <w:charset w:val="02"/>
-    <w:family w:val="roman"/>
-    <w:pitch w:val="variable"/>
-    <w:sig w:usb0="00000000" w:usb1="10000000" w:usb2="00000000" w:usb3="00000000" w:csb0="80000000" w:csb1="00000000"/>
-  </w:font>
-  <w:font w:name="Times New Roman">
-    <w:panose1 w:val="02020603050405020304"/>
-    <w:charset w:val="00"/>
-    <w:family w:val="roman"/>
-    <w:pitch w:val="variable"/>
-    <w:sig w:usb0="E0002AFF" w:usb1="C0007841" w:usb2="00000009" w:usb3="00000000" w:csb0="000001FF" w:csb1="00000000"/>
-  </w:font>
-  <w:font w:name="Courier New">
-    <w:panose1 w:val="02070309020205020404"/>
-    <w:charset w:val="00"/>
-    <w:family w:val="modern"/>
-    <w:pitch w:val="fixed"/>
-    <w:sig w:usb0="E0002AFF" w:usb1="C0007843" w:usb2="00000009" w:usb3="00000000" w:csb0="000001FF" w:csb1="00000000"/>
-  </w:font>
-  <w:font w:name="Wingdings">
-    <w:panose1 w:val="05000000000000000000"/>
-    <w:charset w:val="02"/>
-    <w:family w:val="auto"/>
-    <w:pitch w:val="variable"/>
-    <w:sig w:usb0="00000000" w:usb1="10000000" w:usb2="00000000" w:usb3="00000000" w:csb0="80000000" w:csb1="00000000"/>
-  </w:font>
-  <w:font w:name="Arial">
-    <w:panose1 w:val="020B0604020202020204"/>
-    <w:charset w:val="00"/>
-    <w:family w:val="swiss"/>
-    <w:pitch w:val="variable"/>
-    <w:sig w:usb0="E0002AFF" w:usb1="C0007843" w:usb2="00000009" w:usb3="00000000" w:csb0="000001FF" w:csb1="00000000"/>
-  </w:font>
-  <w:font w:name="Calibri">
-    <w:panose1 w:val="020F0502020204030204"/>
-    <w:charset w:val="00"/>
-    <w:family w:val="swiss"/>
-    <w:pitch w:val="variable"/>
-    <w:sig w:usb0="E00002FF" w:usb1="4000ACFF" w:usb2="00000001" w:usb3="00000000" w:csb0="0000019F" w:csb1="00000000"/>
-  </w:font>
-  <w:font w:name="Tahoma">
-    <w:panose1 w:val="020B0604030504040204"/>
-    <w:charset w:val="00"/>
-    <w:family w:val="swiss"/>
-    <w:pitch w:val="variable"/>
-    <w:sig w:usb0="E1002EFF" w:usb1="C000605B" w:usb2="00000029" w:usb3="00000000" w:csb0="000101FF" w:csb1="00000000"/>
-  </w:font>
-  <w:font w:name="Cambria Math">
-    <w:panose1 w:val="02040503050406030204"/>
-    <w:charset w:val="00"/>
-    <w:family w:val="roman"/>
-    <w:pitch w:val="variable"/>
-    <w:sig w:usb0="E00002FF" w:usb1="420024FF" w:usb2="00000000" w:usb3="00000000" w:csb0="0000019F" w:csb1="00000000"/>
-  </w:font>
-  <w:font w:name="Calibri Light">
-    <w:panose1 w:val="020F0302020204030204"/>
-    <w:charset w:val="00"/>
-    <w:family w:val="swiss"/>
-    <w:pitch w:val="variable"/>
-    <w:sig w:usb0="A00002EF" w:usb1="4000207B" w:usb2="00000000" w:usb3="00000000" w:csb0="0000019F" w:csb1="00000000"/>
-  </w:font>
-  <w:font w:name="Cambria">
-    <w:panose1 w:val="02040503050406030204"/>
-    <w:charset w:val="00"/>
-    <w:family w:val="roman"/>
-    <w:pitch w:val="variable"/>
-    <w:sig w:usb0="E00002FF" w:usb1="400004FF" w:usb2="00000000" w:usb3="00000000" w:csb0="0000019F" w:csb1="00000000"/>
-  </w:font>
-</w:fonts>
-</file>
-
-<file path=word/glossary/settings.xml><?xml version="1.0" encoding="utf-8"?>
-<w:settings xmlns:mc="http://schemas.openxmlformats.org/markup-compatibility/2006" xmlns:o="urn:schemas-microsoft-com:office:office" xmlns:r="http://schemas.openxmlformats.org/officeDocument/2006/relationships" xmlns:m="http://schemas.openxmlformats.org/officeDocument/2006/math" xmlns:v="urn:schemas-microsoft-com:vml" xmlns:w10="urn:schemas-microsoft-com:office:word" xmlns:w="http://schemas.openxmlformats.org/wordprocessingml/2006/main" xmlns:w14="http://schemas.microsoft.com/office/word/2010/wordml" xmlns:sl="http://schemas.openxmlformats.org/schemaLibrary/2006/main" mc:Ignorable="w14">
-  <w:view w:val="normal"/>
-  <w:revisionView w:formatting="0"/>
-  <w:defaultTabStop w:val="708"/>
-  <w:hyphenationZone w:val="425"/>
-  <w:characterSpacingControl w:val="doNotCompress"/>
-  <w:compat>
-    <w:useFELayout/>
-    <w:compatSetting w:name="compatibilityMode" w:uri="http://schemas.microsoft.com/office/word" w:val="14"/>
-    <w:compatSetting w:name="overrideTableStyleFontSizeAndJustification" w:uri="http://schemas.microsoft.com/office/word" w:val="1"/>
-    <w:compatSetting w:name="enableOpenTypeFeatures" w:uri="http://schemas.microsoft.com/office/word" w:val="1"/>
-    <w:compatSetting w:name="doNotFlipMirrorIndents" w:uri="http://schemas.microsoft.com/office/word" w:val="1"/>
-  </w:compat>
-  <w:rsids>
-    <w:rsidRoot w:val="0068361C"/>
-    <w:rsid w:val="004F1C37"/>
-    <w:rsid w:val="0068361C"/>
-  </w:rsids>
-  <m:mathPr>
-    <m:mathFont m:val="Cambria Math"/>
-    <m:brkBin m:val="before"/>
-    <m:brkBinSub m:val="--"/>
-    <m:smallFrac m:val="0"/>
-    <m:dispDef/>
-    <m:lMargin m:val="0"/>
-    <m:rMargin m:val="0"/>
-    <m:defJc m:val="centerGroup"/>
-    <m:wrapIndent m:val="1440"/>
-    <m:intLim m:val="subSup"/>
-    <m:naryLim m:val="undOvr"/>
-  </m:mathPr>
-  <w:themeFontLang w:val="es-CO"/>
-  <w:clrSchemeMapping w:bg1="light1" w:t1="dark1" w:bg2="light2" w:t2="dark2" w:accent1="accent1" w:accent2="accent2" w:accent3="accent3" w:accent4="accent4" w:accent5="accent5" w:accent6="accent6" w:hyperlink="hyperlink" w:followedHyperlink="followedHyperlink"/>
-  <w:decimalSymbol w:val=","/>
-  <w:listSeparator w:val=";"/>
-</w:settings>
-</file>
-
-<file path=word/glossary/styles.xml><?xml version="1.0" encoding="utf-8"?>
-<w:styles xmlns:mc="http://schemas.openxmlformats.org/markup-compatibility/2006" xmlns:r="http://schemas.openxmlformats.org/officeDocument/2006/relationships" xmlns:w="http://schemas.openxmlformats.org/wordprocessingml/2006/main" xmlns:w14="http://schemas.microsoft.com/office/word/2010/wordml" mc:Ignorable="w14">
-  <w:docDefaults>
-    <w:rPrDefault>
-      <w:rPr>
-        <w:rFonts w:asciiTheme="minorHAnsi" w:eastAsiaTheme="minorEastAsia" w:hAnsiTheme="minorHAnsi" w:cstheme="minorBidi"/>
-        <w:sz w:val="22"/>
-        <w:szCs w:val="22"/>
-        <w:lang w:val="es-CO" w:eastAsia="es-CO" w:bidi="ar-SA"/>
-      </w:rPr>
-    </w:rPrDefault>
-    <w:pPrDefault>
-      <w:pPr>
-        <w:spacing w:after="200" w:line="276" w:lineRule="auto"/>
-      </w:pPr>
-    </w:pPrDefault>
-  </w:docDefaults>
-  <w:latentStyles w:defLockedState="0" w:defUIPriority="99" w:defSemiHidden="1" w:defUnhideWhenUsed="1" w:defQFormat="0" w:count="267">
-    <w:lsdException w:name="Normal" w:semiHidden="0" w:uiPriority="0" w:unhideWhenUsed="0" w:qFormat="1"/>
-    <w:lsdException w:name="heading 1" w:semiHidden="0" w:uiPriority="9" w:unhideWhenUsed="0" w:qFormat="1"/>
-    <w:lsdException w:name="heading 2" w:uiPriority="9" w:qFormat="1"/>
-    <w:lsdException w:name="heading 3" w:uiPriority="9" w:qFormat="1"/>
-    <w:lsdException w:name="heading 4" w:uiPriority="9" w:qFormat="1"/>
-    <w:lsdException w:name="heading 5" w:uiPriority="9" w:qFormat="1"/>
-    <w:lsdException w:name="heading 6" w:uiPriority="9" w:qFormat="1"/>
-    <w:lsdException w:name="heading 7" w:uiPriority="9" w:qFormat="1"/>
-    <w:lsdException w:name="heading 8" w:uiPriority="9" w:qFormat="1"/>
-    <w:lsdException w:name="heading 9" w:uiPriority="9" w:qFormat="1"/>
-    <w:lsdException w:name="toc 1" w:uiPriority="39"/>
-    <w:lsdException w:name="toc 2" w:uiPriority="39"/>
-    <w:lsdException w:name="toc 3" w:uiPriority="39"/>
-    <w:lsdException w:name="toc 4" w:uiPriority="39"/>
-    <w:lsdException w:name="toc 5" w:uiPriority="39"/>
-    <w:lsdException w:name="toc 6" w:uiPriority="39"/>
-    <w:lsdException w:name="toc 7" w:uiPriority="39"/>
-    <w:lsdException w:name="toc 8" w:uiPriority="39"/>
-    <w:lsdException w:name="toc 9" w:uiPriority="39"/>
-    <w:lsdException w:name="caption" w:uiPriority="35" w:qFormat="1"/>
-    <w:lsdException w:name="Title" w:semiHidden="0" w:uiPriority="10" w:unhideWhenUsed="0" w:qFormat="1"/>
-    <w:lsdException w:name="Default Paragraph Font" w:uiPriority="1"/>
-    <w:lsdException w:name="Subtitle" w:semiHidden="0" w:uiPriority="11" w:unhideWhenUsed="0" w:qFormat="1"/>
-    <w:lsdException w:name="Strong" w:semiHidden="0" w:uiPriority="22" w:unhideWhenUsed="0" w:qFormat="1"/>
-    <w:lsdException w:name="Emphasis" w:semiHidden="0" w:uiPriority="20" w:unhideWhenUsed="0" w:qFormat="1"/>
-    <w:lsdException w:name="Table Grid" w:semiHidden="0" w:uiPriority="59" w:unhideWhenUsed="0"/>
-    <w:lsdException w:name="Placeholder Text" w:unhideWhenUsed="0"/>
-    <w:lsdException w:name="No Spacing" w:semiHidden="0" w:uiPriority="1" w:unhideWhenUsed="0" w:qFormat="1"/>
-    <w:lsdException w:name="Light Shading" w:semiHidden="0" w:uiPriority="60" w:unhideWhenUsed="0"/>
-    <w:lsdException w:name="Light List" w:semiHidden="0" w:uiPriority="61" w:unhideWhenUsed="0"/>
-    <w:lsdException w:name="Light Grid" w:semiHidden="0" w:uiPriority="62" w:unhideWhenUsed="0"/>
-    <w:lsdException w:name="Medium Shading 1" w:semiHidden="0" w:uiPriority="63" w:unhideWhenUsed="0"/>
-    <w:lsdException w:name="Medium Shading 2" w:semiHidden="0" w:uiPriority="64" w:unhideWhenUsed="0"/>
-    <w:lsdException w:name="Medium List 1" w:semiHidden="0" w:uiPriority="65" w:unhideWhenUsed="0"/>
-    <w:lsdException w:name="Medium List 2" w:semiHidden="0" w:uiPriority="66" w:unhideWhenUsed="0"/>
-    <w:lsdException w:name="Medium Grid 1" w:semiHidden="0" w:uiPriority="67" w:unhideWhenUsed="0"/>
-    <w:lsdException w:name="Medium Grid 2" w:semiHidden="0" w:uiPriority="68" w:unhideWhenUsed="0"/>
-    <w:lsdException w:name="Medium Grid 3" w:semiHidden="0" w:uiPriority="69" w:unhideWhenUsed="0"/>
-    <w:lsdException w:name="Dark List" w:semiHidden="0" w:uiPriority="70" w:unhideWhenUsed="0"/>
-    <w:lsdException w:name="Colorful Shading" w:semiHidden="0" w:uiPriority="71" w:unhideWhenUsed="0"/>
-    <w:lsdException w:name="Colorful List" w:semiHidden="0" w:uiPriority="72" w:unhideWhenUsed="0"/>
-    <w:lsdException w:name="Colorful Grid" w:semiHidden="0" w:uiPriority="73" w:unhideWhenUsed="0"/>
-    <w:lsdException w:name="Light Shading Accent 1" w:semiHidden="0" w:uiPriority="60" w:unhideWhenUsed="0"/>
-    <w:lsdException w:name="Light List Accent 1" w:semiHidden="0" w:uiPriority="61" w:unhideWhenUsed="0"/>
-    <w:lsdException w:name="Light Grid Accent 1" w:semiHidden="0" w:uiPriority="62" w:unhideWhenUsed="0"/>
-    <w:lsdException w:name="Medium Shading 1 Accent 1" w:semiHidden="0" w:uiPriority="63" w:unhideWhenUsed="0"/>
-    <w:lsdException w:name="Medium Shading 2 Accent 1" w:semiHidden="0" w:uiPriority="64" w:unhideWhenUsed="0"/>
-    <w:lsdException w:name="Medium List 1 Accent 1" w:semiHidden="0" w:uiPriority="65" w:unhideWhenUsed="0"/>
-    <w:lsdException w:name="Revision" w:unhideWhenUsed="0"/>
-    <w:lsdException w:name="List Paragraph" w:semiHidden="0" w:uiPriority="34" w:unhideWhenUsed="0" w:qFormat="1"/>
-    <w:lsdException w:name="Quote" w:semiHidden="0" w:uiPriority="29" w:unhideWhenUsed="0" w:qFormat="1"/>
-    <w:lsdException w:name="Intense Quote" w:semiHidden="0" w:uiPriority="30" w:unhideWhenUsed="0" w:qFormat="1"/>
-    <w:lsdException w:name="Medium List 2 Accent 1" w:semiHidden="0" w:uiPriority="66" w:unhideWhenUsed="0"/>
-    <w:lsdException w:name="Medium Grid 1 Accent 1" w:semiHidden="0" w:uiPriority="67" w:unhideWhenUsed="0"/>
-    <w:lsdException w:name="Medium Grid 2 Accent 1" w:semiHidden="0" w:uiPriority="68" w:unhideWhenUsed="0"/>
-    <w:lsdException w:name="Medium Grid 3 Accent 1" w:semiHidden="0" w:uiPriority="69" w:unhideWhenUsed="0"/>
-    <w:lsdException w:name="Dark List Accent 1" w:semiHidden="0" w:uiPriority="70" w:unhideWhenUsed="0"/>
-    <w:lsdException w:name="Colorful Shading Accent 1" w:semiHidden="0" w:uiPriority="71" w:unhideWhenUsed="0"/>
-    <w:lsdException w:name="Colorful List Accent 1" w:semiHidden="0" w:uiPriority="72" w:unhideWhenUsed="0"/>
-    <w:lsdException w:name="Colorful Grid Accent 1" w:semiHidden="0" w:uiPriority="73" w:unhideWhenUsed="0"/>
-    <w:lsdException w:name="Light Shading Accent 2" w:semiHidden="0" w:uiPriority="60" w:unhideWhenUsed="0"/>
-    <w:lsdException w:name="Light List Accent 2" w:semiHidden="0" w:uiPriority="61" w:unhideWhenUsed="0"/>
-    <w:lsdException w:name="Light Grid Accent 2" w:semiHidden="0" w:uiPriority="62" w:unhideWhenUsed="0"/>
-    <w:lsdException w:name="Medium Shading 1 Accent 2" w:semiHidden="0" w:uiPriority="63" w:unhideWhenUsed="0"/>
-    <w:lsdException w:name="Medium Shading 2 Accent 2" w:semiHidden="0" w:uiPriority="64" w:unhideWhenUsed="0"/>
-    <w:lsdException w:name="Medium List 1 Accent 2" w:semiHidden="0" w:uiPriority="65" w:unhideWhenUsed="0"/>
-    <w:lsdException w:name="Medium List 2 Accent 2" w:semiHidden="0" w:uiPriority="66" w:unhideWhenUsed="0"/>
-    <w:lsdException w:name="Medium Grid 1 Accent 2" w:semiHidden="0" w:uiPriority="67" w:unhideWhenUsed="0"/>
-    <w:lsdException w:name="Medium Grid 2 Accent 2" w:semiHidden="0" w:uiPriority="68" w:unhideWhenUsed="0"/>
-    <w:lsdException w:name="Medium Grid 3 Accent 2" w:semiHidden="0" w:uiPriority="69" w:unhideWhenUsed="0"/>
-    <w:lsdException w:name="Dark List Accent 2" w:semiHidden="0" w:uiPriority="70" w:unhideWhenUsed="0"/>
-    <w:lsdException w:name="Colorful Shading Accent 2" w:semiHidden="0" w:uiPriority="71" w:unhideWhenUsed="0"/>
-    <w:lsdException w:name="Colorful List Accent 2" w:semiHidden="0" w:uiPriority="72" w:unhideWhenUsed="0"/>
-    <w:lsdException w:name="Colorful Grid Accent 2" w:semiHidden="0" w:uiPriority="73" w:unhideWhenUsed="0"/>
-    <w:lsdException w:name="Light Shading Accent 3" w:semiHidden="0" w:uiPriority="60" w:unhideWhenUsed="0"/>
-    <w:lsdException w:name="Light List Accent 3" w:semiHidden="0" w:uiPriority="61" w:unhideWhenUsed="0"/>
-    <w:lsdException w:name="Light Grid Accent 3" w:semiHidden="0" w:uiPriority="62" w:unhideWhenUsed="0"/>
-    <w:lsdException w:name="Medium Shading 1 Accent 3" w:semiHidden="0" w:uiPriority="63" w:unhideWhenUsed="0"/>
-    <w:lsdException w:name="Medium Shading 2 Accent 3" w:semiHidden="0" w:uiPriority="64" w:unhideWhenUsed="0"/>
-    <w:lsdException w:name="Medium List 1 Accent 3" w:semiHidden="0" w:uiPriority="65" w:unhideWhenUsed="0"/>
-    <w:lsdException w:name="Medium List 2 Accent 3" w:semiHidden="0" w:uiPriority="66" w:unhideWhenUsed="0"/>
-    <w:lsdException w:name="Medium Grid 1 Accent 3" w:semiHidden="0" w:uiPriority="67" w:unhideWhenUsed="0"/>
-    <w:lsdException w:name="Medium Grid 2 Accent 3" w:semiHidden="0" w:uiPriority="68" w:unhideWhenUsed="0"/>
-    <w:lsdException w:name="Medium Grid 3 Accent 3" w:semiHidden="0" w:uiPriority="69" w:unhideWhenUsed="0"/>
-    <w:lsdException w:name="Dark List Accent 3" w:semiHidden="0" w:uiPriority="70" w:unhideWhenUsed="0"/>
-    <w:lsdException w:name="Colorful Shading Accent 3" w:semiHidden="0" w:uiPriority="71" w:unhideWhenUsed="0"/>
-    <w:lsdException w:name="Colorful List Accent 3" w:semiHidden="0" w:uiPriority="72" w:unhideWhenUsed="0"/>
-    <w:lsdException w:name="Colorful Grid Accent 3" w:semiHidden="0" w:uiPriority="73" w:unhideWhenUsed="0"/>
-    <w:lsdException w:name="Light Shading Accent 4" w:semiHidden="0" w:uiPriority="60" w:unhideWhenUsed="0"/>
-    <w:lsdException w:name="Light List Accent 4" w:semiHidden="0" w:uiPriority="61" w:unhideWhenUsed="0"/>
-    <w:lsdException w:name="Light Grid Accent 4" w:semiHidden="0" w:uiPriority="62" w:unhideWhenUsed="0"/>
-    <w:lsdException w:name="Medium Shading 1 Accent 4" w:semiHidden="0" w:uiPriority="63" w:unhideWhenUsed="0"/>
-    <w:lsdException w:name="Medium Shading 2 Accent 4" w:semiHidden="0" w:uiPriority="64" w:unhideWhenUsed="0"/>
-    <w:lsdException w:name="Medium List 1 Accent 4" w:semiHidden="0" w:uiPriority="65" w:unhideWhenUsed="0"/>
-    <w:lsdException w:name="Medium List 2 Accent 4" w:semiHidden="0" w:uiPriority="66" w:unhideWhenUsed="0"/>
-    <w:lsdException w:name="Medium Grid 1 Accent 4" w:semiHidden="0" w:uiPriority="67" w:unhideWhenUsed="0"/>
-    <w:lsdException w:name="Medium Grid 2 Accent 4" w:semiHidden="0" w:uiPriority="68" w:unhideWhenUsed="0"/>
-    <w:lsdException w:name="Medium Grid 3 Accent 4" w:semiHidden="0" w:uiPriority="69" w:unhideWhenUsed="0"/>
-    <w:lsdException w:name="Dark List Accent 4" w:semiHidden="0" w:uiPriority="70" w:unhideWhenUsed="0"/>
-    <w:lsdException w:name="Colorful Shading Accent 4" w:semiHidden="0" w:uiPriority="71" w:unhideWhenUsed="0"/>
-    <w:lsdException w:name="Colorful List Accent 4" w:semiHidden="0" w:uiPriority="72" w:unhideWhenUsed="0"/>
-    <w:lsdException w:name="Colorful Grid Accent 4" w:semiHidden="0" w:uiPriority="73" w:unhideWhenUsed="0"/>
-    <w:lsdException w:name="Light Shading Accent 5" w:semiHidden="0" w:uiPriority="60" w:unhideWhenUsed="0"/>
-    <w:lsdException w:name="Light List Accent 5" w:semiHidden="0" w:uiPriority="61" w:unhideWhenUsed="0"/>
-    <w:lsdException w:name="Light Grid Accent 5" w:semiHidden="0" w:uiPriority="62" w:unhideWhenUsed="0"/>
-    <w:lsdException w:name="Medium Shading 1 Accent 5" w:semiHidden="0" w:uiPriority="63" w:unhideWhenUsed="0"/>
-    <w:lsdException w:name="Medium Shading 2 Accent 5" w:semiHidden="0" w:uiPriority="64" w:unhideWhenUsed="0"/>
-    <w:lsdException w:name="Medium List 1 Accent 5" w:semiHidden="0" w:uiPriority="65" w:unhideWhenUsed="0"/>
-    <w:lsdException w:name="Medium List 2 Accent 5" w:semiHidden="0" w:uiPriority="66" w:unhideWhenUsed="0"/>
-    <w:lsdException w:name="Medium Grid 1 Accent 5" w:semiHidden="0" w:uiPriority="67" w:unhideWhenUsed="0"/>
-    <w:lsdException w:name="Medium Grid 2 Accent 5" w:semiHidden="0" w:uiPriority="68" w:unhideWhenUsed="0"/>
-    <w:lsdException w:name="Medium Grid 3 Accent 5" w:semiHidden="0" w:uiPriority="69" w:unhideWhenUsed="0"/>
-    <w:lsdException w:name="Dark List Accent 5" w:semiHidden="0" w:uiPriority="70" w:unhideWhenUsed="0"/>
-    <w:lsdException w:name="Colorful Shading Accent 5" w:semiHidden="0" w:uiPriority="71" w:unhideWhenUsed="0"/>
-    <w:lsdException w:name="Colorful List Accent 5" w:semiHidden="0" w:uiPriority="72" w:unhideWhenUsed="0"/>
-    <w:lsdException w:name="Colorful Grid Accent 5" w:semiHidden="0" w:uiPriority="73" w:unhideWhenUsed="0"/>
-    <w:lsdException w:name="Light Shading Accent 6" w:semiHidden="0" w:uiPriority="60" w:unhideWhenUsed="0"/>
-    <w:lsdException w:name="Light List Accent 6" w:semiHidden="0" w:uiPriority="61" w:unhideWhenUsed="0"/>
-    <w:lsdException w:name="Light Grid Accent 6" w:semiHidden="0" w:uiPriority="62" w:unhideWhenUsed="0"/>
-    <w:lsdException w:name="Medium Shading 1 Accent 6" w:semiHidden="0" w:uiPriority="63" w:unhideWhenUsed="0"/>
-    <w:lsdException w:name="Medium Shading 2 Accent 6" w:semiHidden="0" w:uiPriority="64" w:unhideWhenUsed="0"/>
-    <w:lsdException w:name="Medium List 1 Accent 6" w:semiHidden="0" w:uiPriority="65" w:unhideWhenUsed="0"/>
-    <w:lsdException w:name="Medium List 2 Accent 6" w:semiHidden="0" w:uiPriority="66" w:unhideWhenUsed="0"/>
-    <w:lsdException w:name="Medium Grid 1 Accent 6" w:semiHidden="0" w:uiPriority="67" w:unhideWhenUsed="0"/>
-    <w:lsdException w:name="Medium Grid 2 Accent 6" w:semiHidden="0" w:uiPriority="68" w:unhideWhenUsed="0"/>
-    <w:lsdException w:name="Medium Grid 3 Accent 6" w:semiHidden="0" w:uiPriority="69" w:unhideWhenUsed="0"/>
-    <w:lsdException w:name="Dark List Accent 6" w:semiHidden="0" w:uiPriority="70" w:unhideWhenUsed="0"/>
-    <w:lsdException w:name="Colorful Shading Accent 6" w:semiHidden="0" w:uiPriority="71" w:unhideWhenUsed="0"/>
-    <w:lsdException w:name="Colorful List Accent 6" w:semiHidden="0" w:uiPriority="72" w:unhideWhenUsed="0"/>
-    <w:lsdException w:name="Colorful Grid Accent 6" w:semiHidden="0" w:uiPriority="73" w:unhideWhenUsed="0"/>
-    <w:lsdException w:name="Subtle Emphasis" w:semiHidden="0" w:uiPriority="19" w:unhideWhenUsed="0" w:qFormat="1"/>
-    <w:lsdException w:name="Intense Emphasis" w:semiHidden="0" w:uiPriority="21" w:unhideWhenUsed="0" w:qFormat="1"/>
-    <w:lsdException w:name="Subtle Reference" w:semiHidden="0" w:uiPriority="31" w:unhideWhenUsed="0" w:qFormat="1"/>
-    <w:lsdException w:name="Intense Reference" w:semiHidden="0" w:uiPriority="32" w:unhideWhenUsed="0" w:qFormat="1"/>
-    <w:lsdException w:name="Book Title" w:semiHidden="0" w:uiPriority="33" w:unhideWhenUsed="0" w:qFormat="1"/>
-    <w:lsdException w:name="Bibliography" w:uiPriority="37"/>
-    <w:lsdException w:name="TOC Heading" w:uiPriority="39" w:qFormat="1"/>
-  </w:latentStyles>
-  <w:style w:type="paragraph" w:default="1" w:styleId="Normal">
-    <w:name w:val="Normal"/>
-    <w:qFormat/>
-  </w:style>
-  <w:style w:type="character" w:default="1" w:styleId="Fuentedeprrafopredeter">
-    <w:name w:val="Default Paragraph Font"/>
-    <w:uiPriority w:val="1"/>
-    <w:semiHidden/>
-    <w:unhideWhenUsed/>
-  </w:style>
-  <w:style w:type="table" w:default="1" w:styleId="Tablanormal">
-    <w:name w:val="Normal Table"/>
-    <w:uiPriority w:val="99"/>
-    <w:semiHidden/>
-    <w:unhideWhenUsed/>
-    <w:tblPr>
-      <w:tblInd w:w="0" w:type="dxa"/>
-      <w:tblCellMar>
-        <w:top w:w="0" w:type="dxa"/>
-        <w:left w:w="108" w:type="dxa"/>
-        <w:bottom w:w="0" w:type="dxa"/>
-        <w:right w:w="108" w:type="dxa"/>
-      </w:tblCellMar>
-    </w:tblPr>
-  </w:style>
-  <w:style w:type="numbering" w:default="1" w:styleId="Sinlista">
-    <w:name w:val="No List"/>
-    <w:uiPriority w:val="99"/>
-    <w:semiHidden/>
-    <w:unhideWhenUsed/>
-  </w:style>
-  <w:style w:type="character" w:styleId="Textodelmarcadordeposicin">
-    <w:name w:val="Placeholder Text"/>
-    <w:basedOn w:val="Fuentedeprrafopredeter"/>
-    <w:uiPriority w:val="99"/>
-    <w:semiHidden/>
-    <w:rsid w:val="0068361C"/>
-    <w:rPr>
-      <w:color w:val="808080"/>
-    </w:rPr>
-  </w:style>
-</w:styles>
-</file>
-
-<file path=word/glossary/stylesWithEffects.xml><?xml version="1.0" encoding="utf-8"?>
-<w:styles xmlns:wpc="http://schemas.microsoft.com/office/word/2010/wordprocessingCanvas" xmlns:mc="http://schemas.openxmlformats.org/markup-compatibility/2006" xmlns:o="urn:schemas-microsoft-com:office:office" xmlns:r="http://schemas.openxmlformats.org/officeDocument/2006/relationships" xmlns:m="http://schemas.openxmlformats.org/officeDocument/2006/math" xmlns:v="urn:schemas-microsoft-com:vml" xmlns:wp14="http://schemas.microsoft.com/office/word/2010/wordprocessingDrawing" xmlns:wp="http://schemas.openxmlformats.org/drawingml/2006/wordprocessingDrawing" xmlns:w10="urn:schemas-microsoft-com:office:word" xmlns:w="http://schemas.openxmlformats.org/wordprocessingml/2006/main" xmlns:w14="http://schemas.microsoft.com/office/word/2010/wordml" xmlns:wpg="http://schemas.microsoft.com/office/word/2010/wordprocessingGroup" xmlns:wpi="http://schemas.microsoft.com/office/word/2010/wordprocessingInk" xmlns:wne="http://schemas.microsoft.com/office/word/2006/wordml" xmlns:wps="http://schemas.microsoft.com/office/word/2010/wordprocessingShape" mc:Ignorable="w14 wp14">
-  <w:docDefaults>
-    <w:rPrDefault>
-      <w:rPr>
-        <w:rFonts w:asciiTheme="minorHAnsi" w:eastAsiaTheme="minorEastAsia" w:hAnsiTheme="minorHAnsi" w:cstheme="minorBidi"/>
-        <w:sz w:val="22"/>
-        <w:szCs w:val="22"/>
-        <w:lang w:val="es-CO" w:eastAsia="es-CO" w:bidi="ar-SA"/>
-      </w:rPr>
-    </w:rPrDefault>
-    <w:pPrDefault>
-      <w:pPr>
-        <w:spacing w:after="200" w:line="276" w:lineRule="auto"/>
-      </w:pPr>
-    </w:pPrDefault>
-  </w:docDefaults>
-  <w:latentStyles w:defLockedState="0" w:defUIPriority="99" w:defSemiHidden="1" w:defUnhideWhenUsed="1" w:defQFormat="0" w:count="267">
-    <w:lsdException w:name="Normal" w:semiHidden="0" w:uiPriority="0" w:unhideWhenUsed="0" w:qFormat="1"/>
-    <w:lsdException w:name="heading 1" w:semiHidden="0" w:uiPriority="9" w:unhideWhenUsed="0" w:qFormat="1"/>
-    <w:lsdException w:name="heading 2" w:uiPriority="9" w:qFormat="1"/>
-    <w:lsdException w:name="heading 3" w:uiPriority="9" w:qFormat="1"/>
-    <w:lsdException w:name="heading 4" w:uiPriority="9" w:qFormat="1"/>
-    <w:lsdException w:name="heading 5" w:uiPriority="9" w:qFormat="1"/>
-    <w:lsdException w:name="heading 6" w:uiPriority="9" w:qFormat="1"/>
-    <w:lsdException w:name="heading 7" w:uiPriority="9" w:qFormat="1"/>
-    <w:lsdException w:name="heading 8" w:uiPriority="9" w:qFormat="1"/>
-    <w:lsdException w:name="heading 9" w:uiPriority="9" w:qFormat="1"/>
-    <w:lsdException w:name="toc 1" w:uiPriority="39"/>
-    <w:lsdException w:name="toc 2" w:uiPriority="39"/>
-    <w:lsdException w:name="toc 3" w:uiPriority="39"/>
-    <w:lsdException w:name="toc 4" w:uiPriority="39"/>
-    <w:lsdException w:name="toc 5" w:uiPriority="39"/>
-    <w:lsdException w:name="toc 6" w:uiPriority="39"/>
-    <w:lsdException w:name="toc 7" w:uiPriority="39"/>
-    <w:lsdException w:name="toc 8" w:uiPriority="39"/>
-    <w:lsdException w:name="toc 9" w:uiPriority="39"/>
-    <w:lsdException w:name="caption" w:uiPriority="35" w:qFormat="1"/>
-    <w:lsdException w:name="Title" w:semiHidden="0" w:uiPriority="10" w:unhideWhenUsed="0" w:qFormat="1"/>
-    <w:lsdException w:name="Default Paragraph Font" w:uiPriority="1"/>
-    <w:lsdException w:name="Subtitle" w:semiHidden="0" w:uiPriority="11" w:unhideWhenUsed="0" w:qFormat="1"/>
-    <w:lsdException w:name="Strong" w:semiHidden="0" w:uiPriority="22" w:unhideWhenUsed="0" w:qFormat="1"/>
-    <w:lsdException w:name="Emphasis" w:semiHidden="0" w:uiPriority="20" w:unhideWhenUsed="0" w:qFormat="1"/>
-    <w:lsdException w:name="Table Grid" w:semiHidden="0" w:uiPriority="59" w:unhideWhenUsed="0"/>
-    <w:lsdException w:name="Placeholder Text" w:unhideWhenUsed="0"/>
-    <w:lsdException w:name="No Spacing" w:semiHidden="0" w:uiPriority="1" w:unhideWhenUsed="0" w:qFormat="1"/>
-    <w:lsdException w:name="Light Shading" w:semiHidden="0" w:uiPriority="60" w:unhideWhenUsed="0"/>
-    <w:lsdException w:name="Light List" w:semiHidden="0" w:uiPriority="61" w:unhideWhenUsed="0"/>
-    <w:lsdException w:name="Light Grid" w:semiHidden="0" w:uiPriority="62" w:unhideWhenUsed="0"/>
-    <w:lsdException w:name="Medium Shading 1" w:semiHidden="0" w:uiPriority="63" w:unhideWhenUsed="0"/>
-    <w:lsdException w:name="Medium Shading 2" w:semiHidden="0" w:uiPriority="64" w:unhideWhenUsed="0"/>
-    <w:lsdException w:name="Medium List 1" w:semiHidden="0" w:uiPriority="65" w:unhideWhenUsed="0"/>
-    <w:lsdException w:name="Medium List 2" w:semiHidden="0" w:uiPriority="66" w:unhideWhenUsed="0"/>
-    <w:lsdException w:name="Medium Grid 1" w:semiHidden="0" w:uiPriority="67" w:unhideWhenUsed="0"/>
-    <w:lsdException w:name="Medium Grid 2" w:semiHidden="0" w:uiPriority="68" w:unhideWhenUsed="0"/>
-    <w:lsdException w:name="Medium Grid 3" w:semiHidden="0" w:uiPriority="69" w:unhideWhenUsed="0"/>
-    <w:lsdException w:name="Dark List" w:semiHidden="0" w:uiPriority="70" w:unhideWhenUsed="0"/>
-    <w:lsdException w:name="Colorful Shading" w:semiHidden="0" w:uiPriority="71" w:unhideWhenUsed="0"/>
-    <w:lsdException w:name="Colorful List" w:semiHidden="0" w:uiPriority="72" w:unhideWhenUsed="0"/>
-    <w:lsdException w:name="Colorful Grid" w:semiHidden="0" w:uiPriority="73" w:unhideWhenUsed="0"/>
-    <w:lsdException w:name="Light Shading Accent 1" w:semiHidden="0" w:uiPriority="60" w:unhideWhenUsed="0"/>
-    <w:lsdException w:name="Light List Accent 1" w:semiHidden="0" w:uiPriority="61" w:unhideWhenUsed="0"/>
-    <w:lsdException w:name="Light Grid Accent 1" w:semiHidden="0" w:uiPriority="62" w:unhideWhenUsed="0"/>
-    <w:lsdException w:name="Medium Shading 1 Accent 1" w:semiHidden="0" w:uiPriority="63" w:unhideWhenUsed="0"/>
-    <w:lsdException w:name="Medium Shading 2 Accent 1" w:semiHidden="0" w:uiPriority="64" w:unhideWhenUsed="0"/>
-    <w:lsdException w:name="Medium List 1 Accent 1" w:semiHidden="0" w:uiPriority="65" w:unhideWhenUsed="0"/>
-    <w:lsdException w:name="Revision" w:unhideWhenUsed="0"/>
-    <w:lsdException w:name="List Paragraph" w:semiHidden="0" w:uiPriority="34" w:unhideWhenUsed="0" w:qFormat="1"/>
-    <w:lsdException w:name="Quote" w:semiHidden="0" w:uiPriority="29" w:unhideWhenUsed="0" w:qFormat="1"/>
-    <w:lsdException w:name="Intense Quote" w:semiHidden="0" w:uiPriority="30" w:unhideWhenUsed="0" w:qFormat="1"/>
-    <w:lsdException w:name="Medium List 2 Accent 1" w:semiHidden="0" w:uiPriority="66" w:unhideWhenUsed="0"/>
-    <w:lsdException w:name="Medium Grid 1 Accent 1" w:semiHidden="0" w:uiPriority="67" w:unhideWhenUsed="0"/>
-    <w:lsdException w:name="Medium Grid 2 Accent 1" w:semiHidden="0" w:uiPriority="68" w:unhideWhenUsed="0"/>
-    <w:lsdException w:name="Medium Grid 3 Accent 1" w:semiHidden="0" w:uiPriority="69" w:unhideWhenUsed="0"/>
-    <w:lsdException w:name="Dark List Accent 1" w:semiHidden="0" w:uiPriority="70" w:unhideWhenUsed="0"/>
-    <w:lsdException w:name="Colorful Shading Accent 1" w:semiHidden="0" w:uiPriority="71" w:unhideWhenUsed="0"/>
-    <w:lsdException w:name="Colorful List Accent 1" w:semiHidden="0" w:uiPriority="72" w:unhideWhenUsed="0"/>
-    <w:lsdException w:name="Colorful Grid Accent 1" w:semiHidden="0" w:uiPriority="73" w:unhideWhenUsed="0"/>
-    <w:lsdException w:name="Light Shading Accent 2" w:semiHidden="0" w:uiPriority="60" w:unhideWhenUsed="0"/>
-    <w:lsdException w:name="Light List Accent 2" w:semiHidden="0" w:uiPriority="61" w:unhideWhenUsed="0"/>
-    <w:lsdException w:name="Light Grid Accent 2" w:semiHidden="0" w:uiPriority="62" w:unhideWhenUsed="0"/>
-    <w:lsdException w:name="Medium Shading 1 Accent 2" w:semiHidden="0" w:uiPriority="63" w:unhideWhenUsed="0"/>
-    <w:lsdException w:name="Medium Shading 2 Accent 2" w:semiHidden="0" w:uiPriority="64" w:unhideWhenUsed="0"/>
-    <w:lsdException w:name="Medium List 1 Accent 2" w:semiHidden="0" w:uiPriority="65" w:unhideWhenUsed="0"/>
-    <w:lsdException w:name="Medium List 2 Accent 2" w:semiHidden="0" w:uiPriority="66" w:unhideWhenUsed="0"/>
-    <w:lsdException w:name="Medium Grid 1 Accent 2" w:semiHidden="0" w:uiPriority="67" w:unhideWhenUsed="0"/>
-    <w:lsdException w:name="Medium Grid 2 Accent 2" w:semiHidden="0" w:uiPriority="68" w:unhideWhenUsed="0"/>
-    <w:lsdException w:name="Medium Grid 3 Accent 2" w:semiHidden="0" w:uiPriority="69" w:unhideWhenUsed="0"/>
-    <w:lsdException w:name="Dark List Accent 2" w:semiHidden="0" w:uiPriority="70" w:unhideWhenUsed="0"/>
-    <w:lsdException w:name="Colorful Shading Accent 2" w:semiHidden="0" w:uiPriority="71" w:unhideWhenUsed="0"/>
-    <w:lsdException w:name="Colorful List Accent 2" w:semiHidden="0" w:uiPriority="72" w:unhideWhenUsed="0"/>
-    <w:lsdException w:name="Colorful Grid Accent 2" w:semiHidden="0" w:uiPriority="73" w:unhideWhenUsed="0"/>
-    <w:lsdException w:name="Light Shading Accent 3" w:semiHidden="0" w:uiPriority="60" w:unhideWhenUsed="0"/>
-    <w:lsdException w:name="Light List Accent 3" w:semiHidden="0" w:uiPriority="61" w:unhideWhenUsed="0"/>
-    <w:lsdException w:name="Light Grid Accent 3" w:semiHidden="0" w:uiPriority="62" w:unhideWhenUsed="0"/>
-    <w:lsdException w:name="Medium Shading 1 Accent 3" w:semiHidden="0" w:uiPriority="63" w:unhideWhenUsed="0"/>
-    <w:lsdException w:name="Medium Shading 2 Accent 3" w:semiHidden="0" w:uiPriority="64" w:unhideWhenUsed="0"/>
-    <w:lsdException w:name="Medium List 1 Accent 3" w:semiHidden="0" w:uiPriority="65" w:unhideWhenUsed="0"/>
-    <w:lsdException w:name="Medium List 2 Accent 3" w:semiHidden="0" w:uiPriority="66" w:unhideWhenUsed="0"/>
-    <w:lsdException w:name="Medium Grid 1 Accent 3" w:semiHidden="0" w:uiPriority="67" w:unhideWhenUsed="0"/>
-    <w:lsdException w:name="Medium Grid 2 Accent 3" w:semiHidden="0" w:uiPriority="68" w:unhideWhenUsed="0"/>
-    <w:lsdException w:name="Medium Grid 3 Accent 3" w:semiHidden="0" w:uiPriority="69" w:unhideWhenUsed="0"/>
-    <w:lsdException w:name="Dark List Accent 3" w:semiHidden="0" w:uiPriority="70" w:unhideWhenUsed="0"/>
-    <w:lsdException w:name="Colorful Shading Accent 3" w:semiHidden="0" w:uiPriority="71" w:unhideWhenUsed="0"/>
-    <w:lsdException w:name="Colorful List Accent 3" w:semiHidden="0" w:uiPriority="72" w:unhideWhenUsed="0"/>
-    <w:lsdException w:name="Colorful Grid Accent 3" w:semiHidden="0" w:uiPriority="73" w:unhideWhenUsed="0"/>
-    <w:lsdException w:name="Light Shading Accent 4" w:semiHidden="0" w:uiPriority="60" w:unhideWhenUsed="0"/>
-    <w:lsdException w:name="Light List Accent 4" w:semiHidden="0" w:uiPriority="61" w:unhideWhenUsed="0"/>
-    <w:lsdException w:name="Light Grid Accent 4" w:semiHidden="0" w:uiPriority="62" w:unhideWhenUsed="0"/>
-    <w:lsdException w:name="Medium Shading 1 Accent 4" w:semiHidden="0" w:uiPriority="63" w:unhideWhenUsed="0"/>
-    <w:lsdException w:name="Medium Shading 2 Accent 4" w:semiHidden="0" w:uiPriority="64" w:unhideWhenUsed="0"/>
-    <w:lsdException w:name="Medium List 1 Accent 4" w:semiHidden="0" w:uiPriority="65" w:unhideWhenUsed="0"/>
-    <w:lsdException w:name="Medium List 2 Accent 4" w:semiHidden="0" w:uiPriority="66" w:unhideWhenUsed="0"/>
-    <w:lsdException w:name="Medium Grid 1 Accent 4" w:semiHidden="0" w:uiPriority="67" w:unhideWhenUsed="0"/>
-    <w:lsdException w:name="Medium Grid 2 Accent 4" w:semiHidden="0" w:uiPriority="68" w:unhideWhenUsed="0"/>
-    <w:lsdException w:name="Medium Grid 3 Accent 4" w:semiHidden="0" w:uiPriority="69" w:unhideWhenUsed="0"/>
-    <w:lsdException w:name="Dark List Accent 4" w:semiHidden="0" w:uiPriority="70" w:unhideWhenUsed="0"/>
-    <w:lsdException w:name="Colorful Shading Accent 4" w:semiHidden="0" w:uiPriority="71" w:unhideWhenUsed="0"/>
-    <w:lsdException w:name="Colorful List Accent 4" w:semiHidden="0" w:uiPriority="72" w:unhideWhenUsed="0"/>
-    <w:lsdException w:name="Colorful Grid Accent 4" w:semiHidden="0" w:uiPriority="73" w:unhideWhenUsed="0"/>
-    <w:lsdException w:name="Light Shading Accent 5" w:semiHidden="0" w:uiPriority="60" w:unhideWhenUsed="0"/>
-    <w:lsdException w:name="Light List Accent 5" w:semiHidden="0" w:uiPriority="61" w:unhideWhenUsed="0"/>
-    <w:lsdException w:name="Light Grid Accent 5" w:semiHidden="0" w:uiPriority="62" w:unhideWhenUsed="0"/>
-    <w:lsdException w:name="Medium Shading 1 Accent 5" w:semiHidden="0" w:uiPriority="63" w:unhideWhenUsed="0"/>
-    <w:lsdException w:name="Medium Shading 2 Accent 5" w:semiHidden="0" w:uiPriority="64" w:unhideWhenUsed="0"/>
-    <w:lsdException w:name="Medium List 1 Accent 5" w:semiHidden="0" w:uiPriority="65" w:unhideWhenUsed="0"/>
-    <w:lsdException w:name="Medium List 2 Accent 5" w:semiHidden="0" w:uiPriority="66" w:unhideWhenUsed="0"/>
-    <w:lsdException w:name="Medium Grid 1 Accent 5" w:semiHidden="0" w:uiPriority="67" w:unhideWhenUsed="0"/>
-    <w:lsdException w:name="Medium Grid 2 Accent 5" w:semiHidden="0" w:uiPriority="68" w:unhideWhenUsed="0"/>
-    <w:lsdException w:name="Medium Grid 3 Accent 5" w:semiHidden="0" w:uiPriority="69" w:unhideWhenUsed="0"/>
-    <w:lsdException w:name="Dark List Accent 5" w:semiHidden="0" w:uiPriority="70" w:unhideWhenUsed="0"/>
-    <w:lsdException w:name="Colorful Shading Accent 5" w:semiHidden="0" w:uiPriority="71" w:unhideWhenUsed="0"/>
-    <w:lsdException w:name="Colorful List Accent 5" w:semiHidden="0" w:uiPriority="72" w:unhideWhenUsed="0"/>
-    <w:lsdException w:name="Colorful Grid Accent 5" w:semiHidden="0" w:uiPriority="73" w:unhideWhenUsed="0"/>
-    <w:lsdException w:name="Light Shading Accent 6" w:semiHidden="0" w:uiPriority="60" w:unhideWhenUsed="0"/>
-    <w:lsdException w:name="Light List Accent 6" w:semiHidden="0" w:uiPriority="61" w:unhideWhenUsed="0"/>
-    <w:lsdException w:name="Light Grid Accent 6" w:semiHidden="0" w:uiPriority="62" w:unhideWhenUsed="0"/>
-    <w:lsdException w:name="Medium Shading 1 Accent 6" w:semiHidden="0" w:uiPriority="63" w:unhideWhenUsed="0"/>
-    <w:lsdException w:name="Medium Shading 2 Accent 6" w:semiHidden="0" w:uiPriority="64" w:unhideWhenUsed="0"/>
-    <w:lsdException w:name="Medium List 1 Accent 6" w:semiHidden="0" w:uiPriority="65" w:unhideWhenUsed="0"/>
-    <w:lsdException w:name="Medium List 2 Accent 6" w:semiHidden="0" w:uiPriority="66" w:unhideWhenUsed="0"/>
-    <w:lsdException w:name="Medium Grid 1 Accent 6" w:semiHidden="0" w:uiPriority="67" w:unhideWhenUsed="0"/>
-    <w:lsdException w:name="Medium Grid 2 Accent 6" w:semiHidden="0" w:uiPriority="68" w:unhideWhenUsed="0"/>
-    <w:lsdException w:name="Medium Grid 3 Accent 6" w:semiHidden="0" w:uiPriority="69" w:unhideWhenUsed="0"/>
-    <w:lsdException w:name="Dark List Accent 6" w:semiHidden="0" w:uiPriority="70" w:unhideWhenUsed="0"/>
-    <w:lsdException w:name="Colorful Shading Accent 6" w:semiHidden="0" w:uiPriority="71" w:unhideWhenUsed="0"/>
-    <w:lsdException w:name="Colorful List Accent 6" w:semiHidden="0" w:uiPriority="72" w:unhideWhenUsed="0"/>
-    <w:lsdException w:name="Colorful Grid Accent 6" w:semiHidden="0" w:uiPriority="73" w:unhideWhenUsed="0"/>
-    <w:lsdException w:name="Subtle Emphasis" w:semiHidden="0" w:uiPriority="19" w:unhideWhenUsed="0" w:qFormat="1"/>
-    <w:lsdException w:name="Intense Emphasis" w:semiHidden="0" w:uiPriority="21" w:unhideWhenUsed="0" w:qFormat="1"/>
-    <w:lsdException w:name="Subtle Reference" w:semiHidden="0" w:uiPriority="31" w:unhideWhenUsed="0" w:qFormat="1"/>
-    <w:lsdException w:name="Intense Reference" w:semiHidden="0" w:uiPriority="32" w:unhideWhenUsed="0" w:qFormat="1"/>
-    <w:lsdException w:name="Book Title" w:semiHidden="0" w:uiPriority="33" w:unhideWhenUsed="0" w:qFormat="1"/>
-    <w:lsdException w:name="Bibliography" w:uiPriority="37"/>
-    <w:lsdException w:name="TOC Heading" w:uiPriority="39" w:qFormat="1"/>
-  </w:latentStyles>
-  <w:style w:type="paragraph" w:default="1" w:styleId="Normal">
-    <w:name w:val="Normal"/>
-    <w:qFormat/>
-  </w:style>
-  <w:style w:type="character" w:default="1" w:styleId="Fuentedeprrafopredeter">
-    <w:name w:val="Default Paragraph Font"/>
-    <w:uiPriority w:val="1"/>
-    <w:semiHidden/>
-    <w:unhideWhenUsed/>
-  </w:style>
-  <w:style w:type="table" w:default="1" w:styleId="Tablanormal">
-    <w:name w:val="Normal Table"/>
-    <w:uiPriority w:val="99"/>
-    <w:semiHidden/>
-    <w:unhideWhenUsed/>
-    <w:tblPr>
-      <w:tblInd w:w="0" w:type="dxa"/>
-      <w:tblCellMar>
-        <w:top w:w="0" w:type="dxa"/>
-        <w:left w:w="108" w:type="dxa"/>
-        <w:bottom w:w="0" w:type="dxa"/>
-        <w:right w:w="108" w:type="dxa"/>
-      </w:tblCellMar>
-    </w:tblPr>
-  </w:style>
-  <w:style w:type="numbering" w:default="1" w:styleId="Sinlista">
-    <w:name w:val="No List"/>
-    <w:uiPriority w:val="99"/>
-    <w:semiHidden/>
-    <w:unhideWhenUsed/>
-  </w:style>
-  <w:style w:type="character" w:styleId="Textodelmarcadordeposicin">
-    <w:name w:val="Placeholder Text"/>
-    <w:basedOn w:val="Fuentedeprrafopredeter"/>
-    <w:uiPriority w:val="99"/>
-    <w:semiHidden/>
-    <w:rsid w:val="0068361C"/>
-    <w:rPr>
-      <w:color w:val="808080"/>
-    </w:rPr>
-  </w:style>
-</w:styles>
-</file>
-
-<file path=word/glossary/webSettings.xml><?xml version="1.0" encoding="utf-8"?>
-<w:webSettings xmlns:mc="http://schemas.openxmlformats.org/markup-compatibility/2006" xmlns:r="http://schemas.openxmlformats.org/officeDocument/2006/relationships" xmlns:w="http://schemas.openxmlformats.org/wordprocessingml/2006/main" xmlns:w14="http://schemas.microsoft.com/office/word/2010/wordml" mc:Ignorable="w14">
-  <w:optimizeForBrowser/>
-  <w:allowPNG/>
-</w:webSettings>
 </file>
 
 <file path=word/theme/theme1.xml><?xml version="1.0" encoding="utf-8"?>
@@ -20165,7 +19332,7 @@
   <a:extraClrSchemeLst/>
   <a:extLst>
     <a:ext uri="{05A4C25C-085E-4340-85A3-A5531E510DB2}">
-      <thm15:themeFamily xmlns:thm15="http://schemas.microsoft.com/office/thememl/2012/main" xmlns="" name="Office Theme" id="{62F939B6-93AF-4DB8-9C6B-D6C7DFDC589F}" vid="{4A3C46E8-61CC-4603-A589-7422A47A8E4A}"/>
+      <thm15:themeFamily xmlns:thm15="http://schemas.microsoft.com/office/thememl/2012/main" name="Office Theme" id="{62F939B6-93AF-4DB8-9C6B-D6C7DFDC589F}" vid="{4A3C46E8-61CC-4603-A589-7422A47A8E4A}"/>
     </a:ext>
   </a:extLst>
 </a:theme>
@@ -20476,7 +19643,7 @@
 </file>
 
 <file path=customXml/itemProps1.xml><?xml version="1.0" encoding="utf-8"?>
-<ds:datastoreItem xmlns:ds="http://schemas.openxmlformats.org/officeDocument/2006/customXml" ds:itemID="{AC56416C-B67B-46AA-B565-954A1DD1FB28}">
+<ds:datastoreItem xmlns:ds="http://schemas.openxmlformats.org/officeDocument/2006/customXml" ds:itemID="{0F3EDE53-8AEB-4D21-8A3E-C7A3F82EBB1B}">
   <ds:schemaRefs>
     <ds:schemaRef ds:uri="http://schemas.openxmlformats.org/officeDocument/2006/bibliography"/>
   </ds:schemaRefs>

</xml_diff>

<commit_message>
Se anaden mejoras en la presentacion grafica del formulario
</commit_message>
<xml_diff>
--- a/docs/Documento Desarrollo Proyecto.docx
+++ b/docs/Documento Desarrollo Proyecto.docx
@@ -3750,7 +3750,6 @@
           <w:id w:val="-969823451"/>
           <w:citation/>
         </w:sdtPr>
-        <w:sdtEndPr/>
         <w:sdtContent>
           <w:r>
             <w:rPr>
@@ -3813,7 +3812,6 @@
           <w:id w:val="-501438097"/>
           <w:citation/>
         </w:sdtPr>
-        <w:sdtEndPr/>
         <w:sdtContent>
           <w:r>
             <w:rPr>
@@ -4391,7 +4389,6 @@
           <w:id w:val="496465098"/>
           <w:citation/>
         </w:sdtPr>
-        <w:sdtEndPr/>
         <w:sdtContent>
           <w:r>
             <w:fldChar w:fldCharType="begin"/>
@@ -4430,7 +4427,6 @@
           <w:id w:val="-1707872516"/>
           <w:citation/>
         </w:sdtPr>
-        <w:sdtEndPr/>
         <w:sdtContent>
           <w:r>
             <w:fldChar w:fldCharType="begin"/>
@@ -4469,7 +4465,6 @@
           <w:id w:val="933550716"/>
           <w:citation/>
         </w:sdtPr>
-        <w:sdtEndPr/>
         <w:sdtContent>
           <w:r>
             <w:fldChar w:fldCharType="begin"/>
@@ -4522,7 +4517,6 @@
           <w:id w:val="-477848970"/>
           <w:citation/>
         </w:sdtPr>
-        <w:sdtEndPr/>
         <w:sdtContent>
           <w:r>
             <w:fldChar w:fldCharType="begin"/>
@@ -4612,7 +4606,6 @@
           <w:id w:val="712306971"/>
           <w:citation/>
         </w:sdtPr>
-        <w:sdtEndPr/>
         <w:sdtContent>
           <w:r>
             <w:fldChar w:fldCharType="begin"/>
@@ -4679,7 +4672,6 @@
           <w:id w:val="-1276699624"/>
           <w:citation/>
         </w:sdtPr>
-        <w:sdtEndPr/>
         <w:sdtContent>
           <w:r>
             <w:fldChar w:fldCharType="begin"/>
@@ -4759,7 +4751,6 @@
           <w:id w:val="1800034869"/>
           <w:citation/>
         </w:sdtPr>
-        <w:sdtEndPr/>
         <w:sdtContent>
           <w:r>
             <w:fldChar w:fldCharType="begin"/>
@@ -4870,7 +4861,6 @@
           <w:id w:val="359628640"/>
           <w:citation/>
         </w:sdtPr>
-        <w:sdtEndPr/>
         <w:sdtContent>
           <w:r>
             <w:fldChar w:fldCharType="begin"/>
@@ -4917,7 +4907,6 @@
           <w:id w:val="-608355160"/>
           <w:citation/>
         </w:sdtPr>
-        <w:sdtEndPr/>
         <w:sdtContent>
           <w:r>
             <w:fldChar w:fldCharType="begin"/>
@@ -4967,7 +4956,6 @@
           <w:id w:val="1456753493"/>
           <w:citation/>
         </w:sdtPr>
-        <w:sdtEndPr/>
         <w:sdtContent>
           <w:r>
             <w:fldChar w:fldCharType="begin"/>
@@ -5018,7 +5006,6 @@
           <w:id w:val="-2004432385"/>
           <w:citation/>
         </w:sdtPr>
-        <w:sdtEndPr/>
         <w:sdtContent>
           <w:r>
             <w:fldChar w:fldCharType="begin"/>
@@ -5081,7 +5068,6 @@
           <w:id w:val="-442615337"/>
           <w:citation/>
         </w:sdtPr>
-        <w:sdtEndPr/>
         <w:sdtContent>
           <w:r>
             <w:fldChar w:fldCharType="begin"/>
@@ -5136,7 +5122,6 @@
           <w:id w:val="-1969357081"/>
           <w:citation/>
         </w:sdtPr>
-        <w:sdtEndPr/>
         <w:sdtContent>
           <w:r>
             <w:fldChar w:fldCharType="begin"/>
@@ -5968,7 +5953,6 @@
           <w:id w:val="-1978290171"/>
           <w:citation/>
         </w:sdtPr>
-        <w:sdtEndPr/>
         <w:sdtContent>
           <w:r>
             <w:fldChar w:fldCharType="begin"/>
@@ -6050,7 +6034,6 @@
           <w:id w:val="-1025171185"/>
           <w:citation/>
         </w:sdtPr>
-        <w:sdtEndPr/>
         <w:sdtContent>
           <w:r>
             <w:fldChar w:fldCharType="begin"/>
@@ -6129,7 +6112,6 @@
           <w:id w:val="-380095061"/>
           <w:citation/>
         </w:sdtPr>
-        <w:sdtEndPr/>
         <w:sdtContent>
           <w:r>
             <w:fldChar w:fldCharType="begin"/>
@@ -13564,7 +13546,13 @@
         <w:pStyle w:val="Ttulo2"/>
       </w:pPr>
       <w:r>
-        <w:t>Iniciación del Repositorio</w:t>
+        <w:t>Configuración</w:t>
+      </w:r>
+      <w:r>
+        <w:t xml:space="preserve"> del Repositorio</w:t>
+      </w:r>
+      <w:r>
+        <w:t xml:space="preserve"> de Reglas Negocio</w:t>
       </w:r>
     </w:p>
     <w:p>
@@ -13582,8 +13570,1808 @@
       <w:pPr>
         <w:jc w:val="both"/>
       </w:pPr>
+      <w:r>
+        <w:lastRenderedPageBreak/>
+        <w:drawing>
+          <wp:inline distT="0" distB="0" distL="0" distR="0" wp14:anchorId="163F404F" wp14:editId="4C73CABD">
+            <wp:extent cx="5199124" cy="2874873"/>
+            <wp:effectExtent l="0" t="0" r="1905" b="1905"/>
+            <wp:docPr id="9" name="Imagen 9"/>
+            <wp:cNvGraphicFramePr>
+              <a:graphicFrameLocks xmlns:a="http://schemas.openxmlformats.org/drawingml/2006/main" noChangeAspect="1"/>
+            </wp:cNvGraphicFramePr>
+            <a:graphic xmlns:a="http://schemas.openxmlformats.org/drawingml/2006/main">
+              <a:graphicData uri="http://schemas.openxmlformats.org/drawingml/2006/picture">
+                <pic:pic xmlns:pic="http://schemas.openxmlformats.org/drawingml/2006/picture">
+                  <pic:nvPicPr>
+                    <pic:cNvPr id="1" name=""/>
+                    <pic:cNvPicPr/>
+                  </pic:nvPicPr>
+                  <pic:blipFill>
+                    <a:blip r:embed="rId14"/>
+                    <a:stretch>
+                      <a:fillRect/>
+                    </a:stretch>
+                  </pic:blipFill>
+                  <pic:spPr>
+                    <a:xfrm>
+                      <a:off x="0" y="0"/>
+                      <a:ext cx="5217773" cy="2885185"/>
+                    </a:xfrm>
+                    <a:prstGeom prst="rect">
+                      <a:avLst/>
+                    </a:prstGeom>
+                  </pic:spPr>
+                </pic:pic>
+              </a:graphicData>
+            </a:graphic>
+          </wp:inline>
+        </w:drawing>
+      </w:r>
+    </w:p>
+    <w:p>
+      <w:pPr>
+        <w:pStyle w:val="Descripcin"/>
+        <w:jc w:val="center"/>
+        <w:rPr>
+          <w:color w:val="000000" w:themeColor="text1"/>
+        </w:rPr>
+      </w:pPr>
+      <w:r>
+        <w:rPr>
+          <w:color w:val="000000" w:themeColor="text1"/>
+        </w:rPr>
+        <w:t xml:space="preserve">Figura </w:t>
+      </w:r>
+      <w:r>
+        <w:rPr>
+          <w:color w:val="000000" w:themeColor="text1"/>
+        </w:rPr>
+        <w:fldChar w:fldCharType="begin"/>
+      </w:r>
+      <w:r>
+        <w:rPr>
+          <w:color w:val="000000" w:themeColor="text1"/>
+        </w:rPr>
+        <w:instrText xml:space="preserve"> SEQ Figura \* ARABIC </w:instrText>
+      </w:r>
+      <w:r>
+        <w:rPr>
+          <w:color w:val="000000" w:themeColor="text1"/>
+        </w:rPr>
+        <w:fldChar w:fldCharType="separate"/>
+      </w:r>
+      <w:r>
+        <w:rPr>
+          <w:noProof/>
+          <w:color w:val="000000" w:themeColor="text1"/>
+        </w:rPr>
+        <w:t>6</w:t>
+      </w:r>
+      <w:r>
+        <w:rPr>
+          <w:color w:val="000000" w:themeColor="text1"/>
+        </w:rPr>
+        <w:fldChar w:fldCharType="end"/>
+      </w:r>
+      <w:r>
+        <w:rPr>
+          <w:color w:val="000000" w:themeColor="text1"/>
+        </w:rPr>
+        <w:t xml:space="preserve"> </w:t>
+      </w:r>
+      <w:r>
+        <w:rPr>
+          <w:color w:val="000000" w:themeColor="text1"/>
+        </w:rPr>
+        <w:t>Creación de Proyecto de Reglas de Negocio en Drools Workbench</w:t>
+      </w:r>
+    </w:p>
+    <w:p>
+      <w:pPr>
+        <w:jc w:val="both"/>
+      </w:pPr>
+      <w:r>
+        <w:t>Para Drools, cada uno de los Hechos son Objetos de Datos (Data Objects), por lo cual se procedió a crear cada uno de estos usando la opción “New Item &gt; Data Object” (Figura 7). Esta funcionalidad facilita la creación de clases tipo POJO, además de manejar control de versiones tanto de los Hechos como de las reglas.</w:t>
+      </w:r>
+    </w:p>
+    <w:tbl>
+      <w:tblPr>
+        <w:tblStyle w:val="Tablaconcuadrcula"/>
+        <w:tblW w:w="0" w:type="auto"/>
+        <w:tblBorders>
+          <w:top w:val="none" w:sz="0" w:space="0" w:color="auto"/>
+          <w:left w:val="none" w:sz="0" w:space="0" w:color="auto"/>
+          <w:bottom w:val="none" w:sz="0" w:space="0" w:color="auto"/>
+          <w:right w:val="none" w:sz="0" w:space="0" w:color="auto"/>
+          <w:insideH w:val="none" w:sz="0" w:space="0" w:color="auto"/>
+          <w:insideV w:val="none" w:sz="0" w:space="0" w:color="auto"/>
+        </w:tblBorders>
+        <w:tblLook w:val="04A0" w:firstRow="1" w:lastRow="0" w:firstColumn="1" w:lastColumn="0" w:noHBand="0" w:noVBand="1"/>
+      </w:tblPr>
+      <w:tblGrid>
+        <w:gridCol w:w="3624"/>
+        <w:gridCol w:w="5430"/>
+      </w:tblGrid>
+      <w:tr>
+        <w:trPr>
+          <w:trHeight w:val="2562"/>
+        </w:trPr>
+        <w:tc>
+          <w:tcPr>
+            <w:tcW w:w="3611" w:type="dxa"/>
+          </w:tcPr>
+          <w:p>
+            <w:pPr>
+              <w:jc w:val="both"/>
+            </w:pPr>
+            <w:r>
+              <w:drawing>
+                <wp:inline distT="0" distB="0" distL="0" distR="0" wp14:anchorId="77B60B18" wp14:editId="2C66DA0B">
+                  <wp:extent cx="2191913" cy="1411834"/>
+                  <wp:effectExtent l="0" t="0" r="0" b="0"/>
+                  <wp:docPr id="13" name="Imagen 13"/>
+                  <wp:cNvGraphicFramePr>
+                    <a:graphicFrameLocks xmlns:a="http://schemas.openxmlformats.org/drawingml/2006/main" noChangeAspect="1"/>
+                  </wp:cNvGraphicFramePr>
+                  <a:graphic xmlns:a="http://schemas.openxmlformats.org/drawingml/2006/main">
+                    <a:graphicData uri="http://schemas.openxmlformats.org/drawingml/2006/picture">
+                      <pic:pic xmlns:pic="http://schemas.openxmlformats.org/drawingml/2006/picture">
+                        <pic:nvPicPr>
+                          <pic:cNvPr id="1" name=""/>
+                          <pic:cNvPicPr/>
+                        </pic:nvPicPr>
+                        <pic:blipFill>
+                          <a:blip r:embed="rId15"/>
+                          <a:stretch>
+                            <a:fillRect/>
+                          </a:stretch>
+                        </pic:blipFill>
+                        <pic:spPr>
+                          <a:xfrm>
+                            <a:off x="0" y="0"/>
+                            <a:ext cx="2210434" cy="1423764"/>
+                          </a:xfrm>
+                          <a:prstGeom prst="rect">
+                            <a:avLst/>
+                          </a:prstGeom>
+                        </pic:spPr>
+                      </pic:pic>
+                    </a:graphicData>
+                  </a:graphic>
+                </wp:inline>
+              </w:drawing>
+            </w:r>
+          </w:p>
+        </w:tc>
+        <w:tc>
+          <w:tcPr>
+            <w:tcW w:w="5443" w:type="dxa"/>
+          </w:tcPr>
+          <w:p>
+            <w:pPr>
+              <w:jc w:val="both"/>
+            </w:pPr>
+            <w:r>
+              <w:drawing>
+                <wp:inline distT="0" distB="0" distL="0" distR="0" wp14:anchorId="64B2E84E" wp14:editId="4C8D3ACF">
+                  <wp:extent cx="3350853" cy="1616659"/>
+                  <wp:effectExtent l="0" t="0" r="2540" b="3175"/>
+                  <wp:docPr id="14" name="Imagen 14"/>
+                  <wp:cNvGraphicFramePr>
+                    <a:graphicFrameLocks xmlns:a="http://schemas.openxmlformats.org/drawingml/2006/main" noChangeAspect="1"/>
+                  </wp:cNvGraphicFramePr>
+                  <a:graphic xmlns:a="http://schemas.openxmlformats.org/drawingml/2006/main">
+                    <a:graphicData uri="http://schemas.openxmlformats.org/drawingml/2006/picture">
+                      <pic:pic xmlns:pic="http://schemas.openxmlformats.org/drawingml/2006/picture">
+                        <pic:nvPicPr>
+                          <pic:cNvPr id="1" name=""/>
+                          <pic:cNvPicPr/>
+                        </pic:nvPicPr>
+                        <pic:blipFill>
+                          <a:blip r:embed="rId16"/>
+                          <a:stretch>
+                            <a:fillRect/>
+                          </a:stretch>
+                        </pic:blipFill>
+                        <pic:spPr>
+                          <a:xfrm>
+                            <a:off x="0" y="0"/>
+                            <a:ext cx="3401829" cy="1641253"/>
+                          </a:xfrm>
+                          <a:prstGeom prst="rect">
+                            <a:avLst/>
+                          </a:prstGeom>
+                        </pic:spPr>
+                      </pic:pic>
+                    </a:graphicData>
+                  </a:graphic>
+                </wp:inline>
+              </w:drawing>
+            </w:r>
+          </w:p>
+        </w:tc>
+      </w:tr>
+    </w:tbl>
+    <w:p>
+      <w:pPr>
+        <w:pStyle w:val="Descripcin"/>
+        <w:jc w:val="center"/>
+        <w:rPr>
+          <w:color w:val="000000" w:themeColor="text1"/>
+        </w:rPr>
+      </w:pPr>
+      <w:r>
+        <w:rPr>
+          <w:color w:val="000000" w:themeColor="text1"/>
+        </w:rPr>
+        <w:t xml:space="preserve">Figura </w:t>
+      </w:r>
+      <w:r>
+        <w:rPr>
+          <w:color w:val="000000" w:themeColor="text1"/>
+        </w:rPr>
+        <w:fldChar w:fldCharType="begin"/>
+      </w:r>
+      <w:r>
+        <w:rPr>
+          <w:color w:val="000000" w:themeColor="text1"/>
+        </w:rPr>
+        <w:instrText xml:space="preserve"> SEQ Figura \* ARABIC </w:instrText>
+      </w:r>
+      <w:r>
+        <w:rPr>
+          <w:color w:val="000000" w:themeColor="text1"/>
+        </w:rPr>
+        <w:fldChar w:fldCharType="separate"/>
+      </w:r>
+      <w:r>
+        <w:rPr>
+          <w:noProof/>
+          <w:color w:val="000000" w:themeColor="text1"/>
+        </w:rPr>
+        <w:t>7</w:t>
+      </w:r>
+      <w:r>
+        <w:rPr>
+          <w:color w:val="000000" w:themeColor="text1"/>
+        </w:rPr>
+        <w:fldChar w:fldCharType="end"/>
+      </w:r>
+      <w:r>
+        <w:rPr>
+          <w:color w:val="000000" w:themeColor="text1"/>
+        </w:rPr>
+        <w:t xml:space="preserve"> </w:t>
+      </w:r>
+      <w:r>
+        <w:rPr>
+          <w:color w:val="000000" w:themeColor="text1"/>
+        </w:rPr>
+        <w:t>Creación de Hechos</w:t>
+      </w:r>
+    </w:p>
+    <w:p>
+      <w:pPr>
+        <w:jc w:val="both"/>
+      </w:pPr>
+      <w:r>
+        <w:t>Una vez que en el proyecto se crearon los tres hechos correspondientes a la Liquidación Matrícula (Estudiante, LugarResidencia y PuntosBasicosMatricula) se procedió a subir la tabla de decisiones usando la opción de “New Item &gt; Decision Table” (Figura 8). Esta opción permite seleccionar la hoja de cálculo dónde se guardaron las reglas y las convierte a formato de reglas de negocio de Drools (Figura 9).</w:t>
+      </w:r>
+    </w:p>
+    <w:tbl>
+      <w:tblPr>
+        <w:tblStyle w:val="Tablaconcuadrcula"/>
+        <w:tblW w:w="0" w:type="auto"/>
+        <w:tblBorders>
+          <w:top w:val="none" w:sz="0" w:space="0" w:color="auto"/>
+          <w:left w:val="none" w:sz="0" w:space="0" w:color="auto"/>
+          <w:bottom w:val="none" w:sz="0" w:space="0" w:color="auto"/>
+          <w:right w:val="none" w:sz="0" w:space="0" w:color="auto"/>
+          <w:insideH w:val="none" w:sz="0" w:space="0" w:color="auto"/>
+          <w:insideV w:val="none" w:sz="0" w:space="0" w:color="auto"/>
+        </w:tblBorders>
+        <w:tblLook w:val="04A0" w:firstRow="1" w:lastRow="0" w:firstColumn="1" w:lastColumn="0" w:noHBand="0" w:noVBand="1"/>
+      </w:tblPr>
+      <w:tblGrid>
+        <w:gridCol w:w="3489"/>
+        <w:gridCol w:w="5565"/>
+      </w:tblGrid>
+      <w:tr>
+        <w:tc>
+          <w:tcPr>
+            <w:tcW w:w="3489" w:type="dxa"/>
+          </w:tcPr>
+          <w:p>
+            <w:pPr>
+              <w:jc w:val="both"/>
+            </w:pPr>
+            <w:r>
+              <w:lastRenderedPageBreak/>
+              <w:drawing>
+                <wp:inline distT="0" distB="0" distL="0" distR="0" wp14:anchorId="68AC2D69" wp14:editId="43033C9D">
+                  <wp:extent cx="2078779" cy="1155801"/>
+                  <wp:effectExtent l="0" t="0" r="0" b="6350"/>
+                  <wp:docPr id="15" name="Imagen 15"/>
+                  <wp:cNvGraphicFramePr>
+                    <a:graphicFrameLocks xmlns:a="http://schemas.openxmlformats.org/drawingml/2006/main" noChangeAspect="1"/>
+                  </wp:cNvGraphicFramePr>
+                  <a:graphic xmlns:a="http://schemas.openxmlformats.org/drawingml/2006/main">
+                    <a:graphicData uri="http://schemas.openxmlformats.org/drawingml/2006/picture">
+                      <pic:pic xmlns:pic="http://schemas.openxmlformats.org/drawingml/2006/picture">
+                        <pic:nvPicPr>
+                          <pic:cNvPr id="1" name=""/>
+                          <pic:cNvPicPr/>
+                        </pic:nvPicPr>
+                        <pic:blipFill>
+                          <a:blip r:embed="rId17"/>
+                          <a:stretch>
+                            <a:fillRect/>
+                          </a:stretch>
+                        </pic:blipFill>
+                        <pic:spPr>
+                          <a:xfrm>
+                            <a:off x="0" y="0"/>
+                            <a:ext cx="2084981" cy="1159249"/>
+                          </a:xfrm>
+                          <a:prstGeom prst="rect">
+                            <a:avLst/>
+                          </a:prstGeom>
+                        </pic:spPr>
+                      </pic:pic>
+                    </a:graphicData>
+                  </a:graphic>
+                </wp:inline>
+              </w:drawing>
+            </w:r>
+          </w:p>
+        </w:tc>
+        <w:tc>
+          <w:tcPr>
+            <w:tcW w:w="5565" w:type="dxa"/>
+          </w:tcPr>
+          <w:p>
+            <w:pPr>
+              <w:jc w:val="both"/>
+            </w:pPr>
+            <w:r>
+              <w:drawing>
+                <wp:inline distT="0" distB="0" distL="0" distR="0" wp14:anchorId="2FF65093" wp14:editId="5C74E2AB">
+                  <wp:extent cx="2541156" cy="1887321"/>
+                  <wp:effectExtent l="0" t="0" r="0" b="0"/>
+                  <wp:docPr id="17" name="Imagen 17"/>
+                  <wp:cNvGraphicFramePr>
+                    <a:graphicFrameLocks xmlns:a="http://schemas.openxmlformats.org/drawingml/2006/main" noChangeAspect="1"/>
+                  </wp:cNvGraphicFramePr>
+                  <a:graphic xmlns:a="http://schemas.openxmlformats.org/drawingml/2006/main">
+                    <a:graphicData uri="http://schemas.openxmlformats.org/drawingml/2006/picture">
+                      <pic:pic xmlns:pic="http://schemas.openxmlformats.org/drawingml/2006/picture">
+                        <pic:nvPicPr>
+                          <pic:cNvPr id="1" name=""/>
+                          <pic:cNvPicPr/>
+                        </pic:nvPicPr>
+                        <pic:blipFill>
+                          <a:blip r:embed="rId18"/>
+                          <a:stretch>
+                            <a:fillRect/>
+                          </a:stretch>
+                        </pic:blipFill>
+                        <pic:spPr>
+                          <a:xfrm>
+                            <a:off x="0" y="0"/>
+                            <a:ext cx="2552707" cy="1895900"/>
+                          </a:xfrm>
+                          <a:prstGeom prst="rect">
+                            <a:avLst/>
+                          </a:prstGeom>
+                        </pic:spPr>
+                      </pic:pic>
+                    </a:graphicData>
+                  </a:graphic>
+                </wp:inline>
+              </w:drawing>
+            </w:r>
+          </w:p>
+        </w:tc>
+      </w:tr>
+    </w:tbl>
+    <w:p>
+      <w:pPr>
+        <w:pStyle w:val="Descripcin"/>
+        <w:jc w:val="center"/>
+        <w:rPr>
+          <w:color w:val="000000" w:themeColor="text1"/>
+        </w:rPr>
+      </w:pPr>
+      <w:r>
+        <w:rPr>
+          <w:color w:val="000000" w:themeColor="text1"/>
+        </w:rPr>
+        <w:t xml:space="preserve">Figura </w:t>
+      </w:r>
+      <w:r>
+        <w:rPr>
+          <w:color w:val="000000" w:themeColor="text1"/>
+        </w:rPr>
+        <w:fldChar w:fldCharType="begin"/>
+      </w:r>
+      <w:r>
+        <w:rPr>
+          <w:color w:val="000000" w:themeColor="text1"/>
+        </w:rPr>
+        <w:instrText xml:space="preserve"> SEQ Figura \* ARABIC </w:instrText>
+      </w:r>
+      <w:r>
+        <w:rPr>
+          <w:color w:val="000000" w:themeColor="text1"/>
+        </w:rPr>
+        <w:fldChar w:fldCharType="separate"/>
+      </w:r>
+      <w:r>
+        <w:rPr>
+          <w:noProof/>
+          <w:color w:val="000000" w:themeColor="text1"/>
+        </w:rPr>
+        <w:t>8</w:t>
+      </w:r>
+      <w:r>
+        <w:rPr>
+          <w:color w:val="000000" w:themeColor="text1"/>
+        </w:rPr>
+        <w:fldChar w:fldCharType="end"/>
+      </w:r>
+      <w:r>
+        <w:rPr>
+          <w:color w:val="000000" w:themeColor="text1"/>
+        </w:rPr>
+        <w:t xml:space="preserve"> </w:t>
+      </w:r>
+      <w:r>
+        <w:rPr>
+          <w:color w:val="000000" w:themeColor="text1"/>
+        </w:rPr>
+        <w:t>Carga de Tabla de Decisión</w:t>
+      </w:r>
+    </w:p>
+    <w:p>
+      <w:pPr>
+        <w:jc w:val="center"/>
+      </w:pPr>
+      <w:r>
+        <w:drawing>
+          <wp:inline distT="0" distB="0" distL="0" distR="0" wp14:anchorId="206A704E" wp14:editId="4E212C92">
+            <wp:extent cx="4610700" cy="2977287"/>
+            <wp:effectExtent l="0" t="0" r="0" b="0"/>
+            <wp:docPr id="18" name="Imagen 18"/>
+            <wp:cNvGraphicFramePr>
+              <a:graphicFrameLocks xmlns:a="http://schemas.openxmlformats.org/drawingml/2006/main" noChangeAspect="1"/>
+            </wp:cNvGraphicFramePr>
+            <a:graphic xmlns:a="http://schemas.openxmlformats.org/drawingml/2006/main">
+              <a:graphicData uri="http://schemas.openxmlformats.org/drawingml/2006/picture">
+                <pic:pic xmlns:pic="http://schemas.openxmlformats.org/drawingml/2006/picture">
+                  <pic:nvPicPr>
+                    <pic:cNvPr id="1" name=""/>
+                    <pic:cNvPicPr/>
+                  </pic:nvPicPr>
+                  <pic:blipFill>
+                    <a:blip r:embed="rId19"/>
+                    <a:stretch>
+                      <a:fillRect/>
+                    </a:stretch>
+                  </pic:blipFill>
+                  <pic:spPr>
+                    <a:xfrm>
+                      <a:off x="0" y="0"/>
+                      <a:ext cx="4612882" cy="2978696"/>
+                    </a:xfrm>
+                    <a:prstGeom prst="rect">
+                      <a:avLst/>
+                    </a:prstGeom>
+                  </pic:spPr>
+                </pic:pic>
+              </a:graphicData>
+            </a:graphic>
+          </wp:inline>
+        </w:drawing>
+      </w:r>
+    </w:p>
+    <w:p>
+      <w:pPr>
+        <w:pStyle w:val="Descripcin"/>
+        <w:jc w:val="center"/>
+        <w:rPr>
+          <w:color w:val="000000" w:themeColor="text1"/>
+        </w:rPr>
+      </w:pPr>
+      <w:r>
+        <w:rPr>
+          <w:color w:val="000000" w:themeColor="text1"/>
+        </w:rPr>
+        <w:t xml:space="preserve">Figura </w:t>
+      </w:r>
+      <w:r>
+        <w:rPr>
+          <w:color w:val="000000" w:themeColor="text1"/>
+        </w:rPr>
+        <w:fldChar w:fldCharType="begin"/>
+      </w:r>
+      <w:r>
+        <w:rPr>
+          <w:color w:val="000000" w:themeColor="text1"/>
+        </w:rPr>
+        <w:instrText xml:space="preserve"> SEQ Figura \* ARABIC </w:instrText>
+      </w:r>
+      <w:r>
+        <w:rPr>
+          <w:color w:val="000000" w:themeColor="text1"/>
+        </w:rPr>
+        <w:fldChar w:fldCharType="separate"/>
+      </w:r>
+      <w:r>
+        <w:rPr>
+          <w:noProof/>
+          <w:color w:val="000000" w:themeColor="text1"/>
+        </w:rPr>
+        <w:t>9</w:t>
+      </w:r>
+      <w:r>
+        <w:rPr>
+          <w:color w:val="000000" w:themeColor="text1"/>
+        </w:rPr>
+        <w:fldChar w:fldCharType="end"/>
+      </w:r>
+      <w:r>
+        <w:rPr>
+          <w:color w:val="000000" w:themeColor="text1"/>
+        </w:rPr>
+        <w:t xml:space="preserve"> </w:t>
+      </w:r>
+      <w:r>
+        <w:rPr>
+          <w:color w:val="000000" w:themeColor="text1"/>
+        </w:rPr>
+        <w:t>Conversión a Reglas de Negocio a Partir de Tablas Decisión</w:t>
+      </w:r>
+    </w:p>
+    <w:p>
+      <w:pPr>
+        <w:jc w:val="both"/>
+      </w:pPr>
+      <w:r>
+        <w:t>Una vez configurado hechos y reglas negocio, se señaló al Drools Workbench que generara un repositorio Maven con los artefactos, por medio de la configuración general del proyecto en su opción “Build &amp; Deploy” (Figura 10). A partir de dicho repositorio, la administración de reglas negocio queda centralizada para que cualquier aplicación pueda tomar las reglas e implementarlas en su lógica.</w:t>
+      </w:r>
+    </w:p>
+    <w:p>
+      <w:pPr>
+        <w:jc w:val="center"/>
+      </w:pPr>
+      <w:r>
+        <w:drawing>
+          <wp:inline distT="0" distB="0" distL="0" distR="0" wp14:anchorId="005119B3" wp14:editId="672EE89A">
+            <wp:extent cx="3584448" cy="1181637"/>
+            <wp:effectExtent l="0" t="0" r="0" b="0"/>
+            <wp:docPr id="19" name="Imagen 19"/>
+            <wp:cNvGraphicFramePr>
+              <a:graphicFrameLocks xmlns:a="http://schemas.openxmlformats.org/drawingml/2006/main" noChangeAspect="1"/>
+            </wp:cNvGraphicFramePr>
+            <a:graphic xmlns:a="http://schemas.openxmlformats.org/drawingml/2006/main">
+              <a:graphicData uri="http://schemas.openxmlformats.org/drawingml/2006/picture">
+                <pic:pic xmlns:pic="http://schemas.openxmlformats.org/drawingml/2006/picture">
+                  <pic:nvPicPr>
+                    <pic:cNvPr id="1" name=""/>
+                    <pic:cNvPicPr/>
+                  </pic:nvPicPr>
+                  <pic:blipFill>
+                    <a:blip r:embed="rId20" cstate="print">
+                      <a:extLst>
+                        <a:ext uri="{28A0092B-C50C-407E-A947-70E740481C1C}">
+                          <a14:useLocalDpi xmlns:a14="http://schemas.microsoft.com/office/drawing/2010/main" val="0"/>
+                        </a:ext>
+                      </a:extLst>
+                    </a:blip>
+                    <a:stretch>
+                      <a:fillRect/>
+                    </a:stretch>
+                  </pic:blipFill>
+                  <pic:spPr>
+                    <a:xfrm>
+                      <a:off x="0" y="0"/>
+                      <a:ext cx="3588333" cy="1182918"/>
+                    </a:xfrm>
+                    <a:prstGeom prst="rect">
+                      <a:avLst/>
+                    </a:prstGeom>
+                  </pic:spPr>
+                </pic:pic>
+              </a:graphicData>
+            </a:graphic>
+          </wp:inline>
+        </w:drawing>
+      </w:r>
+    </w:p>
+    <w:p>
+      <w:pPr>
+        <w:jc w:val="center"/>
+      </w:pPr>
+      <w:r>
+        <w:lastRenderedPageBreak/>
+        <w:drawing>
+          <wp:inline distT="0" distB="0" distL="0" distR="0" wp14:anchorId="1BA3A1DE" wp14:editId="0255034A">
+            <wp:extent cx="3942893" cy="1401293"/>
+            <wp:effectExtent l="0" t="0" r="635" b="8890"/>
+            <wp:docPr id="22" name="Imagen 22"/>
+            <wp:cNvGraphicFramePr>
+              <a:graphicFrameLocks xmlns:a="http://schemas.openxmlformats.org/drawingml/2006/main" noChangeAspect="1"/>
+            </wp:cNvGraphicFramePr>
+            <a:graphic xmlns:a="http://schemas.openxmlformats.org/drawingml/2006/main">
+              <a:graphicData uri="http://schemas.openxmlformats.org/drawingml/2006/picture">
+                <pic:pic xmlns:pic="http://schemas.openxmlformats.org/drawingml/2006/picture">
+                  <pic:nvPicPr>
+                    <pic:cNvPr id="1" name=""/>
+                    <pic:cNvPicPr/>
+                  </pic:nvPicPr>
+                  <pic:blipFill>
+                    <a:blip r:embed="rId21"/>
+                    <a:stretch>
+                      <a:fillRect/>
+                    </a:stretch>
+                  </pic:blipFill>
+                  <pic:spPr>
+                    <a:xfrm>
+                      <a:off x="0" y="0"/>
+                      <a:ext cx="3966480" cy="1409676"/>
+                    </a:xfrm>
+                    <a:prstGeom prst="rect">
+                      <a:avLst/>
+                    </a:prstGeom>
+                  </pic:spPr>
+                </pic:pic>
+              </a:graphicData>
+            </a:graphic>
+          </wp:inline>
+        </w:drawing>
+      </w:r>
+    </w:p>
+    <w:p>
+      <w:pPr>
+        <w:pStyle w:val="Descripcin"/>
+        <w:jc w:val="center"/>
+        <w:rPr>
+          <w:color w:val="000000" w:themeColor="text1"/>
+        </w:rPr>
+      </w:pPr>
+      <w:r>
+        <w:rPr>
+          <w:color w:val="000000" w:themeColor="text1"/>
+        </w:rPr>
+        <w:t xml:space="preserve">Figura </w:t>
+      </w:r>
+      <w:r>
+        <w:rPr>
+          <w:color w:val="000000" w:themeColor="text1"/>
+        </w:rPr>
+        <w:fldChar w:fldCharType="begin"/>
+      </w:r>
+      <w:r>
+        <w:rPr>
+          <w:color w:val="000000" w:themeColor="text1"/>
+        </w:rPr>
+        <w:instrText xml:space="preserve"> SEQ Figura \* ARABIC </w:instrText>
+      </w:r>
+      <w:r>
+        <w:rPr>
+          <w:color w:val="000000" w:themeColor="text1"/>
+        </w:rPr>
+        <w:fldChar w:fldCharType="separate"/>
+      </w:r>
+      <w:r>
+        <w:rPr>
+          <w:noProof/>
+          <w:color w:val="000000" w:themeColor="text1"/>
+        </w:rPr>
+        <w:t>10</w:t>
+      </w:r>
+      <w:r>
+        <w:rPr>
+          <w:color w:val="000000" w:themeColor="text1"/>
+        </w:rPr>
+        <w:fldChar w:fldCharType="end"/>
+      </w:r>
+      <w:r>
+        <w:rPr>
+          <w:color w:val="000000" w:themeColor="text1"/>
+        </w:rPr>
+        <w:t xml:space="preserve"> </w:t>
+      </w:r>
+      <w:r>
+        <w:rPr>
+          <w:color w:val="000000" w:themeColor="text1"/>
+        </w:rPr>
+        <w:t>Generación del repositorio Maven con las reglas de negocio</w:t>
+      </w:r>
+    </w:p>
+    <w:p>
+      <w:pPr>
+        <w:pStyle w:val="Ttulo2"/>
+      </w:pPr>
+      <w:r>
+        <w:t>Uso Reglas Negocio en Aplicación Web</w:t>
+      </w:r>
+    </w:p>
+    <w:p>
+      <w:pPr>
+        <w:jc w:val="both"/>
+      </w:pPr>
+      <w:r>
+        <w:t>Para el prototipo creado, se utilizó Java EE como estándar de desarrollo, y JSF/CDI como herramientas para visualización de vistas y manejo de dependencias. La idea del prototipo es mostrar un formulario en dónde el aspirante puede diligenciar sus datos personales y realizar un cálculo acerca de su valor de matrícula si llega a ser admitido en la Universidad (Figura 11). Una vez diligencia el formulario, obtiene como resultado el valor de matrícula (Figura 12).</w:t>
+      </w:r>
+    </w:p>
+    <w:tbl>
+      <w:tblPr>
+        <w:tblStyle w:val="Tablaconcuadrcula"/>
+        <w:tblW w:w="0" w:type="auto"/>
+        <w:tblBorders>
+          <w:top w:val="none" w:sz="0" w:space="0" w:color="auto"/>
+          <w:left w:val="none" w:sz="0" w:space="0" w:color="auto"/>
+          <w:bottom w:val="none" w:sz="0" w:space="0" w:color="auto"/>
+          <w:right w:val="none" w:sz="0" w:space="0" w:color="auto"/>
+          <w:insideH w:val="none" w:sz="0" w:space="0" w:color="auto"/>
+          <w:insideV w:val="none" w:sz="0" w:space="0" w:color="auto"/>
+        </w:tblBorders>
+        <w:tblLook w:val="04A0" w:firstRow="1" w:lastRow="0" w:firstColumn="1" w:lastColumn="0" w:noHBand="0" w:noVBand="1"/>
+      </w:tblPr>
+      <w:tblGrid>
+        <w:gridCol w:w="4527"/>
+        <w:gridCol w:w="4527"/>
+      </w:tblGrid>
+      <w:tr>
+        <w:tc>
+          <w:tcPr>
+            <w:tcW w:w="4527" w:type="dxa"/>
+          </w:tcPr>
+          <w:p>
+            <w:pPr>
+              <w:jc w:val="both"/>
+            </w:pPr>
+            <w:r>
+              <w:drawing>
+                <wp:inline distT="0" distB="0" distL="0" distR="0" wp14:anchorId="664F1474" wp14:editId="36FD4BF6">
+                  <wp:extent cx="2706624" cy="2852705"/>
+                  <wp:effectExtent l="0" t="0" r="0" b="5080"/>
+                  <wp:docPr id="23" name="Imagen 23"/>
+                  <wp:cNvGraphicFramePr>
+                    <a:graphicFrameLocks xmlns:a="http://schemas.openxmlformats.org/drawingml/2006/main" noChangeAspect="1"/>
+                  </wp:cNvGraphicFramePr>
+                  <a:graphic xmlns:a="http://schemas.openxmlformats.org/drawingml/2006/main">
+                    <a:graphicData uri="http://schemas.openxmlformats.org/drawingml/2006/picture">
+                      <pic:pic xmlns:pic="http://schemas.openxmlformats.org/drawingml/2006/picture">
+                        <pic:nvPicPr>
+                          <pic:cNvPr id="1" name=""/>
+                          <pic:cNvPicPr/>
+                        </pic:nvPicPr>
+                        <pic:blipFill>
+                          <a:blip r:embed="rId22"/>
+                          <a:stretch>
+                            <a:fillRect/>
+                          </a:stretch>
+                        </pic:blipFill>
+                        <pic:spPr>
+                          <a:xfrm>
+                            <a:off x="0" y="0"/>
+                            <a:ext cx="2730642" cy="2878020"/>
+                          </a:xfrm>
+                          <a:prstGeom prst="rect">
+                            <a:avLst/>
+                          </a:prstGeom>
+                        </pic:spPr>
+                      </pic:pic>
+                    </a:graphicData>
+                  </a:graphic>
+                </wp:inline>
+              </w:drawing>
+            </w:r>
+          </w:p>
+        </w:tc>
+        <w:tc>
+          <w:tcPr>
+            <w:tcW w:w="4527" w:type="dxa"/>
+          </w:tcPr>
+          <w:p>
+            <w:pPr>
+              <w:jc w:val="both"/>
+            </w:pPr>
+            <w:r>
+              <w:drawing>
+                <wp:inline distT="0" distB="0" distL="0" distR="0" wp14:anchorId="362D6A26" wp14:editId="37BA23C0">
+                  <wp:extent cx="2696701" cy="1345997"/>
+                  <wp:effectExtent l="0" t="0" r="8890" b="6985"/>
+                  <wp:docPr id="24" name="Imagen 24"/>
+                  <wp:cNvGraphicFramePr>
+                    <a:graphicFrameLocks xmlns:a="http://schemas.openxmlformats.org/drawingml/2006/main" noChangeAspect="1"/>
+                  </wp:cNvGraphicFramePr>
+                  <a:graphic xmlns:a="http://schemas.openxmlformats.org/drawingml/2006/main">
+                    <a:graphicData uri="http://schemas.openxmlformats.org/drawingml/2006/picture">
+                      <pic:pic xmlns:pic="http://schemas.openxmlformats.org/drawingml/2006/picture">
+                        <pic:nvPicPr>
+                          <pic:cNvPr id="1" name=""/>
+                          <pic:cNvPicPr/>
+                        </pic:nvPicPr>
+                        <pic:blipFill>
+                          <a:blip r:embed="rId23"/>
+                          <a:stretch>
+                            <a:fillRect/>
+                          </a:stretch>
+                        </pic:blipFill>
+                        <pic:spPr>
+                          <a:xfrm>
+                            <a:off x="0" y="0"/>
+                            <a:ext cx="2718089" cy="1356672"/>
+                          </a:xfrm>
+                          <a:prstGeom prst="rect">
+                            <a:avLst/>
+                          </a:prstGeom>
+                        </pic:spPr>
+                      </pic:pic>
+                    </a:graphicData>
+                  </a:graphic>
+                </wp:inline>
+              </w:drawing>
+            </w:r>
+          </w:p>
+        </w:tc>
+      </w:tr>
+    </w:tbl>
+    <w:p>
+      <w:pPr>
+        <w:pStyle w:val="Descripcin"/>
+        <w:jc w:val="center"/>
+        <w:rPr>
+          <w:color w:val="000000" w:themeColor="text1"/>
+        </w:rPr>
+      </w:pPr>
+      <w:r>
+        <w:rPr>
+          <w:color w:val="000000" w:themeColor="text1"/>
+        </w:rPr>
+        <w:t xml:space="preserve">Figura </w:t>
+      </w:r>
+      <w:r>
+        <w:rPr>
+          <w:color w:val="000000" w:themeColor="text1"/>
+        </w:rPr>
+        <w:fldChar w:fldCharType="begin"/>
+      </w:r>
+      <w:r>
+        <w:rPr>
+          <w:color w:val="000000" w:themeColor="text1"/>
+        </w:rPr>
+        <w:instrText xml:space="preserve"> SEQ Figura \* ARABIC </w:instrText>
+      </w:r>
+      <w:r>
+        <w:rPr>
+          <w:color w:val="000000" w:themeColor="text1"/>
+        </w:rPr>
+        <w:fldChar w:fldCharType="separate"/>
+      </w:r>
+      <w:r>
+        <w:rPr>
+          <w:noProof/>
+          <w:color w:val="000000" w:themeColor="text1"/>
+        </w:rPr>
+        <w:t>11</w:t>
+      </w:r>
+      <w:r>
+        <w:rPr>
+          <w:color w:val="000000" w:themeColor="text1"/>
+        </w:rPr>
+        <w:fldChar w:fldCharType="end"/>
+      </w:r>
+      <w:r>
+        <w:rPr>
+          <w:color w:val="000000" w:themeColor="text1"/>
+        </w:rPr>
+        <w:t xml:space="preserve"> </w:t>
+      </w:r>
+      <w:r>
+        <w:rPr>
+          <w:color w:val="000000" w:themeColor="text1"/>
+        </w:rPr>
+        <w:t>Formulario para Liquidación de Matrícula</w:t>
+      </w:r>
+    </w:p>
+    <w:p>
+      <w:pPr>
+        <w:jc w:val="both"/>
+      </w:pPr>
+    </w:p>
+    <w:p>
+      <w:pPr>
+        <w:jc w:val="center"/>
+      </w:pPr>
+      <w:r>
+        <w:lastRenderedPageBreak/>
+        <w:drawing>
+          <wp:inline distT="0" distB="0" distL="0" distR="0" wp14:anchorId="0E199009" wp14:editId="3B44462B">
+            <wp:extent cx="3811220" cy="2648621"/>
+            <wp:effectExtent l="0" t="0" r="0" b="0"/>
+            <wp:docPr id="25" name="Imagen 25"/>
+            <wp:cNvGraphicFramePr>
+              <a:graphicFrameLocks xmlns:a="http://schemas.openxmlformats.org/drawingml/2006/main" noChangeAspect="1"/>
+            </wp:cNvGraphicFramePr>
+            <a:graphic xmlns:a="http://schemas.openxmlformats.org/drawingml/2006/main">
+              <a:graphicData uri="http://schemas.openxmlformats.org/drawingml/2006/picture">
+                <pic:pic xmlns:pic="http://schemas.openxmlformats.org/drawingml/2006/picture">
+                  <pic:nvPicPr>
+                    <pic:cNvPr id="1" name=""/>
+                    <pic:cNvPicPr/>
+                  </pic:nvPicPr>
+                  <pic:blipFill>
+                    <a:blip r:embed="rId24"/>
+                    <a:stretch>
+                      <a:fillRect/>
+                    </a:stretch>
+                  </pic:blipFill>
+                  <pic:spPr>
+                    <a:xfrm>
+                      <a:off x="0" y="0"/>
+                      <a:ext cx="3820565" cy="2655116"/>
+                    </a:xfrm>
+                    <a:prstGeom prst="rect">
+                      <a:avLst/>
+                    </a:prstGeom>
+                  </pic:spPr>
+                </pic:pic>
+              </a:graphicData>
+            </a:graphic>
+          </wp:inline>
+        </w:drawing>
+      </w:r>
+    </w:p>
+    <w:p>
+      <w:pPr>
+        <w:pStyle w:val="Descripcin"/>
+        <w:jc w:val="center"/>
+        <w:rPr>
+          <w:color w:val="000000" w:themeColor="text1"/>
+        </w:rPr>
+      </w:pPr>
+      <w:r>
+        <w:rPr>
+          <w:color w:val="000000" w:themeColor="text1"/>
+        </w:rPr>
+        <w:t xml:space="preserve">Figura </w:t>
+      </w:r>
+      <w:r>
+        <w:rPr>
+          <w:color w:val="000000" w:themeColor="text1"/>
+        </w:rPr>
+        <w:fldChar w:fldCharType="begin"/>
+      </w:r>
+      <w:r>
+        <w:rPr>
+          <w:color w:val="000000" w:themeColor="text1"/>
+        </w:rPr>
+        <w:instrText xml:space="preserve"> SEQ Figura \* ARABIC </w:instrText>
+      </w:r>
+      <w:r>
+        <w:rPr>
+          <w:color w:val="000000" w:themeColor="text1"/>
+        </w:rPr>
+        <w:fldChar w:fldCharType="separate"/>
+      </w:r>
+      <w:r>
+        <w:rPr>
+          <w:noProof/>
+          <w:color w:val="000000" w:themeColor="text1"/>
+        </w:rPr>
+        <w:t>12</w:t>
+      </w:r>
+      <w:r>
+        <w:rPr>
+          <w:color w:val="000000" w:themeColor="text1"/>
+        </w:rPr>
+        <w:fldChar w:fldCharType="end"/>
+      </w:r>
+      <w:r>
+        <w:rPr>
+          <w:color w:val="000000" w:themeColor="text1"/>
+        </w:rPr>
+        <w:t xml:space="preserve"> </w:t>
+      </w:r>
+      <w:r>
+        <w:rPr>
+          <w:color w:val="000000" w:themeColor="text1"/>
+        </w:rPr>
+        <w:t>Resultado de la Ejecución de Liquidación Matrícula</w:t>
+      </w:r>
+    </w:p>
+    <w:p>
+      <w:pPr>
+        <w:jc w:val="both"/>
+      </w:pPr>
+      <w:r>
+        <w:t xml:space="preserve">Para la ejecución de las reglas de negocio definidas en el punto 6.3, fue necesario configurar el repositorio Maven generado por Drools Workbench en el punto 6.4, y luego agregar las librerías propias del motor de ejecución de reglas de negocio de Drools. El detalle de las librerías e instrucciones utilizadas para este fin lo podrá encontrar en el archivo </w:t>
+      </w:r>
+      <w:r>
+        <w:rPr>
+          <w:i/>
+        </w:rPr>
+        <w:t>pom.xml</w:t>
+      </w:r>
+      <w:r>
+        <w:t xml:space="preserve"> del código fuente.</w:t>
+      </w:r>
+    </w:p>
+    <w:p>
+      <w:pPr>
+        <w:jc w:val="both"/>
+      </w:pPr>
+      <w:r>
+        <w:t>Por otra parte, para la ejecución de las reglas de negocio una vez el usuario ha diligenciado el formulario, es necesario realizar una inyección de dependencias de la librería Drools y su motor de ejecución de reglas de negocio conocido como KieServer. El ejemplo de cómo se realizó este procedimiento se ob</w:t>
+      </w:r>
+      <w:r>
+        <w:t>s</w:t>
+      </w:r>
+      <w:r>
+        <w:t>erva en la Tabla 2.</w:t>
+      </w:r>
+    </w:p>
+    <w:tbl>
+      <w:tblPr>
+        <w:tblStyle w:val="Tablaconcuadrcula"/>
+        <w:tblW w:w="0" w:type="auto"/>
+        <w:tblInd w:w="108" w:type="dxa"/>
+        <w:tblCellMar>
+          <w:top w:w="85" w:type="dxa"/>
+          <w:bottom w:w="85" w:type="dxa"/>
+        </w:tblCellMar>
+        <w:tblLook w:val="04A0" w:firstRow="1" w:lastRow="0" w:firstColumn="1" w:lastColumn="0" w:noHBand="0" w:noVBand="1"/>
+      </w:tblPr>
+      <w:tblGrid>
+        <w:gridCol w:w="8946"/>
+      </w:tblGrid>
+      <w:tr>
+        <w:tc>
+          <w:tcPr>
+            <w:tcW w:w="8946" w:type="dxa"/>
+          </w:tcPr>
+          <w:p>
+            <w:pPr>
+              <w:jc w:val="center"/>
+              <w:rPr>
+                <w:sz w:val="20"/>
+                <w:szCs w:val="20"/>
+              </w:rPr>
+            </w:pPr>
+            <w:r>
+              <w:rPr>
+                <w:b/>
+                <w:sz w:val="20"/>
+                <w:szCs w:val="20"/>
+              </w:rPr>
+              <w:t xml:space="preserve">Tabla </w:t>
+            </w:r>
+            <w:r>
+              <w:rPr>
+                <w:b/>
+                <w:sz w:val="20"/>
+                <w:szCs w:val="20"/>
+              </w:rPr>
+              <w:t>2</w:t>
+            </w:r>
+            <w:r>
+              <w:rPr>
+                <w:sz w:val="20"/>
+                <w:szCs w:val="20"/>
+              </w:rPr>
+              <w:t xml:space="preserve">. </w:t>
+            </w:r>
+            <w:r>
+              <w:rPr>
+                <w:sz w:val="20"/>
+                <w:szCs w:val="20"/>
+              </w:rPr>
+              <w:t>Fragmento de código para ejecución de las reglas de negocio</w:t>
+            </w:r>
+          </w:p>
+        </w:tc>
+      </w:tr>
+      <w:tr>
+        <w:tc>
+          <w:tcPr>
+            <w:tcW w:w="8946" w:type="dxa"/>
+          </w:tcPr>
+          <w:p>
+            <w:pPr>
+              <w:autoSpaceDE w:val="0"/>
+              <w:autoSpaceDN w:val="0"/>
+              <w:adjustRightInd w:val="0"/>
+              <w:rPr>
+                <w:rFonts w:ascii="Anonymous Pro" w:hAnsi="Anonymous Pro" w:cs="Anonymous Pro"/>
+                <w:sz w:val="22"/>
+                <w:szCs w:val="28"/>
+                <w:lang w:val="en-US"/>
+              </w:rPr>
+            </w:pPr>
+            <w:r>
+              <w:rPr>
+                <w:rFonts w:ascii="Anonymous Pro" w:hAnsi="Anonymous Pro" w:cs="Anonymous Pro"/>
+                <w:color w:val="646464"/>
+                <w:sz w:val="22"/>
+                <w:szCs w:val="28"/>
+                <w:lang w:val="en-US"/>
+              </w:rPr>
+              <w:t>@Inject</w:t>
+            </w:r>
+          </w:p>
+          <w:p>
+            <w:pPr>
+              <w:autoSpaceDE w:val="0"/>
+              <w:autoSpaceDN w:val="0"/>
+              <w:adjustRightInd w:val="0"/>
+              <w:rPr>
+                <w:rFonts w:ascii="Anonymous Pro" w:hAnsi="Anonymous Pro" w:cs="Anonymous Pro"/>
+                <w:sz w:val="22"/>
+                <w:szCs w:val="28"/>
+                <w:lang w:val="en-US"/>
+              </w:rPr>
+            </w:pPr>
+            <w:r>
+              <w:rPr>
+                <w:rFonts w:ascii="Anonymous Pro" w:hAnsi="Anonymous Pro" w:cs="Anonymous Pro"/>
+                <w:color w:val="646464"/>
+                <w:sz w:val="22"/>
+                <w:szCs w:val="28"/>
+                <w:lang w:val="en-US"/>
+              </w:rPr>
+              <w:t>@KSession</w:t>
+            </w:r>
+            <w:r>
+              <w:rPr>
+                <w:rFonts w:ascii="Anonymous Pro" w:hAnsi="Anonymous Pro" w:cs="Anonymous Pro"/>
+                <w:color w:val="000000"/>
+                <w:sz w:val="22"/>
+                <w:szCs w:val="28"/>
+                <w:lang w:val="en-US"/>
+              </w:rPr>
+              <w:t xml:space="preserve">(name = </w:t>
+            </w:r>
+            <w:r>
+              <w:rPr>
+                <w:rFonts w:ascii="Anonymous Pro" w:hAnsi="Anonymous Pro" w:cs="Anonymous Pro"/>
+                <w:color w:val="2A00FF"/>
+                <w:sz w:val="22"/>
+                <w:szCs w:val="28"/>
+                <w:lang w:val="en-US"/>
+              </w:rPr>
+              <w:t>"defaultKieSession"</w:t>
+            </w:r>
+            <w:r>
+              <w:rPr>
+                <w:rFonts w:ascii="Anonymous Pro" w:hAnsi="Anonymous Pro" w:cs="Anonymous Pro"/>
+                <w:color w:val="000000"/>
+                <w:sz w:val="22"/>
+                <w:szCs w:val="28"/>
+                <w:lang w:val="en-US"/>
+              </w:rPr>
+              <w:t>)</w:t>
+            </w:r>
+          </w:p>
+          <w:p>
+            <w:pPr>
+              <w:autoSpaceDE w:val="0"/>
+              <w:autoSpaceDN w:val="0"/>
+              <w:adjustRightInd w:val="0"/>
+              <w:rPr>
+                <w:rFonts w:ascii="Anonymous Pro" w:hAnsi="Anonymous Pro" w:cs="Anonymous Pro"/>
+                <w:color w:val="000000"/>
+                <w:sz w:val="22"/>
+                <w:szCs w:val="28"/>
+                <w:lang w:val="en-US"/>
+              </w:rPr>
+            </w:pPr>
+            <w:r>
+              <w:rPr>
+                <w:rFonts w:ascii="Anonymous Pro" w:hAnsi="Anonymous Pro" w:cs="Anonymous Pro"/>
+                <w:color w:val="646464"/>
+                <w:sz w:val="22"/>
+                <w:szCs w:val="28"/>
+                <w:lang w:val="en-US"/>
+              </w:rPr>
+              <w:t>@KReleaseId</w:t>
+            </w:r>
+            <w:r>
+              <w:rPr>
+                <w:rFonts w:ascii="Anonymous Pro" w:hAnsi="Anonymous Pro" w:cs="Anonymous Pro"/>
+                <w:color w:val="000000"/>
+                <w:sz w:val="22"/>
+                <w:szCs w:val="28"/>
+                <w:lang w:val="en-US"/>
+              </w:rPr>
+              <w:t xml:space="preserve">(groupId = </w:t>
+            </w:r>
+            <w:r>
+              <w:rPr>
+                <w:rFonts w:ascii="Anonymous Pro" w:hAnsi="Anonymous Pro" w:cs="Anonymous Pro"/>
+                <w:color w:val="2A00FF"/>
+                <w:sz w:val="22"/>
+                <w:szCs w:val="28"/>
+                <w:lang w:val="en-US"/>
+              </w:rPr>
+              <w:t>"edu.udistrital.espingsw"</w:t>
+            </w:r>
+            <w:r>
+              <w:rPr>
+                <w:rFonts w:ascii="Anonymous Pro" w:hAnsi="Anonymous Pro" w:cs="Anonymous Pro"/>
+                <w:color w:val="000000"/>
+                <w:sz w:val="22"/>
+                <w:szCs w:val="28"/>
+                <w:lang w:val="en-US"/>
+              </w:rPr>
+              <w:t xml:space="preserve">, artifactId = </w:t>
+            </w:r>
+            <w:r>
+              <w:rPr>
+                <w:rFonts w:ascii="Anonymous Pro" w:hAnsi="Anonymous Pro" w:cs="Anonymous Pro"/>
+                <w:color w:val="2A00FF"/>
+                <w:sz w:val="22"/>
+                <w:szCs w:val="28"/>
+                <w:lang w:val="en-US"/>
+              </w:rPr>
+              <w:t>"liquidacionProject"</w:t>
+            </w:r>
+            <w:r>
+              <w:rPr>
+                <w:rFonts w:ascii="Anonymous Pro" w:hAnsi="Anonymous Pro" w:cs="Anonymous Pro"/>
+                <w:color w:val="000000"/>
+                <w:sz w:val="22"/>
+                <w:szCs w:val="28"/>
+                <w:lang w:val="en-US"/>
+              </w:rPr>
+              <w:t xml:space="preserve">, version = </w:t>
+            </w:r>
+            <w:r>
+              <w:rPr>
+                <w:rFonts w:ascii="Anonymous Pro" w:hAnsi="Anonymous Pro" w:cs="Anonymous Pro"/>
+                <w:color w:val="2A00FF"/>
+                <w:sz w:val="22"/>
+                <w:szCs w:val="28"/>
+                <w:lang w:val="en-US"/>
+              </w:rPr>
+              <w:t>"LATEST"</w:t>
+            </w:r>
+            <w:r>
+              <w:rPr>
+                <w:rFonts w:ascii="Anonymous Pro" w:hAnsi="Anonymous Pro" w:cs="Anonymous Pro"/>
+                <w:color w:val="000000"/>
+                <w:sz w:val="22"/>
+                <w:szCs w:val="28"/>
+                <w:lang w:val="en-US"/>
+              </w:rPr>
+              <w:t>)</w:t>
+            </w:r>
+          </w:p>
+          <w:p>
+            <w:pPr>
+              <w:jc w:val="both"/>
+              <w:rPr>
+                <w:rFonts w:ascii="Anonymous Pro" w:hAnsi="Anonymous Pro" w:cs="Anonymous Pro"/>
+                <w:color w:val="000000"/>
+                <w:sz w:val="22"/>
+                <w:szCs w:val="28"/>
+                <w:lang w:val="en-US"/>
+              </w:rPr>
+            </w:pPr>
+            <w:r>
+              <w:rPr>
+                <w:rFonts w:ascii="Anonymous Pro" w:hAnsi="Anonymous Pro" w:cs="Anonymous Pro"/>
+                <w:b/>
+                <w:bCs/>
+                <w:color w:val="7F0055"/>
+                <w:sz w:val="22"/>
+                <w:szCs w:val="28"/>
+                <w:lang w:val="en-US"/>
+              </w:rPr>
+              <w:t>private</w:t>
+            </w:r>
+            <w:r>
+              <w:rPr>
+                <w:rFonts w:ascii="Anonymous Pro" w:hAnsi="Anonymous Pro" w:cs="Anonymous Pro"/>
+                <w:color w:val="000000"/>
+                <w:sz w:val="22"/>
+                <w:szCs w:val="28"/>
+                <w:lang w:val="en-US"/>
+              </w:rPr>
+              <w:t xml:space="preserve"> KieSession </w:t>
+            </w:r>
+            <w:r>
+              <w:rPr>
+                <w:rFonts w:ascii="Anonymous Pro" w:hAnsi="Anonymous Pro" w:cs="Anonymous Pro"/>
+                <w:color w:val="0000C0"/>
+                <w:sz w:val="22"/>
+                <w:szCs w:val="28"/>
+                <w:lang w:val="en-US"/>
+              </w:rPr>
+              <w:t>kSession</w:t>
+            </w:r>
+            <w:r>
+              <w:rPr>
+                <w:rFonts w:ascii="Anonymous Pro" w:hAnsi="Anonymous Pro" w:cs="Anonymous Pro"/>
+                <w:color w:val="000000"/>
+                <w:sz w:val="22"/>
+                <w:szCs w:val="28"/>
+                <w:lang w:val="en-US"/>
+              </w:rPr>
+              <w:t>;</w:t>
+            </w:r>
+          </w:p>
+          <w:p>
+            <w:pPr>
+              <w:autoSpaceDE w:val="0"/>
+              <w:autoSpaceDN w:val="0"/>
+              <w:adjustRightInd w:val="0"/>
+              <w:rPr>
+                <w:rFonts w:ascii="Anonymous Pro" w:hAnsi="Anonymous Pro" w:cs="Anonymous Pro"/>
+                <w:sz w:val="22"/>
+                <w:szCs w:val="28"/>
+                <w:lang w:val="en-US"/>
+              </w:rPr>
+            </w:pPr>
+            <w:r>
+              <w:rPr>
+                <w:rFonts w:ascii="Anonymous Pro" w:hAnsi="Anonymous Pro" w:cs="Anonymous Pro"/>
+                <w:b/>
+                <w:bCs/>
+                <w:color w:val="7F0055"/>
+                <w:sz w:val="22"/>
+                <w:szCs w:val="28"/>
+                <w:lang w:val="en-US"/>
+              </w:rPr>
+              <w:t>public</w:t>
+            </w:r>
+            <w:r>
+              <w:rPr>
+                <w:rFonts w:ascii="Anonymous Pro" w:hAnsi="Anonymous Pro" w:cs="Anonymous Pro"/>
+                <w:color w:val="000000"/>
+                <w:sz w:val="22"/>
+                <w:szCs w:val="28"/>
+                <w:lang w:val="en-US"/>
+              </w:rPr>
+              <w:t xml:space="preserve"> </w:t>
+            </w:r>
+            <w:r>
+              <w:rPr>
+                <w:rFonts w:ascii="Anonymous Pro" w:hAnsi="Anonymous Pro" w:cs="Anonymous Pro"/>
+                <w:b/>
+                <w:bCs/>
+                <w:color w:val="7F0055"/>
+                <w:sz w:val="22"/>
+                <w:szCs w:val="28"/>
+                <w:lang w:val="en-US"/>
+              </w:rPr>
+              <w:t>void</w:t>
+            </w:r>
+            <w:r>
+              <w:rPr>
+                <w:rFonts w:ascii="Anonymous Pro" w:hAnsi="Anonymous Pro" w:cs="Anonymous Pro"/>
+                <w:color w:val="000000"/>
+                <w:sz w:val="22"/>
+                <w:szCs w:val="28"/>
+                <w:lang w:val="en-US"/>
+              </w:rPr>
+              <w:t xml:space="preserve"> validar(Estudiante estudiante){</w:t>
+            </w:r>
+          </w:p>
+          <w:p>
+            <w:pPr>
+              <w:autoSpaceDE w:val="0"/>
+              <w:autoSpaceDN w:val="0"/>
+              <w:adjustRightInd w:val="0"/>
+              <w:rPr>
+                <w:rFonts w:ascii="Anonymous Pro" w:hAnsi="Anonymous Pro" w:cs="Anonymous Pro"/>
+                <w:sz w:val="22"/>
+                <w:szCs w:val="28"/>
+                <w:lang w:val="en-US"/>
+              </w:rPr>
+            </w:pPr>
+            <w:r>
+              <w:rPr>
+                <w:rFonts w:ascii="Anonymous Pro" w:hAnsi="Anonymous Pro" w:cs="Anonymous Pro"/>
+                <w:color w:val="000000"/>
+                <w:sz w:val="22"/>
+                <w:szCs w:val="28"/>
+                <w:lang w:val="en-US"/>
+              </w:rPr>
+              <w:t xml:space="preserve">   </w:t>
+            </w:r>
+            <w:r>
+              <w:rPr>
+                <w:rFonts w:ascii="Anonymous Pro" w:hAnsi="Anonymous Pro" w:cs="Anonymous Pro"/>
+                <w:color w:val="000000"/>
+                <w:sz w:val="22"/>
+                <w:szCs w:val="28"/>
+                <w:lang w:val="en-US"/>
+              </w:rPr>
+              <w:t xml:space="preserve">FactHandle factHandle = </w:t>
+            </w:r>
+            <w:r>
+              <w:rPr>
+                <w:rFonts w:ascii="Anonymous Pro" w:hAnsi="Anonymous Pro" w:cs="Anonymous Pro"/>
+                <w:color w:val="0000C0"/>
+                <w:sz w:val="22"/>
+                <w:szCs w:val="28"/>
+                <w:lang w:val="en-US"/>
+              </w:rPr>
+              <w:t>kSession</w:t>
+            </w:r>
+            <w:r>
+              <w:rPr>
+                <w:rFonts w:ascii="Anonymous Pro" w:hAnsi="Anonymous Pro" w:cs="Anonymous Pro"/>
+                <w:color w:val="000000"/>
+                <w:sz w:val="22"/>
+                <w:szCs w:val="28"/>
+                <w:lang w:val="en-US"/>
+              </w:rPr>
+              <w:t>.insert(estudiante);</w:t>
+            </w:r>
+          </w:p>
+          <w:p>
+            <w:pPr>
+              <w:autoSpaceDE w:val="0"/>
+              <w:autoSpaceDN w:val="0"/>
+              <w:adjustRightInd w:val="0"/>
+              <w:rPr>
+                <w:rFonts w:ascii="Anonymous Pro" w:hAnsi="Anonymous Pro" w:cs="Anonymous Pro"/>
+                <w:sz w:val="22"/>
+                <w:szCs w:val="28"/>
+                <w:lang w:val="en-US"/>
+              </w:rPr>
+            </w:pPr>
+            <w:r>
+              <w:rPr>
+                <w:rFonts w:ascii="Anonymous Pro" w:hAnsi="Anonymous Pro" w:cs="Anonymous Pro"/>
+                <w:sz w:val="22"/>
+                <w:szCs w:val="28"/>
+                <w:lang w:val="en-US"/>
+              </w:rPr>
+              <w:t xml:space="preserve">   </w:t>
+            </w:r>
+            <w:r>
+              <w:rPr>
+                <w:rFonts w:ascii="Anonymous Pro" w:hAnsi="Anonymous Pro" w:cs="Anonymous Pro"/>
+                <w:b/>
+                <w:bCs/>
+                <w:color w:val="7F0055"/>
+                <w:sz w:val="22"/>
+                <w:szCs w:val="28"/>
+                <w:lang w:val="en-US"/>
+              </w:rPr>
+              <w:t>int</w:t>
+            </w:r>
+            <w:r>
+              <w:rPr>
+                <w:rFonts w:ascii="Anonymous Pro" w:hAnsi="Anonymous Pro" w:cs="Anonymous Pro"/>
+                <w:color w:val="000000"/>
+                <w:sz w:val="22"/>
+                <w:szCs w:val="28"/>
+                <w:lang w:val="en-US"/>
+              </w:rPr>
+              <w:t xml:space="preserve"> noReglas = </w:t>
+            </w:r>
+            <w:r>
+              <w:rPr>
+                <w:rFonts w:ascii="Anonymous Pro" w:hAnsi="Anonymous Pro" w:cs="Anonymous Pro"/>
+                <w:color w:val="0000C0"/>
+                <w:sz w:val="22"/>
+                <w:szCs w:val="28"/>
+                <w:lang w:val="en-US"/>
+              </w:rPr>
+              <w:t>kSession</w:t>
+            </w:r>
+            <w:r>
+              <w:rPr>
+                <w:rFonts w:ascii="Anonymous Pro" w:hAnsi="Anonymous Pro" w:cs="Anonymous Pro"/>
+                <w:color w:val="000000"/>
+                <w:sz w:val="22"/>
+                <w:szCs w:val="28"/>
+                <w:lang w:val="en-US"/>
+              </w:rPr>
+              <w:t>.fireAllRules();</w:t>
+            </w:r>
+          </w:p>
+          <w:p>
+            <w:pPr>
+              <w:autoSpaceDE w:val="0"/>
+              <w:autoSpaceDN w:val="0"/>
+              <w:adjustRightInd w:val="0"/>
+              <w:rPr>
+                <w:rFonts w:ascii="Anonymous Pro" w:hAnsi="Anonymous Pro" w:cs="Anonymous Pro"/>
+                <w:sz w:val="22"/>
+                <w:szCs w:val="28"/>
+                <w:lang w:val="en-US"/>
+              </w:rPr>
+            </w:pPr>
+            <w:r>
+              <w:rPr>
+                <w:rFonts w:ascii="Anonymous Pro" w:hAnsi="Anonymous Pro" w:cs="Anonymous Pro"/>
+                <w:sz w:val="22"/>
+                <w:szCs w:val="28"/>
+                <w:lang w:val="en-US"/>
+              </w:rPr>
+              <w:t xml:space="preserve">   </w:t>
+            </w:r>
+            <w:r>
+              <w:rPr>
+                <w:rFonts w:ascii="Anonymous Pro" w:hAnsi="Anonymous Pro" w:cs="Anonymous Pro"/>
+                <w:color w:val="0000C0"/>
+                <w:sz w:val="22"/>
+                <w:szCs w:val="28"/>
+                <w:lang w:val="en-US"/>
+              </w:rPr>
+              <w:t>kSession</w:t>
+            </w:r>
+            <w:r>
+              <w:rPr>
+                <w:rFonts w:ascii="Anonymous Pro" w:hAnsi="Anonymous Pro" w:cs="Anonymous Pro"/>
+                <w:color w:val="000000"/>
+                <w:sz w:val="22"/>
+                <w:szCs w:val="28"/>
+                <w:lang w:val="en-US"/>
+              </w:rPr>
+              <w:t>.delete(factHandle);</w:t>
+            </w:r>
+          </w:p>
+          <w:p>
+            <w:pPr>
+              <w:autoSpaceDE w:val="0"/>
+              <w:autoSpaceDN w:val="0"/>
+              <w:adjustRightInd w:val="0"/>
+              <w:rPr>
+                <w:rFonts w:ascii="Anonymous Pro" w:hAnsi="Anonymous Pro" w:cs="Anonymous Pro"/>
+                <w:sz w:val="22"/>
+                <w:szCs w:val="28"/>
+                <w:lang w:val="en-US"/>
+              </w:rPr>
+            </w:pPr>
+            <w:r>
+              <w:rPr>
+                <w:rFonts w:ascii="Anonymous Pro" w:hAnsi="Anonymous Pro" w:cs="Anonymous Pro"/>
+                <w:sz w:val="22"/>
+                <w:szCs w:val="28"/>
+                <w:lang w:val="en-US"/>
+              </w:rPr>
+              <w:t xml:space="preserve">   </w:t>
+            </w:r>
+            <w:r>
+              <w:rPr>
+                <w:rFonts w:ascii="Anonymous Pro" w:hAnsi="Anonymous Pro" w:cs="Anonymous Pro"/>
+                <w:color w:val="000000"/>
+                <w:sz w:val="22"/>
+                <w:szCs w:val="28"/>
+                <w:lang w:val="en-US"/>
+              </w:rPr>
+              <w:t>System.</w:t>
+            </w:r>
+            <w:r>
+              <w:rPr>
+                <w:rFonts w:ascii="Anonymous Pro" w:hAnsi="Anonymous Pro" w:cs="Anonymous Pro"/>
+                <w:i/>
+                <w:iCs/>
+                <w:color w:val="0000C0"/>
+                <w:sz w:val="22"/>
+                <w:szCs w:val="28"/>
+                <w:lang w:val="en-US"/>
+              </w:rPr>
+              <w:t>out</w:t>
+            </w:r>
+            <w:r>
+              <w:rPr>
+                <w:rFonts w:ascii="Anonymous Pro" w:hAnsi="Anonymous Pro" w:cs="Anonymous Pro"/>
+                <w:color w:val="000000"/>
+                <w:sz w:val="22"/>
+                <w:szCs w:val="28"/>
+                <w:lang w:val="en-US"/>
+              </w:rPr>
+              <w:t>.println(</w:t>
+            </w:r>
+            <w:r>
+              <w:rPr>
+                <w:rFonts w:ascii="Anonymous Pro" w:hAnsi="Anonymous Pro" w:cs="Anonymous Pro"/>
+                <w:color w:val="2A00FF"/>
+                <w:sz w:val="22"/>
+                <w:szCs w:val="28"/>
+                <w:lang w:val="en-US"/>
+              </w:rPr>
+              <w:t>"No reglas arrojadas: "</w:t>
+            </w:r>
+            <w:r>
+              <w:rPr>
+                <w:rFonts w:ascii="Anonymous Pro" w:hAnsi="Anonymous Pro" w:cs="Anonymous Pro"/>
+                <w:color w:val="000000"/>
+                <w:sz w:val="22"/>
+                <w:szCs w:val="28"/>
+                <w:lang w:val="en-US"/>
+              </w:rPr>
+              <w:t>+noReglas);</w:t>
+            </w:r>
+          </w:p>
+          <w:p>
+            <w:pPr>
+              <w:jc w:val="both"/>
+              <w:rPr>
+                <w:lang w:val="en-US"/>
+              </w:rPr>
+            </w:pPr>
+            <w:r>
+              <w:rPr>
+                <w:rFonts w:ascii="Anonymous Pro" w:hAnsi="Anonymous Pro" w:cs="Anonymous Pro"/>
+                <w:color w:val="000000"/>
+                <w:sz w:val="22"/>
+                <w:szCs w:val="28"/>
+                <w:lang w:val="en-US"/>
+              </w:rPr>
+              <w:t>}</w:t>
+            </w:r>
+          </w:p>
+        </w:tc>
+      </w:tr>
+    </w:tbl>
+    <w:p>
+      <w:pPr>
+        <w:jc w:val="both"/>
+        <w:rPr>
+          <w:lang w:val="en-US"/>
+        </w:rPr>
+      </w:pPr>
+    </w:p>
+    <w:p>
+      <w:pPr>
+        <w:jc w:val="both"/>
+      </w:pPr>
+      <w:r>
+        <w:t xml:space="preserve">Como se observa en la Tabla 2, lo </w:t>
+      </w:r>
+      <w:r>
+        <w:t>único necesario para que las reglas puedan ser lanzadas es la creación de objetos a partir de los hechos definidos previamente, cuyos datos son diligenciados a través del formulario.</w:t>
+      </w:r>
+    </w:p>
+    <w:p>
+      <w:pPr>
+        <w:pStyle w:val="Ttulo2"/>
+      </w:pPr>
+      <w:r>
+        <w:lastRenderedPageBreak/>
+        <w:t>Esquema de Base de Datos</w:t>
+      </w:r>
+    </w:p>
+    <w:p>
+      <w:pPr>
+        <w:jc w:val="both"/>
+      </w:pPr>
+      <w:r>
+        <w:t>Formalmente, el esquema de datos utilizado en el proyecto se realizó a través de la construcción del modelo de Hechos explicado previamente en la sección 6.2. Sin embargo, se hizo uso de dos tablas en una base de datos MySQL con el fin de extraer la información acerca del histórico de Salarios Mínimos y la Equivalencia a Salario Minimo del P.B.M. El diagrama de dichas tablas se puede observar en la Figura 13.</w:t>
+      </w:r>
+    </w:p>
+    <w:p>
+      <w:pPr>
+        <w:jc w:val="center"/>
+      </w:pPr>
+      <w:r>
+        <w:drawing>
+          <wp:inline distT="0" distB="0" distL="0" distR="0" wp14:anchorId="5028EFAB" wp14:editId="4D7F4338">
+            <wp:extent cx="4505954" cy="1524213"/>
+            <wp:effectExtent l="0" t="0" r="0" b="0"/>
+            <wp:docPr id="26" name="Imagen 26"/>
+            <wp:cNvGraphicFramePr>
+              <a:graphicFrameLocks xmlns:a="http://schemas.openxmlformats.org/drawingml/2006/main" noChangeAspect="1"/>
+            </wp:cNvGraphicFramePr>
+            <a:graphic xmlns:a="http://schemas.openxmlformats.org/drawingml/2006/main">
+              <a:graphicData uri="http://schemas.openxmlformats.org/drawingml/2006/picture">
+                <pic:pic xmlns:pic="http://schemas.openxmlformats.org/drawingml/2006/picture">
+                  <pic:nvPicPr>
+                    <pic:cNvPr id="1" name=""/>
+                    <pic:cNvPicPr/>
+                  </pic:nvPicPr>
+                  <pic:blipFill>
+                    <a:blip r:embed="rId25"/>
+                    <a:stretch>
+                      <a:fillRect/>
+                    </a:stretch>
+                  </pic:blipFill>
+                  <pic:spPr>
+                    <a:xfrm>
+                      <a:off x="0" y="0"/>
+                      <a:ext cx="4505954" cy="1524213"/>
+                    </a:xfrm>
+                    <a:prstGeom prst="rect">
+                      <a:avLst/>
+                    </a:prstGeom>
+                  </pic:spPr>
+                </pic:pic>
+              </a:graphicData>
+            </a:graphic>
+          </wp:inline>
+        </w:drawing>
+      </w:r>
+    </w:p>
+    <w:p>
+      <w:pPr>
+        <w:pStyle w:val="Descripcin"/>
+        <w:jc w:val="center"/>
+        <w:rPr>
+          <w:color w:val="000000" w:themeColor="text1"/>
+        </w:rPr>
+      </w:pPr>
+      <w:r>
+        <w:rPr>
+          <w:color w:val="000000" w:themeColor="text1"/>
+        </w:rPr>
+        <w:t xml:space="preserve">Figura </w:t>
+      </w:r>
+      <w:r>
+        <w:rPr>
+          <w:color w:val="000000" w:themeColor="text1"/>
+        </w:rPr>
+        <w:fldChar w:fldCharType="begin"/>
+      </w:r>
+      <w:r>
+        <w:rPr>
+          <w:color w:val="000000" w:themeColor="text1"/>
+        </w:rPr>
+        <w:instrText xml:space="preserve"> SEQ Figura \* ARABIC </w:instrText>
+      </w:r>
+      <w:r>
+        <w:rPr>
+          <w:color w:val="000000" w:themeColor="text1"/>
+        </w:rPr>
+        <w:fldChar w:fldCharType="separate"/>
+      </w:r>
+      <w:r>
+        <w:rPr>
+          <w:noProof/>
+          <w:color w:val="000000" w:themeColor="text1"/>
+        </w:rPr>
+        <w:t>13</w:t>
+      </w:r>
+      <w:r>
+        <w:rPr>
+          <w:color w:val="000000" w:themeColor="text1"/>
+        </w:rPr>
+        <w:fldChar w:fldCharType="end"/>
+      </w:r>
+      <w:r>
+        <w:rPr>
+          <w:color w:val="000000" w:themeColor="text1"/>
+        </w:rPr>
+        <w:t xml:space="preserve"> </w:t>
+      </w:r>
+      <w:r>
+        <w:rPr>
+          <w:color w:val="000000" w:themeColor="text1"/>
+        </w:rPr>
+        <w:t>Diagrama Relacional – Tablas utilizadas en el proyecto</w:t>
+      </w:r>
+    </w:p>
+    <w:p>
+      <w:pPr>
+        <w:pStyle w:val="Ttulo2"/>
+      </w:pPr>
+      <w:r>
+        <w:t>Repositorio Código Fuente</w:t>
+      </w:r>
+    </w:p>
+    <w:p>
+      <w:pPr>
+        <w:jc w:val="both"/>
+      </w:pPr>
+      <w:r>
+        <w:t>El repositorio de las reglas de negocio al igua</w:t>
+      </w:r>
       <w:bookmarkStart w:id="68" w:name="_GoBack"/>
       <w:bookmarkEnd w:id="68"/>
+      <w:r>
+        <w:t>l que del código fuente se encuentra en las rutas definidas en la Tabla 3.</w:t>
+      </w:r>
     </w:p>
     <w:p>
       <w:pPr>
@@ -13607,11 +15395,25 @@
     </w:p>
     <w:p>
       <w:pPr>
+        <w:jc w:val="both"/>
+      </w:pPr>
+    </w:p>
+    <w:p>
+      <w:pPr>
+        <w:jc w:val="both"/>
+      </w:pPr>
+    </w:p>
+    <w:p>
+      <w:pPr>
+        <w:jc w:val="both"/>
+      </w:pPr>
+    </w:p>
+    <w:p>
+      <w:pPr>
         <w:pStyle w:val="Ttulo2"/>
       </w:pPr>
       <w:bookmarkStart w:id="69" w:name="_Toc449385867"/>
       <w:r>
-        <w:lastRenderedPageBreak/>
         <w:t>Fuentes y técnicas para la recolección de la información</w:t>
       </w:r>
       <w:bookmarkEnd w:id="69"/>
@@ -13766,6 +15568,7 @@
         <w:jc w:val="both"/>
       </w:pPr>
       <w:r>
+        <w:lastRenderedPageBreak/>
         <w:t>Artículos que describan la forma de uso de BRMS/Frameworks Automatización</w:t>
       </w:r>
     </w:p>
@@ -13955,7 +15758,7 @@
                     <pic:cNvPicPr/>
                   </pic:nvPicPr>
                   <pic:blipFill>
-                    <a:blip r:embed="rId14" cstate="print">
+                    <a:blip r:embed="rId26" cstate="print">
                       <a:extLst>
                         <a:ext uri="{28A0092B-C50C-407E-A947-70E740481C1C}">
                           <a14:useLocalDpi xmlns:a14="http://schemas.microsoft.com/office/drawing/2010/main" val="0"/>
@@ -14888,7 +16691,6 @@
           <w:docPartUnique/>
         </w:docPartObj>
       </w:sdtPr>
-      <w:sdtEndPr/>
       <w:sdtContent>
         <w:p>
           <w:pPr>
@@ -14904,7 +16706,6 @@
             <w:id w:val="111145805"/>
             <w:bibliography/>
           </w:sdtPr>
-          <w:sdtEndPr/>
           <w:sdtContent>
             <w:p>
               <w:pPr>
@@ -15127,7 +16928,6 @@
         <w:docPartUnique/>
       </w:docPartObj>
     </w:sdtPr>
-    <w:sdtEndPr/>
     <w:sdtContent>
       <w:p>
         <w:pPr>
@@ -15147,7 +16947,7 @@
           <w:rPr>
             <w:noProof/>
           </w:rPr>
-          <w:t>14</w:t>
+          <w:t>19</w:t>
         </w:r>
         <w:r>
           <w:fldChar w:fldCharType="end"/>
@@ -18785,7 +20585,6 @@
   <w:style w:type="character" w:default="1" w:styleId="Fuentedeprrafopredeter">
     <w:name w:val="Default Paragraph Font"/>
     <w:uiPriority w:val="1"/>
-    <w:semiHidden/>
     <w:unhideWhenUsed/>
   </w:style>
   <w:style w:type="table" w:default="1" w:styleId="Tablanormal">
@@ -19643,7 +21442,7 @@
 </file>
 
 <file path=customXml/itemProps1.xml><?xml version="1.0" encoding="utf-8"?>
-<ds:datastoreItem xmlns:ds="http://schemas.openxmlformats.org/officeDocument/2006/customXml" ds:itemID="{0F3EDE53-8AEB-4D21-8A3E-C7A3F82EBB1B}">
+<ds:datastoreItem xmlns:ds="http://schemas.openxmlformats.org/officeDocument/2006/customXml" ds:itemID="{8F057DA5-D383-4F14-8DFF-4CB5569DE6A7}">
   <ds:schemaRefs>
     <ds:schemaRef ds:uri="http://schemas.openxmlformats.org/officeDocument/2006/bibliography"/>
   </ds:schemaRefs>

</xml_diff>